<commit_message>
First benchmarks, table filling and fix process crash when > 2GB
</commit_message>
<xml_diff>
--- a/Tables.docx
+++ b/Tables.docx
@@ -1,10 +1,10 @@
 
 <file path=word/document.xml><?xml version="1.0" encoding="utf-8"?>
-<w:document xmlns:wpc="http://schemas.microsoft.com/office/word/2010/wordprocessingCanvas" xmlns:mc="http://schemas.openxmlformats.org/markup-compatibility/2006" xmlns:o="urn:schemas-microsoft-com:office:office" xmlns:r="http://schemas.openxmlformats.org/officeDocument/2006/relationships" xmlns:m="http://schemas.openxmlformats.org/officeDocument/2006/math" xmlns:v="urn:schemas-microsoft-com:vml" xmlns:wp14="http://schemas.microsoft.com/office/word/2010/wordprocessingDrawing" xmlns:wp="http://schemas.openxmlformats.org/drawingml/2006/wordprocessingDrawing" xmlns:w10="urn:schemas-microsoft-com:office:word" xmlns:w="http://schemas.openxmlformats.org/wordprocessingml/2006/main" xmlns:w14="http://schemas.microsoft.com/office/word/2010/wordml" xmlns:w15="http://schemas.microsoft.com/office/word/2012/wordml" xmlns:wpg="http://schemas.microsoft.com/office/word/2010/wordprocessingGroup" xmlns:wpi="http://schemas.microsoft.com/office/word/2010/wordprocessingInk" xmlns:wne="http://schemas.microsoft.com/office/word/2006/wordml" xmlns:wps="http://schemas.microsoft.com/office/word/2010/wordprocessingShape" mc:Ignorable="w14 w15 wp14">
+<w:document xmlns:wpc="http://schemas.microsoft.com/office/word/2010/wordprocessingCanvas" xmlns:cx="http://schemas.microsoft.com/office/drawing/2014/chartex" xmlns:cx1="http://schemas.microsoft.com/office/drawing/2015/9/8/chartex" xmlns:cx2="http://schemas.microsoft.com/office/drawing/2015/10/21/chartex" xmlns:cx3="http://schemas.microsoft.com/office/drawing/2016/5/9/chartex" xmlns:cx4="http://schemas.microsoft.com/office/drawing/2016/5/10/chartex" xmlns:cx5="http://schemas.microsoft.com/office/drawing/2016/5/11/chartex" xmlns:cx6="http://schemas.microsoft.com/office/drawing/2016/5/12/chartex" xmlns:cx7="http://schemas.microsoft.com/office/drawing/2016/5/13/chartex" xmlns:cx8="http://schemas.microsoft.com/office/drawing/2016/5/14/chartex" xmlns:mc="http://schemas.openxmlformats.org/markup-compatibility/2006" xmlns:aink="http://schemas.microsoft.com/office/drawing/2016/ink" xmlns:am3d="http://schemas.microsoft.com/office/drawing/2017/model3d" xmlns:o="urn:schemas-microsoft-com:office:office" xmlns:r="http://schemas.openxmlformats.org/officeDocument/2006/relationships" xmlns:m="http://schemas.openxmlformats.org/officeDocument/2006/math" xmlns:v="urn:schemas-microsoft-com:vml" xmlns:wp14="http://schemas.microsoft.com/office/word/2010/wordprocessingDrawing" xmlns:wp="http://schemas.openxmlformats.org/drawingml/2006/wordprocessingDrawing" xmlns:w10="urn:schemas-microsoft-com:office:word" xmlns:w="http://schemas.openxmlformats.org/wordprocessingml/2006/main" xmlns:w14="http://schemas.microsoft.com/office/word/2010/wordml" xmlns:w15="http://schemas.microsoft.com/office/word/2012/wordml" xmlns:w16cex="http://schemas.microsoft.com/office/word/2018/wordml/cex" xmlns:w16cid="http://schemas.microsoft.com/office/word/2016/wordml/cid" xmlns:w16="http://schemas.microsoft.com/office/word/2018/wordml" xmlns:w16sdtdh="http://schemas.microsoft.com/office/word/2020/wordml/sdtdatahash" xmlns:w16se="http://schemas.microsoft.com/office/word/2015/wordml/symex" xmlns:wpg="http://schemas.microsoft.com/office/word/2010/wordprocessingGroup" xmlns:wpi="http://schemas.microsoft.com/office/word/2010/wordprocessingInk" xmlns:wne="http://schemas.microsoft.com/office/word/2006/wordml" xmlns:wps="http://schemas.microsoft.com/office/word/2010/wordprocessingShape" mc:Ignorable="w14 w15 w16se w16cid w16 w16cex w16sdtdh wp14">
   <w:body>
     <w:tbl>
       <w:tblPr>
-        <w:tblStyle w:val="TableGrid"/>
+        <w:tblStyle w:val="Grigliatabella"/>
         <w:tblW w:w="5179" w:type="pct"/>
         <w:tblLayout w:type="fixed"/>
         <w:tblLook w:val="04A0" w:firstRow="1" w:lastRow="0" w:firstColumn="1" w:lastColumn="0" w:noHBand="0" w:noVBand="1"/>
@@ -115,36 +115,28 @@
         </w:tc>
         <w:tc>
           <w:tcPr>
+            <w:tcW w:w="1550" w:type="pct"/>
+            <w:gridSpan w:val="4"/>
+            <w:vAlign w:val="center"/>
+          </w:tcPr>
+          <w:p>
+            <w:pPr>
+              <w:jc w:val="center"/>
+              <w:rPr>
+                <w:rFonts w:ascii="Segoe UI" w:hAnsi="Segoe UI" w:cs="Segoe UI"/>
+              </w:rPr>
+            </w:pPr>
+            <w:r>
+              <w:rPr>
+                <w:rFonts w:ascii="Segoe UI" w:hAnsi="Segoe UI" w:cs="Segoe UI"/>
+              </w:rPr>
+              <w:t>Jones-Plasmann</w:t>
+            </w:r>
+          </w:p>
+        </w:tc>
+        <w:tc>
+          <w:tcPr>
             <w:tcW w:w="1549" w:type="pct"/>
-            <w:gridSpan w:val="4"/>
-            <w:vAlign w:val="center"/>
-          </w:tcPr>
-          <w:p>
-            <w:pPr>
-              <w:jc w:val="center"/>
-              <w:rPr>
-                <w:rFonts w:ascii="Segoe UI" w:hAnsi="Segoe UI" w:cs="Segoe UI"/>
-              </w:rPr>
-            </w:pPr>
-            <w:r>
-              <w:rPr>
-                <w:rFonts w:ascii="Segoe UI" w:hAnsi="Segoe UI" w:cs="Segoe UI"/>
-              </w:rPr>
-              <w:t>Jones-</w:t>
-            </w:r>
-            <w:proofErr w:type="spellStart"/>
-            <w:r>
-              <w:rPr>
-                <w:rFonts w:ascii="Segoe UI" w:hAnsi="Segoe UI" w:cs="Segoe UI"/>
-              </w:rPr>
-              <w:t>Plasmann</w:t>
-            </w:r>
-            <w:proofErr w:type="spellEnd"/>
-          </w:p>
-        </w:tc>
-        <w:tc>
-          <w:tcPr>
-            <w:tcW w:w="1550" w:type="pct"/>
             <w:gridSpan w:val="4"/>
             <w:vAlign w:val="center"/>
           </w:tcPr>
@@ -443,6 +435,12 @@
                 <w:rFonts w:ascii="Segoe UI" w:hAnsi="Segoe UI" w:cs="Segoe UI"/>
               </w:rPr>
             </w:pPr>
+            <w:r>
+              <w:rPr>
+                <w:rFonts w:ascii="Segoe UI" w:hAnsi="Segoe UI" w:cs="Segoe UI"/>
+              </w:rPr>
+              <w:t>0</w:t>
+            </w:r>
           </w:p>
         </w:tc>
         <w:tc>
@@ -455,18 +453,30 @@
                 <w:rFonts w:ascii="Segoe UI" w:hAnsi="Segoe UI" w:cs="Segoe UI"/>
               </w:rPr>
             </w:pPr>
-          </w:p>
-        </w:tc>
-        <w:tc>
-          <w:tcPr>
-            <w:tcW w:w="388" w:type="pct"/>
-          </w:tcPr>
-          <w:p>
-            <w:pPr>
-              <w:rPr>
-                <w:rFonts w:ascii="Segoe UI" w:hAnsi="Segoe UI" w:cs="Segoe UI"/>
-              </w:rPr>
-            </w:pPr>
+            <w:r>
+              <w:rPr>
+                <w:rFonts w:ascii="Segoe UI" w:hAnsi="Segoe UI" w:cs="Segoe UI"/>
+              </w:rPr>
+              <w:t>0</w:t>
+            </w:r>
+          </w:p>
+        </w:tc>
+        <w:tc>
+          <w:tcPr>
+            <w:tcW w:w="388" w:type="pct"/>
+          </w:tcPr>
+          <w:p>
+            <w:pPr>
+              <w:rPr>
+                <w:rFonts w:ascii="Segoe UI" w:hAnsi="Segoe UI" w:cs="Segoe UI"/>
+              </w:rPr>
+            </w:pPr>
+            <w:r>
+              <w:rPr>
+                <w:rFonts w:ascii="Segoe UI" w:hAnsi="Segoe UI" w:cs="Segoe UI"/>
+              </w:rPr>
+              <w:t>0</w:t>
+            </w:r>
           </w:p>
         </w:tc>
         <w:tc>
@@ -479,30 +489,48 @@
                 <w:rFonts w:ascii="Segoe UI" w:hAnsi="Segoe UI" w:cs="Segoe UI"/>
               </w:rPr>
             </w:pPr>
-          </w:p>
-        </w:tc>
-        <w:tc>
-          <w:tcPr>
-            <w:tcW w:w="388" w:type="pct"/>
-          </w:tcPr>
-          <w:p>
-            <w:pPr>
-              <w:rPr>
-                <w:rFonts w:ascii="Segoe UI" w:hAnsi="Segoe UI" w:cs="Segoe UI"/>
-              </w:rPr>
-            </w:pPr>
-          </w:p>
-        </w:tc>
-        <w:tc>
-          <w:tcPr>
-            <w:tcW w:w="388" w:type="pct"/>
-          </w:tcPr>
-          <w:p>
-            <w:pPr>
-              <w:rPr>
-                <w:rFonts w:ascii="Segoe UI" w:hAnsi="Segoe UI" w:cs="Segoe UI"/>
-              </w:rPr>
-            </w:pPr>
+            <w:r>
+              <w:rPr>
+                <w:rFonts w:ascii="Segoe UI" w:hAnsi="Segoe UI" w:cs="Segoe UI"/>
+              </w:rPr>
+              <w:t>0.001</w:t>
+            </w:r>
+          </w:p>
+        </w:tc>
+        <w:tc>
+          <w:tcPr>
+            <w:tcW w:w="388" w:type="pct"/>
+          </w:tcPr>
+          <w:p>
+            <w:pPr>
+              <w:rPr>
+                <w:rFonts w:ascii="Segoe UI" w:hAnsi="Segoe UI" w:cs="Segoe UI"/>
+              </w:rPr>
+            </w:pPr>
+            <w:r>
+              <w:rPr>
+                <w:rFonts w:ascii="Segoe UI" w:hAnsi="Segoe UI" w:cs="Segoe UI"/>
+              </w:rPr>
+              <w:t>0.001</w:t>
+            </w:r>
+          </w:p>
+        </w:tc>
+        <w:tc>
+          <w:tcPr>
+            <w:tcW w:w="388" w:type="pct"/>
+          </w:tcPr>
+          <w:p>
+            <w:pPr>
+              <w:rPr>
+                <w:rFonts w:ascii="Segoe UI" w:hAnsi="Segoe UI" w:cs="Segoe UI"/>
+              </w:rPr>
+            </w:pPr>
+            <w:r>
+              <w:rPr>
+                <w:rFonts w:ascii="Segoe UI" w:hAnsi="Segoe UI" w:cs="Segoe UI"/>
+              </w:rPr>
+              <w:t>0.001</w:t>
+            </w:r>
           </w:p>
         </w:tc>
         <w:tc>
@@ -515,18 +543,30 @@
                 <w:rFonts w:ascii="Segoe UI" w:hAnsi="Segoe UI" w:cs="Segoe UI"/>
               </w:rPr>
             </w:pPr>
-          </w:p>
-        </w:tc>
-        <w:tc>
-          <w:tcPr>
-            <w:tcW w:w="388" w:type="pct"/>
-          </w:tcPr>
-          <w:p>
-            <w:pPr>
-              <w:rPr>
-                <w:rFonts w:ascii="Segoe UI" w:hAnsi="Segoe UI" w:cs="Segoe UI"/>
-              </w:rPr>
-            </w:pPr>
+            <w:r>
+              <w:rPr>
+                <w:rFonts w:ascii="Segoe UI" w:hAnsi="Segoe UI" w:cs="Segoe UI"/>
+              </w:rPr>
+              <w:t>0.001</w:t>
+            </w:r>
+          </w:p>
+        </w:tc>
+        <w:tc>
+          <w:tcPr>
+            <w:tcW w:w="388" w:type="pct"/>
+          </w:tcPr>
+          <w:p>
+            <w:pPr>
+              <w:rPr>
+                <w:rFonts w:ascii="Segoe UI" w:hAnsi="Segoe UI" w:cs="Segoe UI"/>
+              </w:rPr>
+            </w:pPr>
+            <w:r>
+              <w:rPr>
+                <w:rFonts w:ascii="Segoe UI" w:hAnsi="Segoe UI" w:cs="Segoe UI"/>
+              </w:rPr>
+              <w:t>0.001</w:t>
+            </w:r>
           </w:p>
         </w:tc>
         <w:tc>
@@ -539,6 +579,12 @@
                 <w:rFonts w:ascii="Segoe UI" w:hAnsi="Segoe UI" w:cs="Segoe UI"/>
               </w:rPr>
             </w:pPr>
+            <w:r>
+              <w:rPr>
+                <w:rFonts w:ascii="Segoe UI" w:hAnsi="Segoe UI" w:cs="Segoe UI"/>
+              </w:rPr>
+              <w:t>0.001</w:t>
+            </w:r>
           </w:p>
         </w:tc>
       </w:tr>
@@ -595,6 +641,18 @@
                 <w:rFonts w:ascii="Segoe UI" w:hAnsi="Segoe UI" w:cs="Segoe UI"/>
               </w:rPr>
             </w:pPr>
+            <w:r>
+              <w:rPr>
+                <w:rFonts w:ascii="Segoe UI" w:hAnsi="Segoe UI" w:cs="Segoe UI"/>
+              </w:rPr>
+              <w:t>0.0</w:t>
+            </w:r>
+            <w:r>
+              <w:rPr>
+                <w:rFonts w:ascii="Segoe UI" w:hAnsi="Segoe UI" w:cs="Segoe UI"/>
+              </w:rPr>
+              <w:t>19</w:t>
+            </w:r>
           </w:p>
         </w:tc>
         <w:tc>
@@ -607,18 +665,36 @@
                 <w:rFonts w:ascii="Segoe UI" w:hAnsi="Segoe UI" w:cs="Segoe UI"/>
               </w:rPr>
             </w:pPr>
-          </w:p>
-        </w:tc>
-        <w:tc>
-          <w:tcPr>
-            <w:tcW w:w="388" w:type="pct"/>
-          </w:tcPr>
-          <w:p>
-            <w:pPr>
-              <w:rPr>
-                <w:rFonts w:ascii="Segoe UI" w:hAnsi="Segoe UI" w:cs="Segoe UI"/>
-              </w:rPr>
-            </w:pPr>
+            <w:r>
+              <w:rPr>
+                <w:rFonts w:ascii="Segoe UI" w:hAnsi="Segoe UI" w:cs="Segoe UI"/>
+              </w:rPr>
+              <w:t>0.</w:t>
+            </w:r>
+            <w:r>
+              <w:rPr>
+                <w:rFonts w:ascii="Segoe UI" w:hAnsi="Segoe UI" w:cs="Segoe UI"/>
+              </w:rPr>
+              <w:t>1</w:t>
+            </w:r>
+          </w:p>
+        </w:tc>
+        <w:tc>
+          <w:tcPr>
+            <w:tcW w:w="388" w:type="pct"/>
+          </w:tcPr>
+          <w:p>
+            <w:pPr>
+              <w:rPr>
+                <w:rFonts w:ascii="Segoe UI" w:hAnsi="Segoe UI" w:cs="Segoe UI"/>
+              </w:rPr>
+            </w:pPr>
+            <w:r>
+              <w:rPr>
+                <w:rFonts w:ascii="Segoe UI" w:hAnsi="Segoe UI" w:cs="Segoe UI"/>
+              </w:rPr>
+              <w:t>0.089</w:t>
+            </w:r>
           </w:p>
         </w:tc>
         <w:tc>
@@ -631,30 +707,48 @@
                 <w:rFonts w:ascii="Segoe UI" w:hAnsi="Segoe UI" w:cs="Segoe UI"/>
               </w:rPr>
             </w:pPr>
-          </w:p>
-        </w:tc>
-        <w:tc>
-          <w:tcPr>
-            <w:tcW w:w="388" w:type="pct"/>
-          </w:tcPr>
-          <w:p>
-            <w:pPr>
-              <w:rPr>
-                <w:rFonts w:ascii="Segoe UI" w:hAnsi="Segoe UI" w:cs="Segoe UI"/>
-              </w:rPr>
-            </w:pPr>
-          </w:p>
-        </w:tc>
-        <w:tc>
-          <w:tcPr>
-            <w:tcW w:w="388" w:type="pct"/>
-          </w:tcPr>
-          <w:p>
-            <w:pPr>
-              <w:rPr>
-                <w:rFonts w:ascii="Segoe UI" w:hAnsi="Segoe UI" w:cs="Segoe UI"/>
-              </w:rPr>
-            </w:pPr>
+            <w:r>
+              <w:rPr>
+                <w:rFonts w:ascii="Segoe UI" w:hAnsi="Segoe UI" w:cs="Segoe UI"/>
+              </w:rPr>
+              <w:t>0.089</w:t>
+            </w:r>
+          </w:p>
+        </w:tc>
+        <w:tc>
+          <w:tcPr>
+            <w:tcW w:w="388" w:type="pct"/>
+          </w:tcPr>
+          <w:p>
+            <w:pPr>
+              <w:rPr>
+                <w:rFonts w:ascii="Segoe UI" w:hAnsi="Segoe UI" w:cs="Segoe UI"/>
+              </w:rPr>
+            </w:pPr>
+            <w:r>
+              <w:rPr>
+                <w:rFonts w:ascii="Segoe UI" w:hAnsi="Segoe UI" w:cs="Segoe UI"/>
+              </w:rPr>
+              <w:t>0.078</w:t>
+            </w:r>
+          </w:p>
+        </w:tc>
+        <w:tc>
+          <w:tcPr>
+            <w:tcW w:w="388" w:type="pct"/>
+          </w:tcPr>
+          <w:p>
+            <w:pPr>
+              <w:rPr>
+                <w:rFonts w:ascii="Segoe UI" w:hAnsi="Segoe UI" w:cs="Segoe UI"/>
+              </w:rPr>
+            </w:pPr>
+            <w:r>
+              <w:rPr>
+                <w:rFonts w:ascii="Segoe UI" w:hAnsi="Segoe UI" w:cs="Segoe UI"/>
+              </w:rPr>
+              <w:t>0.208</w:t>
+            </w:r>
           </w:p>
         </w:tc>
         <w:tc>
@@ -667,18 +761,42 @@
                 <w:rFonts w:ascii="Segoe UI" w:hAnsi="Segoe UI" w:cs="Segoe UI"/>
               </w:rPr>
             </w:pPr>
-          </w:p>
-        </w:tc>
-        <w:tc>
-          <w:tcPr>
-            <w:tcW w:w="388" w:type="pct"/>
-          </w:tcPr>
-          <w:p>
-            <w:pPr>
-              <w:rPr>
-                <w:rFonts w:ascii="Segoe UI" w:hAnsi="Segoe UI" w:cs="Segoe UI"/>
-              </w:rPr>
-            </w:pPr>
+            <w:r>
+              <w:rPr>
+                <w:rFonts w:ascii="Segoe UI" w:hAnsi="Segoe UI" w:cs="Segoe UI"/>
+              </w:rPr>
+              <w:t>0.</w:t>
+            </w:r>
+            <w:r>
+              <w:rPr>
+                <w:rFonts w:ascii="Segoe UI" w:hAnsi="Segoe UI" w:cs="Segoe UI"/>
+              </w:rPr>
+              <w:t>128</w:t>
+            </w:r>
+          </w:p>
+        </w:tc>
+        <w:tc>
+          <w:tcPr>
+            <w:tcW w:w="388" w:type="pct"/>
+          </w:tcPr>
+          <w:p>
+            <w:pPr>
+              <w:rPr>
+                <w:rFonts w:ascii="Segoe UI" w:hAnsi="Segoe UI" w:cs="Segoe UI"/>
+              </w:rPr>
+            </w:pPr>
+            <w:r>
+              <w:rPr>
+                <w:rFonts w:ascii="Segoe UI" w:hAnsi="Segoe UI" w:cs="Segoe UI"/>
+              </w:rPr>
+              <w:t>0.</w:t>
+            </w:r>
+            <w:r>
+              <w:rPr>
+                <w:rFonts w:ascii="Segoe UI" w:hAnsi="Segoe UI" w:cs="Segoe UI"/>
+              </w:rPr>
+              <w:t>114</w:t>
+            </w:r>
           </w:p>
         </w:tc>
         <w:tc>
@@ -691,6 +809,18 @@
                 <w:rFonts w:ascii="Segoe UI" w:hAnsi="Segoe UI" w:cs="Segoe UI"/>
               </w:rPr>
             </w:pPr>
+            <w:r>
+              <w:rPr>
+                <w:rFonts w:ascii="Segoe UI" w:hAnsi="Segoe UI" w:cs="Segoe UI"/>
+              </w:rPr>
+              <w:t>0.</w:t>
+            </w:r>
+            <w:r>
+              <w:rPr>
+                <w:rFonts w:ascii="Segoe UI" w:hAnsi="Segoe UI" w:cs="Segoe UI"/>
+              </w:rPr>
+              <w:t>96</w:t>
+            </w:r>
           </w:p>
         </w:tc>
       </w:tr>
@@ -747,6 +877,21 @@
                 <w:rFonts w:ascii="Segoe UI" w:hAnsi="Segoe UI" w:cs="Segoe UI"/>
               </w:rPr>
             </w:pPr>
+            <w:r>
+              <w:rPr>
+                <w:rFonts w:ascii="Segoe UI" w:hAnsi="Segoe UI" w:cs="Segoe UI"/>
+              </w:rPr>
+              <w:t>0.</w:t>
+            </w:r>
+            <w:r>
+              <w:t xml:space="preserve"> </w:t>
+            </w:r>
+            <w:r>
+              <w:rPr>
+                <w:rFonts w:ascii="Segoe UI" w:hAnsi="Segoe UI" w:cs="Segoe UI"/>
+              </w:rPr>
+              <w:t>292</w:t>
+            </w:r>
           </w:p>
         </w:tc>
         <w:tc>
@@ -759,18 +904,54 @@
                 <w:rFonts w:ascii="Segoe UI" w:hAnsi="Segoe UI" w:cs="Segoe UI"/>
               </w:rPr>
             </w:pPr>
-          </w:p>
-        </w:tc>
-        <w:tc>
-          <w:tcPr>
-            <w:tcW w:w="388" w:type="pct"/>
-          </w:tcPr>
-          <w:p>
-            <w:pPr>
-              <w:rPr>
-                <w:rFonts w:ascii="Segoe UI" w:hAnsi="Segoe UI" w:cs="Segoe UI"/>
-              </w:rPr>
-            </w:pPr>
+            <w:r>
+              <w:rPr>
+                <w:rFonts w:ascii="Segoe UI" w:hAnsi="Segoe UI" w:cs="Segoe UI"/>
+              </w:rPr>
+              <w:t>3</w:t>
+            </w:r>
+            <w:r>
+              <w:rPr>
+                <w:rFonts w:ascii="Segoe UI" w:hAnsi="Segoe UI" w:cs="Segoe UI"/>
+              </w:rPr>
+              <w:t>.</w:t>
+            </w:r>
+            <w:r>
+              <w:rPr>
+                <w:rFonts w:ascii="Segoe UI" w:hAnsi="Segoe UI" w:cs="Segoe UI"/>
+              </w:rPr>
+              <w:t>335</w:t>
+            </w:r>
+          </w:p>
+        </w:tc>
+        <w:tc>
+          <w:tcPr>
+            <w:tcW w:w="388" w:type="pct"/>
+          </w:tcPr>
+          <w:p>
+            <w:pPr>
+              <w:rPr>
+                <w:rFonts w:ascii="Segoe UI" w:hAnsi="Segoe UI" w:cs="Segoe UI"/>
+              </w:rPr>
+            </w:pPr>
+            <w:r>
+              <w:rPr>
+                <w:rFonts w:ascii="Segoe UI" w:hAnsi="Segoe UI" w:cs="Segoe UI"/>
+              </w:rPr>
+              <w:t>2</w:t>
+            </w:r>
+            <w:r>
+              <w:rPr>
+                <w:rFonts w:ascii="Segoe UI" w:hAnsi="Segoe UI" w:cs="Segoe UI"/>
+              </w:rPr>
+              <w:t>.</w:t>
+            </w:r>
+            <w:r>
+              <w:rPr>
+                <w:rFonts w:ascii="Segoe UI" w:hAnsi="Segoe UI" w:cs="Segoe UI"/>
+              </w:rPr>
+              <w:t>067</w:t>
+            </w:r>
           </w:p>
         </w:tc>
         <w:tc>
@@ -783,30 +964,84 @@
                 <w:rFonts w:ascii="Segoe UI" w:hAnsi="Segoe UI" w:cs="Segoe UI"/>
               </w:rPr>
             </w:pPr>
-          </w:p>
-        </w:tc>
-        <w:tc>
-          <w:tcPr>
-            <w:tcW w:w="388" w:type="pct"/>
-          </w:tcPr>
-          <w:p>
-            <w:pPr>
-              <w:rPr>
-                <w:rFonts w:ascii="Segoe UI" w:hAnsi="Segoe UI" w:cs="Segoe UI"/>
-              </w:rPr>
-            </w:pPr>
-          </w:p>
-        </w:tc>
-        <w:tc>
-          <w:tcPr>
-            <w:tcW w:w="388" w:type="pct"/>
-          </w:tcPr>
-          <w:p>
-            <w:pPr>
-              <w:rPr>
-                <w:rFonts w:ascii="Segoe UI" w:hAnsi="Segoe UI" w:cs="Segoe UI"/>
-              </w:rPr>
-            </w:pPr>
+            <w:r>
+              <w:rPr>
+                <w:rFonts w:ascii="Segoe UI" w:hAnsi="Segoe UI" w:cs="Segoe UI"/>
+              </w:rPr>
+              <w:t>1</w:t>
+            </w:r>
+            <w:r>
+              <w:rPr>
+                <w:rFonts w:ascii="Segoe UI" w:hAnsi="Segoe UI" w:cs="Segoe UI"/>
+              </w:rPr>
+              <w:t>.</w:t>
+            </w:r>
+            <w:r>
+              <w:rPr>
+                <w:rFonts w:ascii="Segoe UI" w:hAnsi="Segoe UI" w:cs="Segoe UI"/>
+              </w:rPr>
+              <w:t>320</w:t>
+            </w:r>
+          </w:p>
+        </w:tc>
+        <w:tc>
+          <w:tcPr>
+            <w:tcW w:w="388" w:type="pct"/>
+          </w:tcPr>
+          <w:p>
+            <w:pPr>
+              <w:rPr>
+                <w:rFonts w:ascii="Segoe UI" w:hAnsi="Segoe UI" w:cs="Segoe UI"/>
+              </w:rPr>
+            </w:pPr>
+            <w:r>
+              <w:rPr>
+                <w:rFonts w:ascii="Segoe UI" w:hAnsi="Segoe UI" w:cs="Segoe UI"/>
+              </w:rPr>
+              <w:t>1</w:t>
+            </w:r>
+            <w:r>
+              <w:rPr>
+                <w:rFonts w:ascii="Segoe UI" w:hAnsi="Segoe UI" w:cs="Segoe UI"/>
+              </w:rPr>
+              <w:t>.</w:t>
+            </w:r>
+            <w:r>
+              <w:rPr>
+                <w:rFonts w:ascii="Segoe UI" w:hAnsi="Segoe UI" w:cs="Segoe UI"/>
+              </w:rPr>
+              <w:t>019</w:t>
+            </w:r>
+          </w:p>
+        </w:tc>
+        <w:tc>
+          <w:tcPr>
+            <w:tcW w:w="388" w:type="pct"/>
+          </w:tcPr>
+          <w:p>
+            <w:pPr>
+              <w:rPr>
+                <w:rFonts w:ascii="Segoe UI" w:hAnsi="Segoe UI" w:cs="Segoe UI"/>
+              </w:rPr>
+            </w:pPr>
+            <w:r>
+              <w:rPr>
+                <w:rFonts w:ascii="Segoe UI" w:hAnsi="Segoe UI" w:cs="Segoe UI"/>
+              </w:rPr>
+              <w:t>10</w:t>
+            </w:r>
+            <w:r>
+              <w:rPr>
+                <w:rFonts w:ascii="Segoe UI" w:hAnsi="Segoe UI" w:cs="Segoe UI"/>
+              </w:rPr>
+              <w:t>.</w:t>
+            </w:r>
+            <w:r>
+              <w:rPr>
+                <w:rFonts w:ascii="Segoe UI" w:hAnsi="Segoe UI" w:cs="Segoe UI"/>
+              </w:rPr>
+              <w:t>099</w:t>
+            </w:r>
           </w:p>
         </w:tc>
         <w:tc>
@@ -819,18 +1054,54 @@
                 <w:rFonts w:ascii="Segoe UI" w:hAnsi="Segoe UI" w:cs="Segoe UI"/>
               </w:rPr>
             </w:pPr>
-          </w:p>
-        </w:tc>
-        <w:tc>
-          <w:tcPr>
-            <w:tcW w:w="388" w:type="pct"/>
-          </w:tcPr>
-          <w:p>
-            <w:pPr>
-              <w:rPr>
-                <w:rFonts w:ascii="Segoe UI" w:hAnsi="Segoe UI" w:cs="Segoe UI"/>
-              </w:rPr>
-            </w:pPr>
+            <w:r>
+              <w:rPr>
+                <w:rFonts w:ascii="Segoe UI" w:hAnsi="Segoe UI" w:cs="Segoe UI"/>
+              </w:rPr>
+              <w:t>5</w:t>
+            </w:r>
+            <w:r>
+              <w:rPr>
+                <w:rFonts w:ascii="Segoe UI" w:hAnsi="Segoe UI" w:cs="Segoe UI"/>
+              </w:rPr>
+              <w:t>.</w:t>
+            </w:r>
+            <w:r>
+              <w:rPr>
+                <w:rFonts w:ascii="Segoe UI" w:hAnsi="Segoe UI" w:cs="Segoe UI"/>
+              </w:rPr>
+              <w:t>719</w:t>
+            </w:r>
+          </w:p>
+        </w:tc>
+        <w:tc>
+          <w:tcPr>
+            <w:tcW w:w="388" w:type="pct"/>
+          </w:tcPr>
+          <w:p>
+            <w:pPr>
+              <w:rPr>
+                <w:rFonts w:ascii="Segoe UI" w:hAnsi="Segoe UI" w:cs="Segoe UI"/>
+              </w:rPr>
+            </w:pPr>
+            <w:r>
+              <w:rPr>
+                <w:rFonts w:ascii="Segoe UI" w:hAnsi="Segoe UI" w:cs="Segoe UI"/>
+              </w:rPr>
+              <w:t>3</w:t>
+            </w:r>
+            <w:r>
+              <w:rPr>
+                <w:rFonts w:ascii="Segoe UI" w:hAnsi="Segoe UI" w:cs="Segoe UI"/>
+              </w:rPr>
+              <w:t>.</w:t>
+            </w:r>
+            <w:r>
+              <w:rPr>
+                <w:rFonts w:ascii="Segoe UI" w:hAnsi="Segoe UI" w:cs="Segoe UI"/>
+              </w:rPr>
+              <w:t>606</w:t>
+            </w:r>
           </w:p>
         </w:tc>
         <w:tc>
@@ -843,6 +1114,24 @@
                 <w:rFonts w:ascii="Segoe UI" w:hAnsi="Segoe UI" w:cs="Segoe UI"/>
               </w:rPr>
             </w:pPr>
+            <w:r>
+              <w:rPr>
+                <w:rFonts w:ascii="Segoe UI" w:hAnsi="Segoe UI" w:cs="Segoe UI"/>
+              </w:rPr>
+              <w:t>2</w:t>
+            </w:r>
+            <w:r>
+              <w:rPr>
+                <w:rFonts w:ascii="Segoe UI" w:hAnsi="Segoe UI" w:cs="Segoe UI"/>
+              </w:rPr>
+              <w:t>.</w:t>
+            </w:r>
+            <w:r>
+              <w:rPr>
+                <w:rFonts w:ascii="Segoe UI" w:hAnsi="Segoe UI" w:cs="Segoe UI"/>
+              </w:rPr>
+              <w:t>492</w:t>
+            </w:r>
           </w:p>
         </w:tc>
       </w:tr>
@@ -861,14 +1150,12 @@
                 <w:rFonts w:ascii="Segoe UI" w:hAnsi="Segoe UI" w:cs="Segoe UI"/>
               </w:rPr>
             </w:pPr>
-            <w:proofErr w:type="spellStart"/>
             <w:r>
               <w:rPr>
                 <w:rFonts w:ascii="Segoe UI" w:hAnsi="Segoe UI" w:cs="Segoe UI"/>
               </w:rPr>
               <w:t>agrocyc_dag_uniq.gra</w:t>
             </w:r>
-            <w:proofErr w:type="spellEnd"/>
           </w:p>
         </w:tc>
         <w:tc>
@@ -902,6 +1189,18 @@
                 <w:rFonts w:ascii="Segoe UI" w:hAnsi="Segoe UI" w:cs="Segoe UI"/>
               </w:rPr>
             </w:pPr>
+            <w:r>
+              <w:rPr>
+                <w:rFonts w:ascii="Segoe UI" w:hAnsi="Segoe UI" w:cs="Segoe UI"/>
+              </w:rPr>
+              <w:t>0.</w:t>
+            </w:r>
+            <w:r>
+              <w:rPr>
+                <w:rFonts w:ascii="Segoe UI" w:hAnsi="Segoe UI" w:cs="Segoe UI"/>
+              </w:rPr>
+              <w:t>143</w:t>
+            </w:r>
           </w:p>
         </w:tc>
         <w:tc>
@@ -914,6 +1213,18 @@
                 <w:rFonts w:ascii="Segoe UI" w:hAnsi="Segoe UI" w:cs="Segoe UI"/>
               </w:rPr>
             </w:pPr>
+            <w:r>
+              <w:rPr>
+                <w:rFonts w:ascii="Segoe UI" w:hAnsi="Segoe UI" w:cs="Segoe UI"/>
+              </w:rPr>
+              <w:t>0.</w:t>
+            </w:r>
+            <w:r>
+              <w:rPr>
+                <w:rFonts w:ascii="Segoe UI" w:hAnsi="Segoe UI" w:cs="Segoe UI"/>
+              </w:rPr>
+              <w:t>257</w:t>
+            </w:r>
           </w:p>
         </w:tc>
         <w:tc>
@@ -938,30 +1249,66 @@
                 <w:rFonts w:ascii="Segoe UI" w:hAnsi="Segoe UI" w:cs="Segoe UI"/>
               </w:rPr>
             </w:pPr>
-          </w:p>
-        </w:tc>
-        <w:tc>
-          <w:tcPr>
-            <w:tcW w:w="388" w:type="pct"/>
-          </w:tcPr>
-          <w:p>
-            <w:pPr>
-              <w:rPr>
-                <w:rFonts w:ascii="Segoe UI" w:hAnsi="Segoe UI" w:cs="Segoe UI"/>
-              </w:rPr>
-            </w:pPr>
-          </w:p>
-        </w:tc>
-        <w:tc>
-          <w:tcPr>
-            <w:tcW w:w="388" w:type="pct"/>
-          </w:tcPr>
-          <w:p>
-            <w:pPr>
-              <w:rPr>
-                <w:rFonts w:ascii="Segoe UI" w:hAnsi="Segoe UI" w:cs="Segoe UI"/>
-              </w:rPr>
-            </w:pPr>
+            <w:r>
+              <w:rPr>
+                <w:rFonts w:ascii="Segoe UI" w:hAnsi="Segoe UI" w:cs="Segoe UI"/>
+              </w:rPr>
+              <w:t>0.</w:t>
+            </w:r>
+            <w:r>
+              <w:rPr>
+                <w:rFonts w:ascii="Segoe UI" w:hAnsi="Segoe UI" w:cs="Segoe UI"/>
+              </w:rPr>
+              <w:t>198</w:t>
+            </w:r>
+          </w:p>
+        </w:tc>
+        <w:tc>
+          <w:tcPr>
+            <w:tcW w:w="388" w:type="pct"/>
+          </w:tcPr>
+          <w:p>
+            <w:pPr>
+              <w:rPr>
+                <w:rFonts w:ascii="Segoe UI" w:hAnsi="Segoe UI" w:cs="Segoe UI"/>
+              </w:rPr>
+            </w:pPr>
+            <w:r>
+              <w:rPr>
+                <w:rFonts w:ascii="Segoe UI" w:hAnsi="Segoe UI" w:cs="Segoe UI"/>
+              </w:rPr>
+              <w:t>0.</w:t>
+            </w:r>
+            <w:r>
+              <w:rPr>
+                <w:rFonts w:ascii="Segoe UI" w:hAnsi="Segoe UI" w:cs="Segoe UI"/>
+              </w:rPr>
+              <w:t>142</w:t>
+            </w:r>
+          </w:p>
+        </w:tc>
+        <w:tc>
+          <w:tcPr>
+            <w:tcW w:w="388" w:type="pct"/>
+          </w:tcPr>
+          <w:p>
+            <w:pPr>
+              <w:rPr>
+                <w:rFonts w:ascii="Segoe UI" w:hAnsi="Segoe UI" w:cs="Segoe UI"/>
+              </w:rPr>
+            </w:pPr>
+            <w:r>
+              <w:rPr>
+                <w:rFonts w:ascii="Segoe UI" w:hAnsi="Segoe UI" w:cs="Segoe UI"/>
+              </w:rPr>
+              <w:t>0.</w:t>
+            </w:r>
+            <w:r>
+              <w:rPr>
+                <w:rFonts w:ascii="Segoe UI" w:hAnsi="Segoe UI" w:cs="Segoe UI"/>
+              </w:rPr>
+              <w:t>370</w:t>
+            </w:r>
           </w:p>
         </w:tc>
         <w:tc>
@@ -974,18 +1321,42 @@
                 <w:rFonts w:ascii="Segoe UI" w:hAnsi="Segoe UI" w:cs="Segoe UI"/>
               </w:rPr>
             </w:pPr>
-          </w:p>
-        </w:tc>
-        <w:tc>
-          <w:tcPr>
-            <w:tcW w:w="388" w:type="pct"/>
-          </w:tcPr>
-          <w:p>
-            <w:pPr>
-              <w:rPr>
-                <w:rFonts w:ascii="Segoe UI" w:hAnsi="Segoe UI" w:cs="Segoe UI"/>
-              </w:rPr>
-            </w:pPr>
+            <w:r>
+              <w:rPr>
+                <w:rFonts w:ascii="Segoe UI" w:hAnsi="Segoe UI" w:cs="Segoe UI"/>
+              </w:rPr>
+              <w:t>0.</w:t>
+            </w:r>
+            <w:r>
+              <w:rPr>
+                <w:rFonts w:ascii="Segoe UI" w:hAnsi="Segoe UI" w:cs="Segoe UI"/>
+              </w:rPr>
+              <w:t>279</w:t>
+            </w:r>
+          </w:p>
+        </w:tc>
+        <w:tc>
+          <w:tcPr>
+            <w:tcW w:w="388" w:type="pct"/>
+          </w:tcPr>
+          <w:p>
+            <w:pPr>
+              <w:rPr>
+                <w:rFonts w:ascii="Segoe UI" w:hAnsi="Segoe UI" w:cs="Segoe UI"/>
+              </w:rPr>
+            </w:pPr>
+            <w:r>
+              <w:rPr>
+                <w:rFonts w:ascii="Segoe UI" w:hAnsi="Segoe UI" w:cs="Segoe UI"/>
+              </w:rPr>
+              <w:t>0.</w:t>
+            </w:r>
+            <w:r>
+              <w:rPr>
+                <w:rFonts w:ascii="Segoe UI" w:hAnsi="Segoe UI" w:cs="Segoe UI"/>
+              </w:rPr>
+              <w:t>238</w:t>
+            </w:r>
           </w:p>
         </w:tc>
         <w:tc>
@@ -1054,6 +1425,24 @@
                 <w:rFonts w:ascii="Segoe UI" w:hAnsi="Segoe UI" w:cs="Segoe UI"/>
               </w:rPr>
             </w:pPr>
+            <w:r>
+              <w:rPr>
+                <w:rFonts w:ascii="Segoe UI" w:hAnsi="Segoe UI" w:cs="Segoe UI"/>
+              </w:rPr>
+              <w:t>2</w:t>
+            </w:r>
+            <w:r>
+              <w:rPr>
+                <w:rFonts w:ascii="Segoe UI" w:hAnsi="Segoe UI" w:cs="Segoe UI"/>
+              </w:rPr>
+              <w:t>.</w:t>
+            </w:r>
+            <w:r>
+              <w:rPr>
+                <w:rFonts w:ascii="Segoe UI" w:hAnsi="Segoe UI" w:cs="Segoe UI"/>
+              </w:rPr>
+              <w:t>212</w:t>
+            </w:r>
           </w:p>
         </w:tc>
         <w:tc>
@@ -1066,18 +1455,54 @@
                 <w:rFonts w:ascii="Segoe UI" w:hAnsi="Segoe UI" w:cs="Segoe UI"/>
               </w:rPr>
             </w:pPr>
-          </w:p>
-        </w:tc>
-        <w:tc>
-          <w:tcPr>
-            <w:tcW w:w="388" w:type="pct"/>
-          </w:tcPr>
-          <w:p>
-            <w:pPr>
-              <w:rPr>
-                <w:rFonts w:ascii="Segoe UI" w:hAnsi="Segoe UI" w:cs="Segoe UI"/>
-              </w:rPr>
-            </w:pPr>
+            <w:r>
+              <w:rPr>
+                <w:rFonts w:ascii="Segoe UI" w:hAnsi="Segoe UI" w:cs="Segoe UI"/>
+              </w:rPr>
+              <w:t>5</w:t>
+            </w:r>
+            <w:r>
+              <w:rPr>
+                <w:rFonts w:ascii="Segoe UI" w:hAnsi="Segoe UI" w:cs="Segoe UI"/>
+              </w:rPr>
+              <w:t>.</w:t>
+            </w:r>
+            <w:r>
+              <w:rPr>
+                <w:rFonts w:ascii="Segoe UI" w:hAnsi="Segoe UI" w:cs="Segoe UI"/>
+              </w:rPr>
+              <w:t>336</w:t>
+            </w:r>
+          </w:p>
+        </w:tc>
+        <w:tc>
+          <w:tcPr>
+            <w:tcW w:w="388" w:type="pct"/>
+          </w:tcPr>
+          <w:p>
+            <w:pPr>
+              <w:rPr>
+                <w:rFonts w:ascii="Segoe UI" w:hAnsi="Segoe UI" w:cs="Segoe UI"/>
+              </w:rPr>
+            </w:pPr>
+            <w:r>
+              <w:rPr>
+                <w:rFonts w:ascii="Segoe UI" w:hAnsi="Segoe UI" w:cs="Segoe UI"/>
+              </w:rPr>
+              <w:t>4</w:t>
+            </w:r>
+            <w:r>
+              <w:rPr>
+                <w:rFonts w:ascii="Segoe UI" w:hAnsi="Segoe UI" w:cs="Segoe UI"/>
+              </w:rPr>
+              <w:t>.</w:t>
+            </w:r>
+            <w:r>
+              <w:rPr>
+                <w:rFonts w:ascii="Segoe UI" w:hAnsi="Segoe UI" w:cs="Segoe UI"/>
+              </w:rPr>
+              <w:t>363</w:t>
+            </w:r>
           </w:p>
         </w:tc>
         <w:tc>
@@ -1090,30 +1515,84 @@
                 <w:rFonts w:ascii="Segoe UI" w:hAnsi="Segoe UI" w:cs="Segoe UI"/>
               </w:rPr>
             </w:pPr>
-          </w:p>
-        </w:tc>
-        <w:tc>
-          <w:tcPr>
-            <w:tcW w:w="388" w:type="pct"/>
-          </w:tcPr>
-          <w:p>
-            <w:pPr>
-              <w:rPr>
-                <w:rFonts w:ascii="Segoe UI" w:hAnsi="Segoe UI" w:cs="Segoe UI"/>
-              </w:rPr>
-            </w:pPr>
-          </w:p>
-        </w:tc>
-        <w:tc>
-          <w:tcPr>
-            <w:tcW w:w="388" w:type="pct"/>
-          </w:tcPr>
-          <w:p>
-            <w:pPr>
-              <w:rPr>
-                <w:rFonts w:ascii="Segoe UI" w:hAnsi="Segoe UI" w:cs="Segoe UI"/>
-              </w:rPr>
-            </w:pPr>
+            <w:r>
+              <w:rPr>
+                <w:rFonts w:ascii="Segoe UI" w:hAnsi="Segoe UI" w:cs="Segoe UI"/>
+              </w:rPr>
+              <w:t>3</w:t>
+            </w:r>
+            <w:r>
+              <w:rPr>
+                <w:rFonts w:ascii="Segoe UI" w:hAnsi="Segoe UI" w:cs="Segoe UI"/>
+              </w:rPr>
+              <w:t>.</w:t>
+            </w:r>
+            <w:r>
+              <w:rPr>
+                <w:rFonts w:ascii="Segoe UI" w:hAnsi="Segoe UI" w:cs="Segoe UI"/>
+              </w:rPr>
+              <w:t>256</w:t>
+            </w:r>
+          </w:p>
+        </w:tc>
+        <w:tc>
+          <w:tcPr>
+            <w:tcW w:w="388" w:type="pct"/>
+          </w:tcPr>
+          <w:p>
+            <w:pPr>
+              <w:rPr>
+                <w:rFonts w:ascii="Segoe UI" w:hAnsi="Segoe UI" w:cs="Segoe UI"/>
+              </w:rPr>
+            </w:pPr>
+            <w:r>
+              <w:rPr>
+                <w:rFonts w:ascii="Segoe UI" w:hAnsi="Segoe UI" w:cs="Segoe UI"/>
+              </w:rPr>
+              <w:t>2</w:t>
+            </w:r>
+            <w:r>
+              <w:rPr>
+                <w:rFonts w:ascii="Segoe UI" w:hAnsi="Segoe UI" w:cs="Segoe UI"/>
+              </w:rPr>
+              <w:t>.</w:t>
+            </w:r>
+            <w:r>
+              <w:rPr>
+                <w:rFonts w:ascii="Segoe UI" w:hAnsi="Segoe UI" w:cs="Segoe UI"/>
+              </w:rPr>
+              <w:t>826</w:t>
+            </w:r>
+          </w:p>
+        </w:tc>
+        <w:tc>
+          <w:tcPr>
+            <w:tcW w:w="388" w:type="pct"/>
+          </w:tcPr>
+          <w:p>
+            <w:pPr>
+              <w:rPr>
+                <w:rFonts w:ascii="Segoe UI" w:hAnsi="Segoe UI" w:cs="Segoe UI"/>
+              </w:rPr>
+            </w:pPr>
+            <w:r>
+              <w:rPr>
+                <w:rFonts w:ascii="Segoe UI" w:hAnsi="Segoe UI" w:cs="Segoe UI"/>
+              </w:rPr>
+              <w:t>4</w:t>
+            </w:r>
+            <w:r>
+              <w:rPr>
+                <w:rFonts w:ascii="Segoe UI" w:hAnsi="Segoe UI" w:cs="Segoe UI"/>
+              </w:rPr>
+              <w:t>.</w:t>
+            </w:r>
+            <w:r>
+              <w:rPr>
+                <w:rFonts w:ascii="Segoe UI" w:hAnsi="Segoe UI" w:cs="Segoe UI"/>
+              </w:rPr>
+              <w:t>535</w:t>
+            </w:r>
           </w:p>
         </w:tc>
         <w:tc>
@@ -1126,18 +1605,54 @@
                 <w:rFonts w:ascii="Segoe UI" w:hAnsi="Segoe UI" w:cs="Segoe UI"/>
               </w:rPr>
             </w:pPr>
-          </w:p>
-        </w:tc>
-        <w:tc>
-          <w:tcPr>
-            <w:tcW w:w="388" w:type="pct"/>
-          </w:tcPr>
-          <w:p>
-            <w:pPr>
-              <w:rPr>
-                <w:rFonts w:ascii="Segoe UI" w:hAnsi="Segoe UI" w:cs="Segoe UI"/>
-              </w:rPr>
-            </w:pPr>
+            <w:r>
+              <w:rPr>
+                <w:rFonts w:ascii="Segoe UI" w:hAnsi="Segoe UI" w:cs="Segoe UI"/>
+              </w:rPr>
+              <w:t>2</w:t>
+            </w:r>
+            <w:r>
+              <w:rPr>
+                <w:rFonts w:ascii="Segoe UI" w:hAnsi="Segoe UI" w:cs="Segoe UI"/>
+              </w:rPr>
+              <w:t>.</w:t>
+            </w:r>
+            <w:r>
+              <w:rPr>
+                <w:rFonts w:ascii="Segoe UI" w:hAnsi="Segoe UI" w:cs="Segoe UI"/>
+              </w:rPr>
+              <w:t>581</w:t>
+            </w:r>
+          </w:p>
+        </w:tc>
+        <w:tc>
+          <w:tcPr>
+            <w:tcW w:w="388" w:type="pct"/>
+          </w:tcPr>
+          <w:p>
+            <w:pPr>
+              <w:rPr>
+                <w:rFonts w:ascii="Segoe UI" w:hAnsi="Segoe UI" w:cs="Segoe UI"/>
+              </w:rPr>
+            </w:pPr>
+            <w:r>
+              <w:rPr>
+                <w:rFonts w:ascii="Segoe UI" w:hAnsi="Segoe UI" w:cs="Segoe UI"/>
+              </w:rPr>
+              <w:t>1</w:t>
+            </w:r>
+            <w:r>
+              <w:rPr>
+                <w:rFonts w:ascii="Segoe UI" w:hAnsi="Segoe UI" w:cs="Segoe UI"/>
+              </w:rPr>
+              <w:t>.</w:t>
+            </w:r>
+            <w:r>
+              <w:rPr>
+                <w:rFonts w:ascii="Segoe UI" w:hAnsi="Segoe UI" w:cs="Segoe UI"/>
+              </w:rPr>
+              <w:t>900</w:t>
+            </w:r>
           </w:p>
         </w:tc>
         <w:tc>
@@ -1150,6 +1665,24 @@
                 <w:rFonts w:ascii="Segoe UI" w:hAnsi="Segoe UI" w:cs="Segoe UI"/>
               </w:rPr>
             </w:pPr>
+            <w:r>
+              <w:rPr>
+                <w:rFonts w:ascii="Segoe UI" w:hAnsi="Segoe UI" w:cs="Segoe UI"/>
+              </w:rPr>
+              <w:t>3</w:t>
+            </w:r>
+            <w:r>
+              <w:rPr>
+                <w:rFonts w:ascii="Segoe UI" w:hAnsi="Segoe UI" w:cs="Segoe UI"/>
+              </w:rPr>
+              <w:t>.</w:t>
+            </w:r>
+            <w:r>
+              <w:rPr>
+                <w:rFonts w:ascii="Segoe UI" w:hAnsi="Segoe UI" w:cs="Segoe UI"/>
+              </w:rPr>
+              <w:t>522</w:t>
+            </w:r>
           </w:p>
         </w:tc>
       </w:tr>
@@ -1168,14 +1701,12 @@
                 <w:rFonts w:ascii="Segoe UI" w:hAnsi="Segoe UI" w:cs="Segoe UI"/>
               </w:rPr>
             </w:pPr>
-            <w:proofErr w:type="spellStart"/>
             <w:r>
               <w:rPr>
                 <w:rFonts w:ascii="Segoe UI" w:hAnsi="Segoe UI" w:cs="Segoe UI"/>
               </w:rPr>
               <w:t>citeseer.scc.gra</w:t>
             </w:r>
-            <w:proofErr w:type="spellEnd"/>
           </w:p>
         </w:tc>
         <w:tc>
@@ -1628,14 +2159,12 @@
                 <w:rFonts w:ascii="Segoe UI" w:hAnsi="Segoe UI" w:cs="Segoe UI"/>
               </w:rPr>
             </w:pPr>
-            <w:proofErr w:type="spellStart"/>
             <w:r>
               <w:rPr>
                 <w:rFonts w:ascii="Segoe UI" w:hAnsi="Segoe UI" w:cs="Segoe UI"/>
               </w:rPr>
               <w:t>go_uniprot.gra</w:t>
             </w:r>
-            <w:proofErr w:type="spellEnd"/>
           </w:p>
         </w:tc>
         <w:tc>
@@ -1779,7 +2308,7 @@
     </w:p>
     <w:tbl>
       <w:tblPr>
-        <w:tblStyle w:val="TableGrid"/>
+        <w:tblStyle w:val="Grigliatabella"/>
         <w:tblW w:w="5179" w:type="pct"/>
         <w:tblLayout w:type="fixed"/>
         <w:tblLook w:val="04A0" w:firstRow="1" w:lastRow="0" w:firstColumn="1" w:lastColumn="0" w:noHBand="0" w:noVBand="1"/>
@@ -1917,16 +2446,8 @@
               <w:rPr>
                 <w:rFonts w:ascii="Segoe UI" w:hAnsi="Segoe UI" w:cs="Segoe UI"/>
               </w:rPr>
-              <w:t>Jones-</w:t>
-            </w:r>
-            <w:proofErr w:type="spellStart"/>
-            <w:r>
-              <w:rPr>
-                <w:rFonts w:ascii="Segoe UI" w:hAnsi="Segoe UI" w:cs="Segoe UI"/>
-              </w:rPr>
-              <w:t>Plasmann</w:t>
-            </w:r>
-            <w:proofErr w:type="spellEnd"/>
+              <w:t>Jones-Plasmann</w:t>
+            </w:r>
           </w:p>
         </w:tc>
         <w:tc>
@@ -2230,6 +2751,12 @@
                 <w:rFonts w:ascii="Segoe UI" w:hAnsi="Segoe UI" w:cs="Segoe UI"/>
               </w:rPr>
             </w:pPr>
+            <w:r>
+              <w:rPr>
+                <w:rFonts w:ascii="Segoe UI" w:hAnsi="Segoe UI" w:cs="Segoe UI"/>
+              </w:rPr>
+              <w:t>5</w:t>
+            </w:r>
           </w:p>
         </w:tc>
         <w:tc>
@@ -2242,18 +2769,30 @@
                 <w:rFonts w:ascii="Segoe UI" w:hAnsi="Segoe UI" w:cs="Segoe UI"/>
               </w:rPr>
             </w:pPr>
-          </w:p>
-        </w:tc>
-        <w:tc>
-          <w:tcPr>
-            <w:tcW w:w="388" w:type="pct"/>
-          </w:tcPr>
-          <w:p>
-            <w:pPr>
-              <w:rPr>
-                <w:rFonts w:ascii="Segoe UI" w:hAnsi="Segoe UI" w:cs="Segoe UI"/>
-              </w:rPr>
-            </w:pPr>
+            <w:r>
+              <w:rPr>
+                <w:rFonts w:ascii="Segoe UI" w:hAnsi="Segoe UI" w:cs="Segoe UI"/>
+              </w:rPr>
+              <w:t>5</w:t>
+            </w:r>
+          </w:p>
+        </w:tc>
+        <w:tc>
+          <w:tcPr>
+            <w:tcW w:w="388" w:type="pct"/>
+          </w:tcPr>
+          <w:p>
+            <w:pPr>
+              <w:rPr>
+                <w:rFonts w:ascii="Segoe UI" w:hAnsi="Segoe UI" w:cs="Segoe UI"/>
+              </w:rPr>
+            </w:pPr>
+            <w:r>
+              <w:rPr>
+                <w:rFonts w:ascii="Segoe UI" w:hAnsi="Segoe UI" w:cs="Segoe UI"/>
+              </w:rPr>
+              <w:t>5</w:t>
+            </w:r>
           </w:p>
         </w:tc>
         <w:tc>
@@ -2266,30 +2805,48 @@
                 <w:rFonts w:ascii="Segoe UI" w:hAnsi="Segoe UI" w:cs="Segoe UI"/>
               </w:rPr>
             </w:pPr>
-          </w:p>
-        </w:tc>
-        <w:tc>
-          <w:tcPr>
-            <w:tcW w:w="388" w:type="pct"/>
-          </w:tcPr>
-          <w:p>
-            <w:pPr>
-              <w:rPr>
-                <w:rFonts w:ascii="Segoe UI" w:hAnsi="Segoe UI" w:cs="Segoe UI"/>
-              </w:rPr>
-            </w:pPr>
-          </w:p>
-        </w:tc>
-        <w:tc>
-          <w:tcPr>
-            <w:tcW w:w="388" w:type="pct"/>
-          </w:tcPr>
-          <w:p>
-            <w:pPr>
-              <w:rPr>
-                <w:rFonts w:ascii="Segoe UI" w:hAnsi="Segoe UI" w:cs="Segoe UI"/>
-              </w:rPr>
-            </w:pPr>
+            <w:r>
+              <w:rPr>
+                <w:rFonts w:ascii="Segoe UI" w:hAnsi="Segoe UI" w:cs="Segoe UI"/>
+              </w:rPr>
+              <w:t>5</w:t>
+            </w:r>
+          </w:p>
+        </w:tc>
+        <w:tc>
+          <w:tcPr>
+            <w:tcW w:w="388" w:type="pct"/>
+          </w:tcPr>
+          <w:p>
+            <w:pPr>
+              <w:rPr>
+                <w:rFonts w:ascii="Segoe UI" w:hAnsi="Segoe UI" w:cs="Segoe UI"/>
+              </w:rPr>
+            </w:pPr>
+            <w:r>
+              <w:rPr>
+                <w:rFonts w:ascii="Segoe UI" w:hAnsi="Segoe UI" w:cs="Segoe UI"/>
+              </w:rPr>
+              <w:t>5</w:t>
+            </w:r>
+          </w:p>
+        </w:tc>
+        <w:tc>
+          <w:tcPr>
+            <w:tcW w:w="388" w:type="pct"/>
+          </w:tcPr>
+          <w:p>
+            <w:pPr>
+              <w:rPr>
+                <w:rFonts w:ascii="Segoe UI" w:hAnsi="Segoe UI" w:cs="Segoe UI"/>
+              </w:rPr>
+            </w:pPr>
+            <w:r>
+              <w:rPr>
+                <w:rFonts w:ascii="Segoe UI" w:hAnsi="Segoe UI" w:cs="Segoe UI"/>
+              </w:rPr>
+              <w:t>5</w:t>
+            </w:r>
           </w:p>
         </w:tc>
         <w:tc>
@@ -2302,18 +2859,30 @@
                 <w:rFonts w:ascii="Segoe UI" w:hAnsi="Segoe UI" w:cs="Segoe UI"/>
               </w:rPr>
             </w:pPr>
-          </w:p>
-        </w:tc>
-        <w:tc>
-          <w:tcPr>
-            <w:tcW w:w="388" w:type="pct"/>
-          </w:tcPr>
-          <w:p>
-            <w:pPr>
-              <w:rPr>
-                <w:rFonts w:ascii="Segoe UI" w:hAnsi="Segoe UI" w:cs="Segoe UI"/>
-              </w:rPr>
-            </w:pPr>
+            <w:r>
+              <w:rPr>
+                <w:rFonts w:ascii="Segoe UI" w:hAnsi="Segoe UI" w:cs="Segoe UI"/>
+              </w:rPr>
+              <w:t>5</w:t>
+            </w:r>
+          </w:p>
+        </w:tc>
+        <w:tc>
+          <w:tcPr>
+            <w:tcW w:w="388" w:type="pct"/>
+          </w:tcPr>
+          <w:p>
+            <w:pPr>
+              <w:rPr>
+                <w:rFonts w:ascii="Segoe UI" w:hAnsi="Segoe UI" w:cs="Segoe UI"/>
+              </w:rPr>
+            </w:pPr>
+            <w:r>
+              <w:rPr>
+                <w:rFonts w:ascii="Segoe UI" w:hAnsi="Segoe UI" w:cs="Segoe UI"/>
+              </w:rPr>
+              <w:t>5</w:t>
+            </w:r>
           </w:p>
         </w:tc>
         <w:tc>
@@ -2326,6 +2895,12 @@
                 <w:rFonts w:ascii="Segoe UI" w:hAnsi="Segoe UI" w:cs="Segoe UI"/>
               </w:rPr>
             </w:pPr>
+            <w:r>
+              <w:rPr>
+                <w:rFonts w:ascii="Segoe UI" w:hAnsi="Segoe UI" w:cs="Segoe UI"/>
+              </w:rPr>
+              <w:t>5</w:t>
+            </w:r>
           </w:p>
         </w:tc>
       </w:tr>
@@ -2382,6 +2957,12 @@
                 <w:rFonts w:ascii="Segoe UI" w:hAnsi="Segoe UI" w:cs="Segoe UI"/>
               </w:rPr>
             </w:pPr>
+            <w:r>
+              <w:rPr>
+                <w:rFonts w:ascii="Segoe UI" w:hAnsi="Segoe UI" w:cs="Segoe UI"/>
+              </w:rPr>
+              <w:t>6</w:t>
+            </w:r>
           </w:p>
         </w:tc>
         <w:tc>
@@ -2394,18 +2975,30 @@
                 <w:rFonts w:ascii="Segoe UI" w:hAnsi="Segoe UI" w:cs="Segoe UI"/>
               </w:rPr>
             </w:pPr>
-          </w:p>
-        </w:tc>
-        <w:tc>
-          <w:tcPr>
-            <w:tcW w:w="388" w:type="pct"/>
-          </w:tcPr>
-          <w:p>
-            <w:pPr>
-              <w:rPr>
-                <w:rFonts w:ascii="Segoe UI" w:hAnsi="Segoe UI" w:cs="Segoe UI"/>
-              </w:rPr>
-            </w:pPr>
+            <w:r>
+              <w:rPr>
+                <w:rFonts w:ascii="Segoe UI" w:hAnsi="Segoe UI" w:cs="Segoe UI"/>
+              </w:rPr>
+              <w:t>6</w:t>
+            </w:r>
+          </w:p>
+        </w:tc>
+        <w:tc>
+          <w:tcPr>
+            <w:tcW w:w="388" w:type="pct"/>
+          </w:tcPr>
+          <w:p>
+            <w:pPr>
+              <w:rPr>
+                <w:rFonts w:ascii="Segoe UI" w:hAnsi="Segoe UI" w:cs="Segoe UI"/>
+              </w:rPr>
+            </w:pPr>
+            <w:r>
+              <w:rPr>
+                <w:rFonts w:ascii="Segoe UI" w:hAnsi="Segoe UI" w:cs="Segoe UI"/>
+              </w:rPr>
+              <w:t>6</w:t>
+            </w:r>
           </w:p>
         </w:tc>
         <w:tc>
@@ -2418,30 +3011,48 @@
                 <w:rFonts w:ascii="Segoe UI" w:hAnsi="Segoe UI" w:cs="Segoe UI"/>
               </w:rPr>
             </w:pPr>
-          </w:p>
-        </w:tc>
-        <w:tc>
-          <w:tcPr>
-            <w:tcW w:w="388" w:type="pct"/>
-          </w:tcPr>
-          <w:p>
-            <w:pPr>
-              <w:rPr>
-                <w:rFonts w:ascii="Segoe UI" w:hAnsi="Segoe UI" w:cs="Segoe UI"/>
-              </w:rPr>
-            </w:pPr>
-          </w:p>
-        </w:tc>
-        <w:tc>
-          <w:tcPr>
-            <w:tcW w:w="388" w:type="pct"/>
-          </w:tcPr>
-          <w:p>
-            <w:pPr>
-              <w:rPr>
-                <w:rFonts w:ascii="Segoe UI" w:hAnsi="Segoe UI" w:cs="Segoe UI"/>
-              </w:rPr>
-            </w:pPr>
+            <w:r>
+              <w:rPr>
+                <w:rFonts w:ascii="Segoe UI" w:hAnsi="Segoe UI" w:cs="Segoe UI"/>
+              </w:rPr>
+              <w:t>6</w:t>
+            </w:r>
+          </w:p>
+        </w:tc>
+        <w:tc>
+          <w:tcPr>
+            <w:tcW w:w="388" w:type="pct"/>
+          </w:tcPr>
+          <w:p>
+            <w:pPr>
+              <w:rPr>
+                <w:rFonts w:ascii="Segoe UI" w:hAnsi="Segoe UI" w:cs="Segoe UI"/>
+              </w:rPr>
+            </w:pPr>
+            <w:r>
+              <w:rPr>
+                <w:rFonts w:ascii="Segoe UI" w:hAnsi="Segoe UI" w:cs="Segoe UI"/>
+              </w:rPr>
+              <w:t>6</w:t>
+            </w:r>
+          </w:p>
+        </w:tc>
+        <w:tc>
+          <w:tcPr>
+            <w:tcW w:w="388" w:type="pct"/>
+          </w:tcPr>
+          <w:p>
+            <w:pPr>
+              <w:rPr>
+                <w:rFonts w:ascii="Segoe UI" w:hAnsi="Segoe UI" w:cs="Segoe UI"/>
+              </w:rPr>
+            </w:pPr>
+            <w:r>
+              <w:rPr>
+                <w:rFonts w:ascii="Segoe UI" w:hAnsi="Segoe UI" w:cs="Segoe UI"/>
+              </w:rPr>
+              <w:t>6</w:t>
+            </w:r>
           </w:p>
         </w:tc>
         <w:tc>
@@ -2454,18 +3065,30 @@
                 <w:rFonts w:ascii="Segoe UI" w:hAnsi="Segoe UI" w:cs="Segoe UI"/>
               </w:rPr>
             </w:pPr>
-          </w:p>
-        </w:tc>
-        <w:tc>
-          <w:tcPr>
-            <w:tcW w:w="388" w:type="pct"/>
-          </w:tcPr>
-          <w:p>
-            <w:pPr>
-              <w:rPr>
-                <w:rFonts w:ascii="Segoe UI" w:hAnsi="Segoe UI" w:cs="Segoe UI"/>
-              </w:rPr>
-            </w:pPr>
+            <w:r>
+              <w:rPr>
+                <w:rFonts w:ascii="Segoe UI" w:hAnsi="Segoe UI" w:cs="Segoe UI"/>
+              </w:rPr>
+              <w:t>6</w:t>
+            </w:r>
+          </w:p>
+        </w:tc>
+        <w:tc>
+          <w:tcPr>
+            <w:tcW w:w="388" w:type="pct"/>
+          </w:tcPr>
+          <w:p>
+            <w:pPr>
+              <w:rPr>
+                <w:rFonts w:ascii="Segoe UI" w:hAnsi="Segoe UI" w:cs="Segoe UI"/>
+              </w:rPr>
+            </w:pPr>
+            <w:r>
+              <w:rPr>
+                <w:rFonts w:ascii="Segoe UI" w:hAnsi="Segoe UI" w:cs="Segoe UI"/>
+              </w:rPr>
+              <w:t>6</w:t>
+            </w:r>
           </w:p>
         </w:tc>
         <w:tc>
@@ -2478,6 +3101,12 @@
                 <w:rFonts w:ascii="Segoe UI" w:hAnsi="Segoe UI" w:cs="Segoe UI"/>
               </w:rPr>
             </w:pPr>
+            <w:r>
+              <w:rPr>
+                <w:rFonts w:ascii="Segoe UI" w:hAnsi="Segoe UI" w:cs="Segoe UI"/>
+              </w:rPr>
+              <w:t>6</w:t>
+            </w:r>
           </w:p>
         </w:tc>
       </w:tr>
@@ -2534,6 +3163,12 @@
                 <w:rFonts w:ascii="Segoe UI" w:hAnsi="Segoe UI" w:cs="Segoe UI"/>
               </w:rPr>
             </w:pPr>
+            <w:r>
+              <w:rPr>
+                <w:rFonts w:ascii="Segoe UI" w:hAnsi="Segoe UI" w:cs="Segoe UI"/>
+              </w:rPr>
+              <w:t>23</w:t>
+            </w:r>
           </w:p>
         </w:tc>
         <w:tc>
@@ -2546,18 +3181,30 @@
                 <w:rFonts w:ascii="Segoe UI" w:hAnsi="Segoe UI" w:cs="Segoe UI"/>
               </w:rPr>
             </w:pPr>
-          </w:p>
-        </w:tc>
-        <w:tc>
-          <w:tcPr>
-            <w:tcW w:w="388" w:type="pct"/>
-          </w:tcPr>
-          <w:p>
-            <w:pPr>
-              <w:rPr>
-                <w:rFonts w:ascii="Segoe UI" w:hAnsi="Segoe UI" w:cs="Segoe UI"/>
-              </w:rPr>
-            </w:pPr>
+            <w:r>
+              <w:rPr>
+                <w:rFonts w:ascii="Segoe UI" w:hAnsi="Segoe UI" w:cs="Segoe UI"/>
+              </w:rPr>
+              <w:t>23</w:t>
+            </w:r>
+          </w:p>
+        </w:tc>
+        <w:tc>
+          <w:tcPr>
+            <w:tcW w:w="388" w:type="pct"/>
+          </w:tcPr>
+          <w:p>
+            <w:pPr>
+              <w:rPr>
+                <w:rFonts w:ascii="Segoe UI" w:hAnsi="Segoe UI" w:cs="Segoe UI"/>
+              </w:rPr>
+            </w:pPr>
+            <w:r>
+              <w:rPr>
+                <w:rFonts w:ascii="Segoe UI" w:hAnsi="Segoe UI" w:cs="Segoe UI"/>
+              </w:rPr>
+              <w:t>23</w:t>
+            </w:r>
           </w:p>
         </w:tc>
         <w:tc>
@@ -2570,30 +3217,48 @@
                 <w:rFonts w:ascii="Segoe UI" w:hAnsi="Segoe UI" w:cs="Segoe UI"/>
               </w:rPr>
             </w:pPr>
-          </w:p>
-        </w:tc>
-        <w:tc>
-          <w:tcPr>
-            <w:tcW w:w="388" w:type="pct"/>
-          </w:tcPr>
-          <w:p>
-            <w:pPr>
-              <w:rPr>
-                <w:rFonts w:ascii="Segoe UI" w:hAnsi="Segoe UI" w:cs="Segoe UI"/>
-              </w:rPr>
-            </w:pPr>
-          </w:p>
-        </w:tc>
-        <w:tc>
-          <w:tcPr>
-            <w:tcW w:w="388" w:type="pct"/>
-          </w:tcPr>
-          <w:p>
-            <w:pPr>
-              <w:rPr>
-                <w:rFonts w:ascii="Segoe UI" w:hAnsi="Segoe UI" w:cs="Segoe UI"/>
-              </w:rPr>
-            </w:pPr>
+            <w:r>
+              <w:rPr>
+                <w:rFonts w:ascii="Segoe UI" w:hAnsi="Segoe UI" w:cs="Segoe UI"/>
+              </w:rPr>
+              <w:t>23</w:t>
+            </w:r>
+          </w:p>
+        </w:tc>
+        <w:tc>
+          <w:tcPr>
+            <w:tcW w:w="388" w:type="pct"/>
+          </w:tcPr>
+          <w:p>
+            <w:pPr>
+              <w:rPr>
+                <w:rFonts w:ascii="Segoe UI" w:hAnsi="Segoe UI" w:cs="Segoe UI"/>
+              </w:rPr>
+            </w:pPr>
+            <w:r>
+              <w:rPr>
+                <w:rFonts w:ascii="Segoe UI" w:hAnsi="Segoe UI" w:cs="Segoe UI"/>
+              </w:rPr>
+              <w:t>23</w:t>
+            </w:r>
+          </w:p>
+        </w:tc>
+        <w:tc>
+          <w:tcPr>
+            <w:tcW w:w="388" w:type="pct"/>
+          </w:tcPr>
+          <w:p>
+            <w:pPr>
+              <w:rPr>
+                <w:rFonts w:ascii="Segoe UI" w:hAnsi="Segoe UI" w:cs="Segoe UI"/>
+              </w:rPr>
+            </w:pPr>
+            <w:r>
+              <w:rPr>
+                <w:rFonts w:ascii="Segoe UI" w:hAnsi="Segoe UI" w:cs="Segoe UI"/>
+              </w:rPr>
+              <w:t>23</w:t>
+            </w:r>
           </w:p>
         </w:tc>
         <w:tc>
@@ -2606,18 +3271,30 @@
                 <w:rFonts w:ascii="Segoe UI" w:hAnsi="Segoe UI" w:cs="Segoe UI"/>
               </w:rPr>
             </w:pPr>
-          </w:p>
-        </w:tc>
-        <w:tc>
-          <w:tcPr>
-            <w:tcW w:w="388" w:type="pct"/>
-          </w:tcPr>
-          <w:p>
-            <w:pPr>
-              <w:rPr>
-                <w:rFonts w:ascii="Segoe UI" w:hAnsi="Segoe UI" w:cs="Segoe UI"/>
-              </w:rPr>
-            </w:pPr>
+            <w:r>
+              <w:rPr>
+                <w:rFonts w:ascii="Segoe UI" w:hAnsi="Segoe UI" w:cs="Segoe UI"/>
+              </w:rPr>
+              <w:t>23</w:t>
+            </w:r>
+          </w:p>
+        </w:tc>
+        <w:tc>
+          <w:tcPr>
+            <w:tcW w:w="388" w:type="pct"/>
+          </w:tcPr>
+          <w:p>
+            <w:pPr>
+              <w:rPr>
+                <w:rFonts w:ascii="Segoe UI" w:hAnsi="Segoe UI" w:cs="Segoe UI"/>
+              </w:rPr>
+            </w:pPr>
+            <w:r>
+              <w:rPr>
+                <w:rFonts w:ascii="Segoe UI" w:hAnsi="Segoe UI" w:cs="Segoe UI"/>
+              </w:rPr>
+              <w:t>23</w:t>
+            </w:r>
           </w:p>
         </w:tc>
         <w:tc>
@@ -2630,6 +3307,12 @@
                 <w:rFonts w:ascii="Segoe UI" w:hAnsi="Segoe UI" w:cs="Segoe UI"/>
               </w:rPr>
             </w:pPr>
+            <w:r>
+              <w:rPr>
+                <w:rFonts w:ascii="Segoe UI" w:hAnsi="Segoe UI" w:cs="Segoe UI"/>
+              </w:rPr>
+              <w:t>23</w:t>
+            </w:r>
           </w:p>
         </w:tc>
       </w:tr>
@@ -2648,14 +3331,12 @@
                 <w:rFonts w:ascii="Segoe UI" w:hAnsi="Segoe UI" w:cs="Segoe UI"/>
               </w:rPr>
             </w:pPr>
-            <w:proofErr w:type="spellStart"/>
             <w:r>
               <w:rPr>
                 <w:rFonts w:ascii="Segoe UI" w:hAnsi="Segoe UI" w:cs="Segoe UI"/>
               </w:rPr>
               <w:t>agrocyc_dag_uniq.gra</w:t>
             </w:r>
-            <w:proofErr w:type="spellEnd"/>
           </w:p>
         </w:tc>
         <w:tc>
@@ -2689,6 +3370,12 @@
                 <w:rFonts w:ascii="Segoe UI" w:hAnsi="Segoe UI" w:cs="Segoe UI"/>
               </w:rPr>
             </w:pPr>
+            <w:r>
+              <w:rPr>
+                <w:rFonts w:ascii="Segoe UI" w:hAnsi="Segoe UI" w:cs="Segoe UI"/>
+              </w:rPr>
+              <w:t>17</w:t>
+            </w:r>
           </w:p>
         </w:tc>
         <w:tc>
@@ -2701,6 +3388,12 @@
                 <w:rFonts w:ascii="Segoe UI" w:hAnsi="Segoe UI" w:cs="Segoe UI"/>
               </w:rPr>
             </w:pPr>
+            <w:r>
+              <w:rPr>
+                <w:rFonts w:ascii="Segoe UI" w:hAnsi="Segoe UI" w:cs="Segoe UI"/>
+              </w:rPr>
+              <w:t>17</w:t>
+            </w:r>
           </w:p>
         </w:tc>
         <w:tc>
@@ -2725,30 +3418,48 @@
                 <w:rFonts w:ascii="Segoe UI" w:hAnsi="Segoe UI" w:cs="Segoe UI"/>
               </w:rPr>
             </w:pPr>
-          </w:p>
-        </w:tc>
-        <w:tc>
-          <w:tcPr>
-            <w:tcW w:w="388" w:type="pct"/>
-          </w:tcPr>
-          <w:p>
-            <w:pPr>
-              <w:rPr>
-                <w:rFonts w:ascii="Segoe UI" w:hAnsi="Segoe UI" w:cs="Segoe UI"/>
-              </w:rPr>
-            </w:pPr>
-          </w:p>
-        </w:tc>
-        <w:tc>
-          <w:tcPr>
-            <w:tcW w:w="388" w:type="pct"/>
-          </w:tcPr>
-          <w:p>
-            <w:pPr>
-              <w:rPr>
-                <w:rFonts w:ascii="Segoe UI" w:hAnsi="Segoe UI" w:cs="Segoe UI"/>
-              </w:rPr>
-            </w:pPr>
+            <w:r>
+              <w:rPr>
+                <w:rFonts w:ascii="Segoe UI" w:hAnsi="Segoe UI" w:cs="Segoe UI"/>
+              </w:rPr>
+              <w:t>17</w:t>
+            </w:r>
+          </w:p>
+        </w:tc>
+        <w:tc>
+          <w:tcPr>
+            <w:tcW w:w="388" w:type="pct"/>
+          </w:tcPr>
+          <w:p>
+            <w:pPr>
+              <w:rPr>
+                <w:rFonts w:ascii="Segoe UI" w:hAnsi="Segoe UI" w:cs="Segoe UI"/>
+              </w:rPr>
+            </w:pPr>
+            <w:r>
+              <w:rPr>
+                <w:rFonts w:ascii="Segoe UI" w:hAnsi="Segoe UI" w:cs="Segoe UI"/>
+              </w:rPr>
+              <w:t>17</w:t>
+            </w:r>
+          </w:p>
+        </w:tc>
+        <w:tc>
+          <w:tcPr>
+            <w:tcW w:w="388" w:type="pct"/>
+          </w:tcPr>
+          <w:p>
+            <w:pPr>
+              <w:rPr>
+                <w:rFonts w:ascii="Segoe UI" w:hAnsi="Segoe UI" w:cs="Segoe UI"/>
+              </w:rPr>
+            </w:pPr>
+            <w:r>
+              <w:rPr>
+                <w:rFonts w:ascii="Segoe UI" w:hAnsi="Segoe UI" w:cs="Segoe UI"/>
+              </w:rPr>
+              <w:t>17</w:t>
+            </w:r>
           </w:p>
         </w:tc>
         <w:tc>
@@ -2761,18 +3472,30 @@
                 <w:rFonts w:ascii="Segoe UI" w:hAnsi="Segoe UI" w:cs="Segoe UI"/>
               </w:rPr>
             </w:pPr>
-          </w:p>
-        </w:tc>
-        <w:tc>
-          <w:tcPr>
-            <w:tcW w:w="388" w:type="pct"/>
-          </w:tcPr>
-          <w:p>
-            <w:pPr>
-              <w:rPr>
-                <w:rFonts w:ascii="Segoe UI" w:hAnsi="Segoe UI" w:cs="Segoe UI"/>
-              </w:rPr>
-            </w:pPr>
+            <w:r>
+              <w:rPr>
+                <w:rFonts w:ascii="Segoe UI" w:hAnsi="Segoe UI" w:cs="Segoe UI"/>
+              </w:rPr>
+              <w:t>17</w:t>
+            </w:r>
+          </w:p>
+        </w:tc>
+        <w:tc>
+          <w:tcPr>
+            <w:tcW w:w="388" w:type="pct"/>
+          </w:tcPr>
+          <w:p>
+            <w:pPr>
+              <w:rPr>
+                <w:rFonts w:ascii="Segoe UI" w:hAnsi="Segoe UI" w:cs="Segoe UI"/>
+              </w:rPr>
+            </w:pPr>
+            <w:r>
+              <w:rPr>
+                <w:rFonts w:ascii="Segoe UI" w:hAnsi="Segoe UI" w:cs="Segoe UI"/>
+              </w:rPr>
+              <w:t>17</w:t>
+            </w:r>
           </w:p>
         </w:tc>
         <w:tc>
@@ -2841,6 +3564,12 @@
                 <w:rFonts w:ascii="Segoe UI" w:hAnsi="Segoe UI" w:cs="Segoe UI"/>
               </w:rPr>
             </w:pPr>
+            <w:r>
+              <w:rPr>
+                <w:rFonts w:ascii="Segoe UI" w:hAnsi="Segoe UI" w:cs="Segoe UI"/>
+              </w:rPr>
+              <w:t>155</w:t>
+            </w:r>
           </w:p>
         </w:tc>
         <w:tc>
@@ -2853,18 +3582,30 @@
                 <w:rFonts w:ascii="Segoe UI" w:hAnsi="Segoe UI" w:cs="Segoe UI"/>
               </w:rPr>
             </w:pPr>
-          </w:p>
-        </w:tc>
-        <w:tc>
-          <w:tcPr>
-            <w:tcW w:w="388" w:type="pct"/>
-          </w:tcPr>
-          <w:p>
-            <w:pPr>
-              <w:rPr>
-                <w:rFonts w:ascii="Segoe UI" w:hAnsi="Segoe UI" w:cs="Segoe UI"/>
-              </w:rPr>
-            </w:pPr>
+            <w:r>
+              <w:rPr>
+                <w:rFonts w:ascii="Segoe UI" w:hAnsi="Segoe UI" w:cs="Segoe UI"/>
+              </w:rPr>
+              <w:t>154</w:t>
+            </w:r>
+          </w:p>
+        </w:tc>
+        <w:tc>
+          <w:tcPr>
+            <w:tcW w:w="388" w:type="pct"/>
+          </w:tcPr>
+          <w:p>
+            <w:pPr>
+              <w:rPr>
+                <w:rFonts w:ascii="Segoe UI" w:hAnsi="Segoe UI" w:cs="Segoe UI"/>
+              </w:rPr>
+            </w:pPr>
+            <w:r>
+              <w:rPr>
+                <w:rFonts w:ascii="Segoe UI" w:hAnsi="Segoe UI" w:cs="Segoe UI"/>
+              </w:rPr>
+              <w:t>154</w:t>
+            </w:r>
           </w:p>
         </w:tc>
         <w:tc>
@@ -2877,30 +3618,48 @@
                 <w:rFonts w:ascii="Segoe UI" w:hAnsi="Segoe UI" w:cs="Segoe UI"/>
               </w:rPr>
             </w:pPr>
-          </w:p>
-        </w:tc>
-        <w:tc>
-          <w:tcPr>
-            <w:tcW w:w="388" w:type="pct"/>
-          </w:tcPr>
-          <w:p>
-            <w:pPr>
-              <w:rPr>
-                <w:rFonts w:ascii="Segoe UI" w:hAnsi="Segoe UI" w:cs="Segoe UI"/>
-              </w:rPr>
-            </w:pPr>
-          </w:p>
-        </w:tc>
-        <w:tc>
-          <w:tcPr>
-            <w:tcW w:w="388" w:type="pct"/>
-          </w:tcPr>
-          <w:p>
-            <w:pPr>
-              <w:rPr>
-                <w:rFonts w:ascii="Segoe UI" w:hAnsi="Segoe UI" w:cs="Segoe UI"/>
-              </w:rPr>
-            </w:pPr>
+            <w:r>
+              <w:rPr>
+                <w:rFonts w:ascii="Segoe UI" w:hAnsi="Segoe UI" w:cs="Segoe UI"/>
+              </w:rPr>
+              <w:t>154</w:t>
+            </w:r>
+          </w:p>
+        </w:tc>
+        <w:tc>
+          <w:tcPr>
+            <w:tcW w:w="388" w:type="pct"/>
+          </w:tcPr>
+          <w:p>
+            <w:pPr>
+              <w:rPr>
+                <w:rFonts w:ascii="Segoe UI" w:hAnsi="Segoe UI" w:cs="Segoe UI"/>
+              </w:rPr>
+            </w:pPr>
+            <w:r>
+              <w:rPr>
+                <w:rFonts w:ascii="Segoe UI" w:hAnsi="Segoe UI" w:cs="Segoe UI"/>
+              </w:rPr>
+              <w:t>154</w:t>
+            </w:r>
+          </w:p>
+        </w:tc>
+        <w:tc>
+          <w:tcPr>
+            <w:tcW w:w="388" w:type="pct"/>
+          </w:tcPr>
+          <w:p>
+            <w:pPr>
+              <w:rPr>
+                <w:rFonts w:ascii="Segoe UI" w:hAnsi="Segoe UI" w:cs="Segoe UI"/>
+              </w:rPr>
+            </w:pPr>
+            <w:r>
+              <w:rPr>
+                <w:rFonts w:ascii="Segoe UI" w:hAnsi="Segoe UI" w:cs="Segoe UI"/>
+              </w:rPr>
+              <w:t>154</w:t>
+            </w:r>
           </w:p>
         </w:tc>
         <w:tc>
@@ -2913,18 +3672,30 @@
                 <w:rFonts w:ascii="Segoe UI" w:hAnsi="Segoe UI" w:cs="Segoe UI"/>
               </w:rPr>
             </w:pPr>
-          </w:p>
-        </w:tc>
-        <w:tc>
-          <w:tcPr>
-            <w:tcW w:w="388" w:type="pct"/>
-          </w:tcPr>
-          <w:p>
-            <w:pPr>
-              <w:rPr>
-                <w:rFonts w:ascii="Segoe UI" w:hAnsi="Segoe UI" w:cs="Segoe UI"/>
-              </w:rPr>
-            </w:pPr>
+            <w:r>
+              <w:rPr>
+                <w:rFonts w:ascii="Segoe UI" w:hAnsi="Segoe UI" w:cs="Segoe UI"/>
+              </w:rPr>
+              <w:t>154</w:t>
+            </w:r>
+          </w:p>
+        </w:tc>
+        <w:tc>
+          <w:tcPr>
+            <w:tcW w:w="388" w:type="pct"/>
+          </w:tcPr>
+          <w:p>
+            <w:pPr>
+              <w:rPr>
+                <w:rFonts w:ascii="Segoe UI" w:hAnsi="Segoe UI" w:cs="Segoe UI"/>
+              </w:rPr>
+            </w:pPr>
+            <w:r>
+              <w:rPr>
+                <w:rFonts w:ascii="Segoe UI" w:hAnsi="Segoe UI" w:cs="Segoe UI"/>
+              </w:rPr>
+              <w:t>154</w:t>
+            </w:r>
           </w:p>
         </w:tc>
         <w:tc>
@@ -2937,6 +3708,12 @@
                 <w:rFonts w:ascii="Segoe UI" w:hAnsi="Segoe UI" w:cs="Segoe UI"/>
               </w:rPr>
             </w:pPr>
+            <w:r>
+              <w:rPr>
+                <w:rFonts w:ascii="Segoe UI" w:hAnsi="Segoe UI" w:cs="Segoe UI"/>
+              </w:rPr>
+              <w:t>154</w:t>
+            </w:r>
           </w:p>
         </w:tc>
       </w:tr>
@@ -2955,14 +3732,12 @@
                 <w:rFonts w:ascii="Segoe UI" w:hAnsi="Segoe UI" w:cs="Segoe UI"/>
               </w:rPr>
             </w:pPr>
-            <w:proofErr w:type="spellStart"/>
             <w:r>
               <w:rPr>
                 <w:rFonts w:ascii="Segoe UI" w:hAnsi="Segoe UI" w:cs="Segoe UI"/>
               </w:rPr>
               <w:t>citeseer.scc.gra</w:t>
             </w:r>
-            <w:proofErr w:type="spellEnd"/>
           </w:p>
         </w:tc>
         <w:tc>
@@ -3415,14 +4190,12 @@
                 <w:rFonts w:ascii="Segoe UI" w:hAnsi="Segoe UI" w:cs="Segoe UI"/>
               </w:rPr>
             </w:pPr>
-            <w:proofErr w:type="spellStart"/>
             <w:r>
               <w:rPr>
                 <w:rFonts w:ascii="Segoe UI" w:hAnsi="Segoe UI" w:cs="Segoe UI"/>
               </w:rPr>
               <w:t>go_uniprot.gra</w:t>
             </w:r>
-            <w:proofErr w:type="spellEnd"/>
           </w:p>
         </w:tc>
         <w:tc>
@@ -3573,7 +4346,7 @@
     </w:p>
     <w:tbl>
       <w:tblPr>
-        <w:tblStyle w:val="TableGrid"/>
+        <w:tblStyle w:val="Grigliatabella"/>
         <w:tblW w:w="4705" w:type="pct"/>
         <w:tblLayout w:type="fixed"/>
         <w:tblLook w:val="04A0" w:firstRow="1" w:lastRow="0" w:firstColumn="1" w:lastColumn="0" w:noHBand="0" w:noVBand="1"/>
@@ -3628,8 +4401,6 @@
               </w:rPr>
               <w:t>Number of Colo</w:t>
             </w:r>
-            <w:bookmarkStart w:id="0" w:name="_GoBack"/>
-            <w:bookmarkEnd w:id="0"/>
             <w:r>
               <w:rPr>
                 <w:rFonts w:ascii="Segoe UI" w:hAnsi="Segoe UI" w:cs="Segoe UI"/>
@@ -3725,16 +4496,8 @@
               <w:rPr>
                 <w:rFonts w:ascii="Segoe UI" w:hAnsi="Segoe UI" w:cs="Segoe UI"/>
               </w:rPr>
-              <w:t>Jones-</w:t>
-            </w:r>
-            <w:proofErr w:type="spellStart"/>
-            <w:r>
-              <w:rPr>
-                <w:rFonts w:ascii="Segoe UI" w:hAnsi="Segoe UI" w:cs="Segoe UI"/>
-              </w:rPr>
-              <w:t>Plasmann</w:t>
-            </w:r>
-            <w:proofErr w:type="spellEnd"/>
+              <w:t>Jones-Plasmann</w:t>
+            </w:r>
           </w:p>
         </w:tc>
         <w:tc>
@@ -4076,14 +4839,12 @@
                 <w:rFonts w:ascii="Segoe UI" w:hAnsi="Segoe UI" w:cs="Segoe UI"/>
               </w:rPr>
             </w:pPr>
-            <w:proofErr w:type="spellStart"/>
             <w:r>
               <w:rPr>
                 <w:rFonts w:ascii="Segoe UI" w:hAnsi="Segoe UI" w:cs="Segoe UI"/>
               </w:rPr>
               <w:t>agrocyc_dag_uniq.gra</w:t>
             </w:r>
-            <w:proofErr w:type="spellEnd"/>
           </w:p>
         </w:tc>
         <w:tc>
@@ -4295,14 +5056,12 @@
                 <w:rFonts w:ascii="Segoe UI" w:hAnsi="Segoe UI" w:cs="Segoe UI"/>
               </w:rPr>
             </w:pPr>
-            <w:proofErr w:type="spellStart"/>
             <w:r>
               <w:rPr>
                 <w:rFonts w:ascii="Segoe UI" w:hAnsi="Segoe UI" w:cs="Segoe UI"/>
               </w:rPr>
               <w:t>citeseer.scc.gra</w:t>
             </w:r>
-            <w:proofErr w:type="spellEnd"/>
           </w:p>
         </w:tc>
         <w:tc>
@@ -4576,14 +5335,12 @@
                 <w:rFonts w:ascii="Segoe UI" w:hAnsi="Segoe UI" w:cs="Segoe UI"/>
               </w:rPr>
             </w:pPr>
-            <w:proofErr w:type="spellStart"/>
             <w:r>
               <w:rPr>
                 <w:rFonts w:ascii="Segoe UI" w:hAnsi="Segoe UI" w:cs="Segoe UI"/>
               </w:rPr>
               <w:t>go_uniprot.gra</w:t>
             </w:r>
-            <w:proofErr w:type="spellEnd"/>
           </w:p>
         </w:tc>
         <w:tc>
@@ -4665,7 +5422,7 @@
 </file>
 
 <file path=word/styles.xml><?xml version="1.0" encoding="utf-8"?>
-<w:styles xmlns:mc="http://schemas.openxmlformats.org/markup-compatibility/2006" xmlns:r="http://schemas.openxmlformats.org/officeDocument/2006/relationships" xmlns:w="http://schemas.openxmlformats.org/wordprocessingml/2006/main" xmlns:w14="http://schemas.microsoft.com/office/word/2010/wordml" xmlns:w15="http://schemas.microsoft.com/office/word/2012/wordml" mc:Ignorable="w14 w15">
+<w:styles xmlns:mc="http://schemas.openxmlformats.org/markup-compatibility/2006" xmlns:r="http://schemas.openxmlformats.org/officeDocument/2006/relationships" xmlns:w="http://schemas.openxmlformats.org/wordprocessingml/2006/main" xmlns:w14="http://schemas.microsoft.com/office/word/2010/wordml" xmlns:w15="http://schemas.microsoft.com/office/word/2012/wordml" xmlns:w16cex="http://schemas.microsoft.com/office/word/2018/wordml/cex" xmlns:w16cid="http://schemas.microsoft.com/office/word/2016/wordml/cid" xmlns:w16="http://schemas.microsoft.com/office/word/2018/wordml" xmlns:w16sdtdh="http://schemas.microsoft.com/office/word/2020/wordml/sdtdatahash" xmlns:w16se="http://schemas.microsoft.com/office/word/2015/wordml/symex" mc:Ignorable="w14 w15 w16se w16cid w16 w16cex w16sdtdh">
   <w:docDefaults>
     <w:rPrDefault>
       <w:rPr>
@@ -4681,7 +5438,7 @@
       </w:pPr>
     </w:pPrDefault>
   </w:docDefaults>
-  <w:latentStyles w:defLockedState="0" w:defUIPriority="99" w:defSemiHidden="0" w:defUnhideWhenUsed="0" w:defQFormat="0" w:count="371">
+  <w:latentStyles w:defLockedState="0" w:defUIPriority="99" w:defSemiHidden="0" w:defUnhideWhenUsed="0" w:defQFormat="0" w:count="376">
     <w:lsdException w:name="Normal" w:uiPriority="0" w:qFormat="1"/>
     <w:lsdException w:name="heading 1" w:uiPriority="9" w:qFormat="1"/>
     <w:lsdException w:name="heading 2" w:semiHidden="1" w:uiPriority="9" w:unhideWhenUsed="1" w:qFormat="1"/>
@@ -4787,7 +5544,6 @@
     <w:lsdException w:name="HTML Sample" w:semiHidden="1" w:unhideWhenUsed="1"/>
     <w:lsdException w:name="HTML Typewriter" w:semiHidden="1" w:unhideWhenUsed="1"/>
     <w:lsdException w:name="HTML Variable" w:semiHidden="1" w:unhideWhenUsed="1"/>
-    <w:lsdException w:name="Normal Table" w:semiHidden="1" w:unhideWhenUsed="1"/>
     <w:lsdException w:name="annotation subject" w:semiHidden="1" w:unhideWhenUsed="1"/>
     <w:lsdException w:name="No List" w:semiHidden="1" w:unhideWhenUsed="1"/>
     <w:lsdException w:name="Outline List 1" w:semiHidden="1" w:unhideWhenUsed="1"/>
@@ -4830,11 +5586,8 @@
     <w:lsdException w:name="Table Contemporary" w:semiHidden="1" w:unhideWhenUsed="1"/>
     <w:lsdException w:name="Table Elegant" w:semiHidden="1" w:unhideWhenUsed="1"/>
     <w:lsdException w:name="Table Professional" w:semiHidden="1" w:unhideWhenUsed="1"/>
-    <w:lsdException w:name="Table Subtle 1" w:semiHidden="1" w:unhideWhenUsed="1"/>
     <w:lsdException w:name="Table Subtle 2" w:semiHidden="1" w:unhideWhenUsed="1"/>
     <w:lsdException w:name="Table Web 1" w:semiHidden="1" w:unhideWhenUsed="1"/>
-    <w:lsdException w:name="Table Web 2" w:semiHidden="1" w:unhideWhenUsed="1"/>
-    <w:lsdException w:name="Table Web 3" w:semiHidden="1" w:unhideWhenUsed="1"/>
     <w:lsdException w:name="Balloon Text" w:semiHidden="1" w:unhideWhenUsed="1"/>
     <w:lsdException w:name="Table Grid" w:uiPriority="39"/>
     <w:lsdException w:name="Table Theme" w:semiHidden="1" w:unhideWhenUsed="1"/>
@@ -5053,21 +5806,26 @@
     <w:lsdException w:name="List Table 5 Dark Accent 6" w:uiPriority="50"/>
     <w:lsdException w:name="List Table 6 Colorful Accent 6" w:uiPriority="51"/>
     <w:lsdException w:name="List Table 7 Colorful Accent 6" w:uiPriority="52"/>
+    <w:lsdException w:name="Mention" w:semiHidden="1" w:unhideWhenUsed="1"/>
+    <w:lsdException w:name="Smart Hyperlink" w:semiHidden="1" w:unhideWhenUsed="1"/>
+    <w:lsdException w:name="Hashtag" w:semiHidden="1" w:unhideWhenUsed="1"/>
+    <w:lsdException w:name="Unresolved Mention" w:semiHidden="1" w:unhideWhenUsed="1"/>
+    <w:lsdException w:name="Smart Link" w:semiHidden="1" w:unhideWhenUsed="1"/>
   </w:latentStyles>
-  <w:style w:type="paragraph" w:default="1" w:styleId="Normal">
+  <w:style w:type="paragraph" w:default="1" w:styleId="Normale">
     <w:name w:val="Normal"/>
     <w:qFormat/>
     <w:rPr>
       <w:lang w:val="en-AU"/>
     </w:rPr>
   </w:style>
-  <w:style w:type="character" w:default="1" w:styleId="DefaultParagraphFont">
+  <w:style w:type="character" w:default="1" w:styleId="Carpredefinitoparagrafo">
     <w:name w:val="Default Paragraph Font"/>
     <w:uiPriority w:val="1"/>
     <w:semiHidden/>
     <w:unhideWhenUsed/>
   </w:style>
-  <w:style w:type="table" w:default="1" w:styleId="TableNormal">
+  <w:style w:type="table" w:default="1" w:styleId="Tabellanormale">
     <w:name w:val="Normal Table"/>
     <w:uiPriority w:val="99"/>
     <w:semiHidden/>
@@ -5082,15 +5840,15 @@
       </w:tblCellMar>
     </w:tblPr>
   </w:style>
-  <w:style w:type="numbering" w:default="1" w:styleId="NoList">
+  <w:style w:type="numbering" w:default="1" w:styleId="Nessunelenco">
     <w:name w:val="No List"/>
     <w:uiPriority w:val="99"/>
     <w:semiHidden/>
     <w:unhideWhenUsed/>
   </w:style>
-  <w:style w:type="table" w:styleId="TableGrid">
+  <w:style w:type="table" w:styleId="Grigliatabella">
     <w:name w:val="Table Grid"/>
-    <w:basedOn w:val="TableNormal"/>
+    <w:basedOn w:val="Tabellanormale"/>
     <w:uiPriority w:val="39"/>
     <w:rsid w:val="00016C51"/>
     <w:pPr>

</xml_diff>

<commit_message>
runScript modification, tables fill and graphs 8-9 benchmarks
</commit_message>
<xml_diff>
--- a/Tables.docx
+++ b/Tables.docx
@@ -645,13 +645,7 @@
               <w:rPr>
                 <w:rFonts w:ascii="Segoe UI" w:hAnsi="Segoe UI" w:cs="Segoe UI"/>
               </w:rPr>
-              <w:t>0.0</w:t>
-            </w:r>
-            <w:r>
-              <w:rPr>
-                <w:rFonts w:ascii="Segoe UI" w:hAnsi="Segoe UI" w:cs="Segoe UI"/>
-              </w:rPr>
-              <w:t>19</w:t>
+              <w:t>0.019</w:t>
             </w:r>
           </w:p>
         </w:tc>
@@ -669,13 +663,7 @@
               <w:rPr>
                 <w:rFonts w:ascii="Segoe UI" w:hAnsi="Segoe UI" w:cs="Segoe UI"/>
               </w:rPr>
-              <w:t>0.</w:t>
-            </w:r>
-            <w:r>
-              <w:rPr>
-                <w:rFonts w:ascii="Segoe UI" w:hAnsi="Segoe UI" w:cs="Segoe UI"/>
-              </w:rPr>
-              <w:t>1</w:t>
+              <w:t>0.1</w:t>
             </w:r>
           </w:p>
         </w:tc>
@@ -765,37 +753,25 @@
               <w:rPr>
                 <w:rFonts w:ascii="Segoe UI" w:hAnsi="Segoe UI" w:cs="Segoe UI"/>
               </w:rPr>
-              <w:t>0.</w:t>
-            </w:r>
-            <w:r>
-              <w:rPr>
-                <w:rFonts w:ascii="Segoe UI" w:hAnsi="Segoe UI" w:cs="Segoe UI"/>
-              </w:rPr>
-              <w:t>128</w:t>
-            </w:r>
-          </w:p>
-        </w:tc>
-        <w:tc>
-          <w:tcPr>
-            <w:tcW w:w="388" w:type="pct"/>
-          </w:tcPr>
-          <w:p>
-            <w:pPr>
-              <w:rPr>
-                <w:rFonts w:ascii="Segoe UI" w:hAnsi="Segoe UI" w:cs="Segoe UI"/>
-              </w:rPr>
-            </w:pPr>
-            <w:r>
-              <w:rPr>
-                <w:rFonts w:ascii="Segoe UI" w:hAnsi="Segoe UI" w:cs="Segoe UI"/>
-              </w:rPr>
-              <w:t>0.</w:t>
-            </w:r>
-            <w:r>
-              <w:rPr>
-                <w:rFonts w:ascii="Segoe UI" w:hAnsi="Segoe UI" w:cs="Segoe UI"/>
-              </w:rPr>
-              <w:t>114</w:t>
+              <w:t>0.128</w:t>
+            </w:r>
+          </w:p>
+        </w:tc>
+        <w:tc>
+          <w:tcPr>
+            <w:tcW w:w="388" w:type="pct"/>
+          </w:tcPr>
+          <w:p>
+            <w:pPr>
+              <w:rPr>
+                <w:rFonts w:ascii="Segoe UI" w:hAnsi="Segoe UI" w:cs="Segoe UI"/>
+              </w:rPr>
+            </w:pPr>
+            <w:r>
+              <w:rPr>
+                <w:rFonts w:ascii="Segoe UI" w:hAnsi="Segoe UI" w:cs="Segoe UI"/>
+              </w:rPr>
+              <w:t>0.114</w:t>
             </w:r>
           </w:p>
         </w:tc>
@@ -813,13 +789,7 @@
               <w:rPr>
                 <w:rFonts w:ascii="Segoe UI" w:hAnsi="Segoe UI" w:cs="Segoe UI"/>
               </w:rPr>
-              <w:t>0.</w:t>
-            </w:r>
-            <w:r>
-              <w:rPr>
-                <w:rFonts w:ascii="Segoe UI" w:hAnsi="Segoe UI" w:cs="Segoe UI"/>
-              </w:rPr>
-              <w:t>96</w:t>
+              <w:t>0.96</w:t>
             </w:r>
           </w:p>
         </w:tc>
@@ -1193,13 +1163,7 @@
               <w:rPr>
                 <w:rFonts w:ascii="Segoe UI" w:hAnsi="Segoe UI" w:cs="Segoe UI"/>
               </w:rPr>
-              <w:t>0.</w:t>
-            </w:r>
-            <w:r>
-              <w:rPr>
-                <w:rFonts w:ascii="Segoe UI" w:hAnsi="Segoe UI" w:cs="Segoe UI"/>
-              </w:rPr>
-              <w:t>143</w:t>
+              <w:t>0.143</w:t>
             </w:r>
           </w:p>
         </w:tc>
@@ -1217,13 +1181,7 @@
               <w:rPr>
                 <w:rFonts w:ascii="Segoe UI" w:hAnsi="Segoe UI" w:cs="Segoe UI"/>
               </w:rPr>
-              <w:t>0.</w:t>
-            </w:r>
-            <w:r>
-              <w:rPr>
-                <w:rFonts w:ascii="Segoe UI" w:hAnsi="Segoe UI" w:cs="Segoe UI"/>
-              </w:rPr>
-              <w:t>257</w:t>
+              <w:t>0.257</w:t>
             </w:r>
           </w:p>
         </w:tc>
@@ -1253,61 +1211,43 @@
               <w:rPr>
                 <w:rFonts w:ascii="Segoe UI" w:hAnsi="Segoe UI" w:cs="Segoe UI"/>
               </w:rPr>
-              <w:t>0.</w:t>
-            </w:r>
-            <w:r>
-              <w:rPr>
-                <w:rFonts w:ascii="Segoe UI" w:hAnsi="Segoe UI" w:cs="Segoe UI"/>
-              </w:rPr>
-              <w:t>198</w:t>
-            </w:r>
-          </w:p>
-        </w:tc>
-        <w:tc>
-          <w:tcPr>
-            <w:tcW w:w="388" w:type="pct"/>
-          </w:tcPr>
-          <w:p>
-            <w:pPr>
-              <w:rPr>
-                <w:rFonts w:ascii="Segoe UI" w:hAnsi="Segoe UI" w:cs="Segoe UI"/>
-              </w:rPr>
-            </w:pPr>
-            <w:r>
-              <w:rPr>
-                <w:rFonts w:ascii="Segoe UI" w:hAnsi="Segoe UI" w:cs="Segoe UI"/>
-              </w:rPr>
-              <w:t>0.</w:t>
-            </w:r>
-            <w:r>
-              <w:rPr>
-                <w:rFonts w:ascii="Segoe UI" w:hAnsi="Segoe UI" w:cs="Segoe UI"/>
-              </w:rPr>
-              <w:t>142</w:t>
-            </w:r>
-          </w:p>
-        </w:tc>
-        <w:tc>
-          <w:tcPr>
-            <w:tcW w:w="388" w:type="pct"/>
-          </w:tcPr>
-          <w:p>
-            <w:pPr>
-              <w:rPr>
-                <w:rFonts w:ascii="Segoe UI" w:hAnsi="Segoe UI" w:cs="Segoe UI"/>
-              </w:rPr>
-            </w:pPr>
-            <w:r>
-              <w:rPr>
-                <w:rFonts w:ascii="Segoe UI" w:hAnsi="Segoe UI" w:cs="Segoe UI"/>
-              </w:rPr>
-              <w:t>0.</w:t>
-            </w:r>
-            <w:r>
-              <w:rPr>
-                <w:rFonts w:ascii="Segoe UI" w:hAnsi="Segoe UI" w:cs="Segoe UI"/>
-              </w:rPr>
-              <w:t>370</w:t>
+              <w:t>0.198</w:t>
+            </w:r>
+          </w:p>
+        </w:tc>
+        <w:tc>
+          <w:tcPr>
+            <w:tcW w:w="388" w:type="pct"/>
+          </w:tcPr>
+          <w:p>
+            <w:pPr>
+              <w:rPr>
+                <w:rFonts w:ascii="Segoe UI" w:hAnsi="Segoe UI" w:cs="Segoe UI"/>
+              </w:rPr>
+            </w:pPr>
+            <w:r>
+              <w:rPr>
+                <w:rFonts w:ascii="Segoe UI" w:hAnsi="Segoe UI" w:cs="Segoe UI"/>
+              </w:rPr>
+              <w:t>0.142</w:t>
+            </w:r>
+          </w:p>
+        </w:tc>
+        <w:tc>
+          <w:tcPr>
+            <w:tcW w:w="388" w:type="pct"/>
+          </w:tcPr>
+          <w:p>
+            <w:pPr>
+              <w:rPr>
+                <w:rFonts w:ascii="Segoe UI" w:hAnsi="Segoe UI" w:cs="Segoe UI"/>
+              </w:rPr>
+            </w:pPr>
+            <w:r>
+              <w:rPr>
+                <w:rFonts w:ascii="Segoe UI" w:hAnsi="Segoe UI" w:cs="Segoe UI"/>
+              </w:rPr>
+              <w:t>0.370</w:t>
             </w:r>
           </w:p>
         </w:tc>
@@ -1325,37 +1265,25 @@
               <w:rPr>
                 <w:rFonts w:ascii="Segoe UI" w:hAnsi="Segoe UI" w:cs="Segoe UI"/>
               </w:rPr>
-              <w:t>0.</w:t>
-            </w:r>
-            <w:r>
-              <w:rPr>
-                <w:rFonts w:ascii="Segoe UI" w:hAnsi="Segoe UI" w:cs="Segoe UI"/>
-              </w:rPr>
-              <w:t>279</w:t>
-            </w:r>
-          </w:p>
-        </w:tc>
-        <w:tc>
-          <w:tcPr>
-            <w:tcW w:w="388" w:type="pct"/>
-          </w:tcPr>
-          <w:p>
-            <w:pPr>
-              <w:rPr>
-                <w:rFonts w:ascii="Segoe UI" w:hAnsi="Segoe UI" w:cs="Segoe UI"/>
-              </w:rPr>
-            </w:pPr>
-            <w:r>
-              <w:rPr>
-                <w:rFonts w:ascii="Segoe UI" w:hAnsi="Segoe UI" w:cs="Segoe UI"/>
-              </w:rPr>
-              <w:t>0.</w:t>
-            </w:r>
-            <w:r>
-              <w:rPr>
-                <w:rFonts w:ascii="Segoe UI" w:hAnsi="Segoe UI" w:cs="Segoe UI"/>
-              </w:rPr>
-              <w:t>238</w:t>
+              <w:t>0.279</w:t>
+            </w:r>
+          </w:p>
+        </w:tc>
+        <w:tc>
+          <w:tcPr>
+            <w:tcW w:w="388" w:type="pct"/>
+          </w:tcPr>
+          <w:p>
+            <w:pPr>
+              <w:rPr>
+                <w:rFonts w:ascii="Segoe UI" w:hAnsi="Segoe UI" w:cs="Segoe UI"/>
+              </w:rPr>
+            </w:pPr>
+            <w:r>
+              <w:rPr>
+                <w:rFonts w:ascii="Segoe UI" w:hAnsi="Segoe UI" w:cs="Segoe UI"/>
+              </w:rPr>
+              <w:t>0.238</w:t>
             </w:r>
           </w:p>
         </w:tc>
@@ -1739,6 +1667,24 @@
                 <w:rFonts w:ascii="Segoe UI" w:hAnsi="Segoe UI" w:cs="Segoe UI"/>
               </w:rPr>
             </w:pPr>
+            <w:r>
+              <w:rPr>
+                <w:rFonts w:ascii="Segoe UI" w:hAnsi="Segoe UI" w:cs="Segoe UI"/>
+              </w:rPr>
+              <w:t>7</w:t>
+            </w:r>
+            <w:r>
+              <w:rPr>
+                <w:rFonts w:ascii="Segoe UI" w:hAnsi="Segoe UI" w:cs="Segoe UI"/>
+              </w:rPr>
+              <w:t>.</w:t>
+            </w:r>
+            <w:r>
+              <w:rPr>
+                <w:rFonts w:ascii="Segoe UI" w:hAnsi="Segoe UI" w:cs="Segoe UI"/>
+              </w:rPr>
+              <w:t>355</w:t>
+            </w:r>
           </w:p>
         </w:tc>
         <w:tc>
@@ -1751,18 +1697,54 @@
                 <w:rFonts w:ascii="Segoe UI" w:hAnsi="Segoe UI" w:cs="Segoe UI"/>
               </w:rPr>
             </w:pPr>
-          </w:p>
-        </w:tc>
-        <w:tc>
-          <w:tcPr>
-            <w:tcW w:w="388" w:type="pct"/>
-          </w:tcPr>
-          <w:p>
-            <w:pPr>
-              <w:rPr>
-                <w:rFonts w:ascii="Segoe UI" w:hAnsi="Segoe UI" w:cs="Segoe UI"/>
-              </w:rPr>
-            </w:pPr>
+            <w:r>
+              <w:rPr>
+                <w:rFonts w:ascii="Segoe UI" w:hAnsi="Segoe UI" w:cs="Segoe UI"/>
+              </w:rPr>
+              <w:t>25</w:t>
+            </w:r>
+            <w:r>
+              <w:rPr>
+                <w:rFonts w:ascii="Segoe UI" w:hAnsi="Segoe UI" w:cs="Segoe UI"/>
+              </w:rPr>
+              <w:t>.</w:t>
+            </w:r>
+            <w:r>
+              <w:rPr>
+                <w:rFonts w:ascii="Segoe UI" w:hAnsi="Segoe UI" w:cs="Segoe UI"/>
+              </w:rPr>
+              <w:t>728</w:t>
+            </w:r>
+          </w:p>
+        </w:tc>
+        <w:tc>
+          <w:tcPr>
+            <w:tcW w:w="388" w:type="pct"/>
+          </w:tcPr>
+          <w:p>
+            <w:pPr>
+              <w:rPr>
+                <w:rFonts w:ascii="Segoe UI" w:hAnsi="Segoe UI" w:cs="Segoe UI"/>
+              </w:rPr>
+            </w:pPr>
+            <w:r>
+              <w:rPr>
+                <w:rFonts w:ascii="Segoe UI" w:hAnsi="Segoe UI" w:cs="Segoe UI"/>
+              </w:rPr>
+              <w:t>11</w:t>
+            </w:r>
+            <w:r>
+              <w:rPr>
+                <w:rFonts w:ascii="Segoe UI" w:hAnsi="Segoe UI" w:cs="Segoe UI"/>
+              </w:rPr>
+              <w:t>.</w:t>
+            </w:r>
+            <w:r>
+              <w:rPr>
+                <w:rFonts w:ascii="Segoe UI" w:hAnsi="Segoe UI" w:cs="Segoe UI"/>
+              </w:rPr>
+              <w:t>190</w:t>
+            </w:r>
           </w:p>
         </w:tc>
         <w:tc>
@@ -1775,30 +1757,84 @@
                 <w:rFonts w:ascii="Segoe UI" w:hAnsi="Segoe UI" w:cs="Segoe UI"/>
               </w:rPr>
             </w:pPr>
-          </w:p>
-        </w:tc>
-        <w:tc>
-          <w:tcPr>
-            <w:tcW w:w="388" w:type="pct"/>
-          </w:tcPr>
-          <w:p>
-            <w:pPr>
-              <w:rPr>
-                <w:rFonts w:ascii="Segoe UI" w:hAnsi="Segoe UI" w:cs="Segoe UI"/>
-              </w:rPr>
-            </w:pPr>
-          </w:p>
-        </w:tc>
-        <w:tc>
-          <w:tcPr>
-            <w:tcW w:w="388" w:type="pct"/>
-          </w:tcPr>
-          <w:p>
-            <w:pPr>
-              <w:rPr>
-                <w:rFonts w:ascii="Segoe UI" w:hAnsi="Segoe UI" w:cs="Segoe UI"/>
-              </w:rPr>
-            </w:pPr>
+            <w:r>
+              <w:rPr>
+                <w:rFonts w:ascii="Segoe UI" w:hAnsi="Segoe UI" w:cs="Segoe UI"/>
+              </w:rPr>
+              <w:t>7</w:t>
+            </w:r>
+            <w:r>
+              <w:rPr>
+                <w:rFonts w:ascii="Segoe UI" w:hAnsi="Segoe UI" w:cs="Segoe UI"/>
+              </w:rPr>
+              <w:t>.</w:t>
+            </w:r>
+            <w:r>
+              <w:rPr>
+                <w:rFonts w:ascii="Segoe UI" w:hAnsi="Segoe UI" w:cs="Segoe UI"/>
+              </w:rPr>
+              <w:t>661</w:t>
+            </w:r>
+          </w:p>
+        </w:tc>
+        <w:tc>
+          <w:tcPr>
+            <w:tcW w:w="388" w:type="pct"/>
+          </w:tcPr>
+          <w:p>
+            <w:pPr>
+              <w:rPr>
+                <w:rFonts w:ascii="Segoe UI" w:hAnsi="Segoe UI" w:cs="Segoe UI"/>
+              </w:rPr>
+            </w:pPr>
+            <w:r>
+              <w:rPr>
+                <w:rFonts w:ascii="Segoe UI" w:hAnsi="Segoe UI" w:cs="Segoe UI"/>
+              </w:rPr>
+              <w:t>5</w:t>
+            </w:r>
+            <w:r>
+              <w:rPr>
+                <w:rFonts w:ascii="Segoe UI" w:hAnsi="Segoe UI" w:cs="Segoe UI"/>
+              </w:rPr>
+              <w:t>.</w:t>
+            </w:r>
+            <w:r>
+              <w:rPr>
+                <w:rFonts w:ascii="Segoe UI" w:hAnsi="Segoe UI" w:cs="Segoe UI"/>
+              </w:rPr>
+              <w:t>576</w:t>
+            </w:r>
+          </w:p>
+        </w:tc>
+        <w:tc>
+          <w:tcPr>
+            <w:tcW w:w="388" w:type="pct"/>
+          </w:tcPr>
+          <w:p>
+            <w:pPr>
+              <w:rPr>
+                <w:rFonts w:ascii="Segoe UI" w:hAnsi="Segoe UI" w:cs="Segoe UI"/>
+              </w:rPr>
+            </w:pPr>
+            <w:r>
+              <w:rPr>
+                <w:rFonts w:ascii="Segoe UI" w:hAnsi="Segoe UI" w:cs="Segoe UI"/>
+              </w:rPr>
+              <w:t>13</w:t>
+            </w:r>
+            <w:r>
+              <w:rPr>
+                <w:rFonts w:ascii="Segoe UI" w:hAnsi="Segoe UI" w:cs="Segoe UI"/>
+              </w:rPr>
+              <w:t>.</w:t>
+            </w:r>
+            <w:r>
+              <w:rPr>
+                <w:rFonts w:ascii="Segoe UI" w:hAnsi="Segoe UI" w:cs="Segoe UI"/>
+              </w:rPr>
+              <w:t>880</w:t>
+            </w:r>
           </w:p>
         </w:tc>
         <w:tc>
@@ -1811,18 +1847,54 @@
                 <w:rFonts w:ascii="Segoe UI" w:hAnsi="Segoe UI" w:cs="Segoe UI"/>
               </w:rPr>
             </w:pPr>
-          </w:p>
-        </w:tc>
-        <w:tc>
-          <w:tcPr>
-            <w:tcW w:w="388" w:type="pct"/>
-          </w:tcPr>
-          <w:p>
-            <w:pPr>
-              <w:rPr>
-                <w:rFonts w:ascii="Segoe UI" w:hAnsi="Segoe UI" w:cs="Segoe UI"/>
-              </w:rPr>
-            </w:pPr>
+            <w:r>
+              <w:rPr>
+                <w:rFonts w:ascii="Segoe UI" w:hAnsi="Segoe UI" w:cs="Segoe UI"/>
+              </w:rPr>
+              <w:t>9</w:t>
+            </w:r>
+            <w:r>
+              <w:rPr>
+                <w:rFonts w:ascii="Segoe UI" w:hAnsi="Segoe UI" w:cs="Segoe UI"/>
+              </w:rPr>
+              <w:t>.</w:t>
+            </w:r>
+            <w:r>
+              <w:rPr>
+                <w:rFonts w:ascii="Segoe UI" w:hAnsi="Segoe UI" w:cs="Segoe UI"/>
+              </w:rPr>
+              <w:t>024</w:t>
+            </w:r>
+          </w:p>
+        </w:tc>
+        <w:tc>
+          <w:tcPr>
+            <w:tcW w:w="388" w:type="pct"/>
+          </w:tcPr>
+          <w:p>
+            <w:pPr>
+              <w:rPr>
+                <w:rFonts w:ascii="Segoe UI" w:hAnsi="Segoe UI" w:cs="Segoe UI"/>
+              </w:rPr>
+            </w:pPr>
+            <w:r>
+              <w:rPr>
+                <w:rFonts w:ascii="Segoe UI" w:hAnsi="Segoe UI" w:cs="Segoe UI"/>
+              </w:rPr>
+              <w:t>6</w:t>
+            </w:r>
+            <w:r>
+              <w:rPr>
+                <w:rFonts w:ascii="Segoe UI" w:hAnsi="Segoe UI" w:cs="Segoe UI"/>
+              </w:rPr>
+              <w:t>.</w:t>
+            </w:r>
+            <w:r>
+              <w:rPr>
+                <w:rFonts w:ascii="Segoe UI" w:hAnsi="Segoe UI" w:cs="Segoe UI"/>
+              </w:rPr>
+              <w:t>982</w:t>
+            </w:r>
           </w:p>
         </w:tc>
         <w:tc>
@@ -1835,6 +1907,24 @@
                 <w:rFonts w:ascii="Segoe UI" w:hAnsi="Segoe UI" w:cs="Segoe UI"/>
               </w:rPr>
             </w:pPr>
+            <w:r>
+              <w:rPr>
+                <w:rFonts w:ascii="Segoe UI" w:hAnsi="Segoe UI" w:cs="Segoe UI"/>
+              </w:rPr>
+              <w:t>6</w:t>
+            </w:r>
+            <w:r>
+              <w:rPr>
+                <w:rFonts w:ascii="Segoe UI" w:hAnsi="Segoe UI" w:cs="Segoe UI"/>
+              </w:rPr>
+              <w:t>.</w:t>
+            </w:r>
+            <w:r>
+              <w:rPr>
+                <w:rFonts w:ascii="Segoe UI" w:hAnsi="Segoe UI" w:cs="Segoe UI"/>
+              </w:rPr>
+              <w:t>029</w:t>
+            </w:r>
           </w:p>
         </w:tc>
       </w:tr>
@@ -1889,8 +1979,34 @@
             <w:pPr>
               <w:rPr>
                 <w:rFonts w:ascii="Segoe UI" w:hAnsi="Segoe UI" w:cs="Segoe UI"/>
-              </w:rPr>
-            </w:pPr>
+                <w:sz w:val="24"/>
+                <w:szCs w:val="24"/>
+              </w:rPr>
+            </w:pPr>
+            <w:r>
+              <w:rPr>
+                <w:rFonts w:ascii="Segoe UI" w:hAnsi="Segoe UI" w:cs="Segoe UI"/>
+                <w:sz w:val="24"/>
+                <w:szCs w:val="24"/>
+              </w:rPr>
+              <w:t>21</w:t>
+            </w:r>
+            <w:r>
+              <w:rPr>
+                <w:rFonts w:ascii="Segoe UI" w:hAnsi="Segoe UI" w:cs="Segoe UI"/>
+                <w:sz w:val="24"/>
+                <w:szCs w:val="24"/>
+              </w:rPr>
+              <w:t>.</w:t>
+            </w:r>
+            <w:r>
+              <w:rPr>
+                <w:rFonts w:ascii="Segoe UI" w:hAnsi="Segoe UI" w:cs="Segoe UI"/>
+                <w:sz w:val="24"/>
+                <w:szCs w:val="24"/>
+              </w:rPr>
+              <w:t>631</w:t>
+            </w:r>
           </w:p>
         </w:tc>
         <w:tc>
@@ -1903,18 +2019,54 @@
                 <w:rFonts w:ascii="Segoe UI" w:hAnsi="Segoe UI" w:cs="Segoe UI"/>
               </w:rPr>
             </w:pPr>
-          </w:p>
-        </w:tc>
-        <w:tc>
-          <w:tcPr>
-            <w:tcW w:w="388" w:type="pct"/>
-          </w:tcPr>
-          <w:p>
-            <w:pPr>
-              <w:rPr>
-                <w:rFonts w:ascii="Segoe UI" w:hAnsi="Segoe UI" w:cs="Segoe UI"/>
-              </w:rPr>
-            </w:pPr>
+            <w:r>
+              <w:rPr>
+                <w:rFonts w:ascii="Segoe UI" w:hAnsi="Segoe UI" w:cs="Segoe UI"/>
+              </w:rPr>
+              <w:t>55</w:t>
+            </w:r>
+            <w:r>
+              <w:rPr>
+                <w:rFonts w:ascii="Segoe UI" w:hAnsi="Segoe UI" w:cs="Segoe UI"/>
+              </w:rPr>
+              <w:t>.</w:t>
+            </w:r>
+            <w:r>
+              <w:rPr>
+                <w:rFonts w:ascii="Segoe UI" w:hAnsi="Segoe UI" w:cs="Segoe UI"/>
+              </w:rPr>
+              <w:t>511</w:t>
+            </w:r>
+          </w:p>
+        </w:tc>
+        <w:tc>
+          <w:tcPr>
+            <w:tcW w:w="388" w:type="pct"/>
+          </w:tcPr>
+          <w:p>
+            <w:pPr>
+              <w:rPr>
+                <w:rFonts w:ascii="Segoe UI" w:hAnsi="Segoe UI" w:cs="Segoe UI"/>
+              </w:rPr>
+            </w:pPr>
+            <w:r>
+              <w:rPr>
+                <w:rFonts w:ascii="Segoe UI" w:hAnsi="Segoe UI" w:cs="Segoe UI"/>
+              </w:rPr>
+              <w:t>45</w:t>
+            </w:r>
+            <w:r>
+              <w:rPr>
+                <w:rFonts w:ascii="Segoe UI" w:hAnsi="Segoe UI" w:cs="Segoe UI"/>
+              </w:rPr>
+              <w:t>.</w:t>
+            </w:r>
+            <w:r>
+              <w:rPr>
+                <w:rFonts w:ascii="Segoe UI" w:hAnsi="Segoe UI" w:cs="Segoe UI"/>
+              </w:rPr>
+              <w:t>575</w:t>
+            </w:r>
           </w:p>
         </w:tc>
         <w:tc>
@@ -1927,30 +2079,72 @@
                 <w:rFonts w:ascii="Segoe UI" w:hAnsi="Segoe UI" w:cs="Segoe UI"/>
               </w:rPr>
             </w:pPr>
-          </w:p>
-        </w:tc>
-        <w:tc>
-          <w:tcPr>
-            <w:tcW w:w="388" w:type="pct"/>
-          </w:tcPr>
-          <w:p>
-            <w:pPr>
-              <w:rPr>
-                <w:rFonts w:ascii="Segoe UI" w:hAnsi="Segoe UI" w:cs="Segoe UI"/>
-              </w:rPr>
-            </w:pPr>
-          </w:p>
-        </w:tc>
-        <w:tc>
-          <w:tcPr>
-            <w:tcW w:w="388" w:type="pct"/>
-          </w:tcPr>
-          <w:p>
-            <w:pPr>
-              <w:rPr>
-                <w:rFonts w:ascii="Segoe UI" w:hAnsi="Segoe UI" w:cs="Segoe UI"/>
-              </w:rPr>
-            </w:pPr>
+            <w:r>
+              <w:rPr>
+                <w:rFonts w:ascii="Segoe UI" w:hAnsi="Segoe UI" w:cs="Segoe UI"/>
+              </w:rPr>
+              <w:t>37</w:t>
+            </w:r>
+            <w:r>
+              <w:rPr>
+                <w:rFonts w:ascii="Segoe UI" w:hAnsi="Segoe UI" w:cs="Segoe UI"/>
+              </w:rPr>
+              <w:t>.</w:t>
+            </w:r>
+            <w:r>
+              <w:rPr>
+                <w:rFonts w:ascii="Segoe UI" w:hAnsi="Segoe UI" w:cs="Segoe UI"/>
+              </w:rPr>
+              <w:t>352</w:t>
+            </w:r>
+          </w:p>
+        </w:tc>
+        <w:tc>
+          <w:tcPr>
+            <w:tcW w:w="388" w:type="pct"/>
+          </w:tcPr>
+          <w:p>
+            <w:pPr>
+              <w:rPr>
+                <w:rFonts w:ascii="Segoe UI" w:hAnsi="Segoe UI" w:cs="Segoe UI"/>
+              </w:rPr>
+            </w:pPr>
+            <w:r>
+              <w:rPr>
+                <w:rFonts w:ascii="Segoe UI" w:hAnsi="Segoe UI" w:cs="Segoe UI"/>
+              </w:rPr>
+              <w:t>33</w:t>
+            </w:r>
+            <w:r>
+              <w:rPr>
+                <w:rFonts w:ascii="Segoe UI" w:hAnsi="Segoe UI" w:cs="Segoe UI"/>
+              </w:rPr>
+              <w:t>.</w:t>
+            </w:r>
+            <w:r>
+              <w:rPr>
+                <w:rFonts w:ascii="Segoe UI" w:hAnsi="Segoe UI" w:cs="Segoe UI"/>
+              </w:rPr>
+              <w:t>644</w:t>
+            </w:r>
+          </w:p>
+        </w:tc>
+        <w:tc>
+          <w:tcPr>
+            <w:tcW w:w="388" w:type="pct"/>
+          </w:tcPr>
+          <w:p>
+            <w:pPr>
+              <w:rPr>
+                <w:rFonts w:ascii="Segoe UI" w:hAnsi="Segoe UI" w:cs="Segoe UI"/>
+              </w:rPr>
+            </w:pPr>
+            <w:r>
+              <w:rPr>
+                <w:rFonts w:ascii="Segoe UI" w:hAnsi="Segoe UI" w:cs="Segoe UI"/>
+              </w:rPr>
+              <w:t>45070</w:t>
+            </w:r>
           </w:p>
         </w:tc>
         <w:tc>
@@ -1963,18 +2157,30 @@
                 <w:rFonts w:ascii="Segoe UI" w:hAnsi="Segoe UI" w:cs="Segoe UI"/>
               </w:rPr>
             </w:pPr>
-          </w:p>
-        </w:tc>
-        <w:tc>
-          <w:tcPr>
-            <w:tcW w:w="388" w:type="pct"/>
-          </w:tcPr>
-          <w:p>
-            <w:pPr>
-              <w:rPr>
-                <w:rFonts w:ascii="Segoe UI" w:hAnsi="Segoe UI" w:cs="Segoe UI"/>
-              </w:rPr>
-            </w:pPr>
+            <w:r>
+              <w:rPr>
+                <w:rFonts w:ascii="Segoe UI" w:hAnsi="Segoe UI" w:cs="Segoe UI"/>
+              </w:rPr>
+              <w:t>43398</w:t>
+            </w:r>
+          </w:p>
+        </w:tc>
+        <w:tc>
+          <w:tcPr>
+            <w:tcW w:w="388" w:type="pct"/>
+          </w:tcPr>
+          <w:p>
+            <w:pPr>
+              <w:rPr>
+                <w:rFonts w:ascii="Segoe UI" w:hAnsi="Segoe UI" w:cs="Segoe UI"/>
+              </w:rPr>
+            </w:pPr>
+            <w:r>
+              <w:rPr>
+                <w:rFonts w:ascii="Segoe UI" w:hAnsi="Segoe UI" w:cs="Segoe UI"/>
+              </w:rPr>
+              <w:t>37412</w:t>
+            </w:r>
           </w:p>
         </w:tc>
         <w:tc>
@@ -1987,6 +2193,12 @@
                 <w:rFonts w:ascii="Segoe UI" w:hAnsi="Segoe UI" w:cs="Segoe UI"/>
               </w:rPr>
             </w:pPr>
+            <w:r>
+              <w:rPr>
+                <w:rFonts w:ascii="Segoe UI" w:hAnsi="Segoe UI" w:cs="Segoe UI"/>
+              </w:rPr>
+              <w:t>34957</w:t>
+            </w:r>
           </w:p>
         </w:tc>
       </w:tr>
@@ -2183,7 +2395,6 @@
             <w:r>
               <w:rPr>
                 <w:rFonts w:ascii="Segoe UI" w:hAnsi="Segoe UI" w:cs="Segoe UI"/>
-                <w:color w:val="FF0000"/>
               </w:rPr>
               <w:t>255 MB</w:t>
             </w:r>
@@ -3770,6 +3981,12 @@
                 <w:rFonts w:ascii="Segoe UI" w:hAnsi="Segoe UI" w:cs="Segoe UI"/>
               </w:rPr>
             </w:pPr>
+            <w:r>
+              <w:rPr>
+                <w:rFonts w:ascii="Segoe UI" w:hAnsi="Segoe UI" w:cs="Segoe UI"/>
+              </w:rPr>
+              <w:t>751</w:t>
+            </w:r>
           </w:p>
         </w:tc>
         <w:tc>
@@ -3782,18 +3999,30 @@
                 <w:rFonts w:ascii="Segoe UI" w:hAnsi="Segoe UI" w:cs="Segoe UI"/>
               </w:rPr>
             </w:pPr>
-          </w:p>
-        </w:tc>
-        <w:tc>
-          <w:tcPr>
-            <w:tcW w:w="388" w:type="pct"/>
-          </w:tcPr>
-          <w:p>
-            <w:pPr>
-              <w:rPr>
-                <w:rFonts w:ascii="Segoe UI" w:hAnsi="Segoe UI" w:cs="Segoe UI"/>
-              </w:rPr>
-            </w:pPr>
+            <w:r>
+              <w:rPr>
+                <w:rFonts w:ascii="Segoe UI" w:hAnsi="Segoe UI" w:cs="Segoe UI"/>
+              </w:rPr>
+              <w:t>747</w:t>
+            </w:r>
+          </w:p>
+        </w:tc>
+        <w:tc>
+          <w:tcPr>
+            <w:tcW w:w="388" w:type="pct"/>
+          </w:tcPr>
+          <w:p>
+            <w:pPr>
+              <w:rPr>
+                <w:rFonts w:ascii="Segoe UI" w:hAnsi="Segoe UI" w:cs="Segoe UI"/>
+              </w:rPr>
+            </w:pPr>
+            <w:r>
+              <w:rPr>
+                <w:rFonts w:ascii="Segoe UI" w:hAnsi="Segoe UI" w:cs="Segoe UI"/>
+              </w:rPr>
+              <w:t>747</w:t>
+            </w:r>
           </w:p>
         </w:tc>
         <w:tc>
@@ -3806,30 +4035,48 @@
                 <w:rFonts w:ascii="Segoe UI" w:hAnsi="Segoe UI" w:cs="Segoe UI"/>
               </w:rPr>
             </w:pPr>
-          </w:p>
-        </w:tc>
-        <w:tc>
-          <w:tcPr>
-            <w:tcW w:w="388" w:type="pct"/>
-          </w:tcPr>
-          <w:p>
-            <w:pPr>
-              <w:rPr>
-                <w:rFonts w:ascii="Segoe UI" w:hAnsi="Segoe UI" w:cs="Segoe UI"/>
-              </w:rPr>
-            </w:pPr>
-          </w:p>
-        </w:tc>
-        <w:tc>
-          <w:tcPr>
-            <w:tcW w:w="388" w:type="pct"/>
-          </w:tcPr>
-          <w:p>
-            <w:pPr>
-              <w:rPr>
-                <w:rFonts w:ascii="Segoe UI" w:hAnsi="Segoe UI" w:cs="Segoe UI"/>
-              </w:rPr>
-            </w:pPr>
+            <w:r>
+              <w:rPr>
+                <w:rFonts w:ascii="Segoe UI" w:hAnsi="Segoe UI" w:cs="Segoe UI"/>
+              </w:rPr>
+              <w:t>747</w:t>
+            </w:r>
+          </w:p>
+        </w:tc>
+        <w:tc>
+          <w:tcPr>
+            <w:tcW w:w="388" w:type="pct"/>
+          </w:tcPr>
+          <w:p>
+            <w:pPr>
+              <w:rPr>
+                <w:rFonts w:ascii="Segoe UI" w:hAnsi="Segoe UI" w:cs="Segoe UI"/>
+              </w:rPr>
+            </w:pPr>
+            <w:r>
+              <w:rPr>
+                <w:rFonts w:ascii="Segoe UI" w:hAnsi="Segoe UI" w:cs="Segoe UI"/>
+              </w:rPr>
+              <w:t>747</w:t>
+            </w:r>
+          </w:p>
+        </w:tc>
+        <w:tc>
+          <w:tcPr>
+            <w:tcW w:w="388" w:type="pct"/>
+          </w:tcPr>
+          <w:p>
+            <w:pPr>
+              <w:rPr>
+                <w:rFonts w:ascii="Segoe UI" w:hAnsi="Segoe UI" w:cs="Segoe UI"/>
+              </w:rPr>
+            </w:pPr>
+            <w:r>
+              <w:rPr>
+                <w:rFonts w:ascii="Segoe UI" w:hAnsi="Segoe UI" w:cs="Segoe UI"/>
+              </w:rPr>
+              <w:t>747</w:t>
+            </w:r>
           </w:p>
         </w:tc>
         <w:tc>
@@ -3842,18 +4089,30 @@
                 <w:rFonts w:ascii="Segoe UI" w:hAnsi="Segoe UI" w:cs="Segoe UI"/>
               </w:rPr>
             </w:pPr>
-          </w:p>
-        </w:tc>
-        <w:tc>
-          <w:tcPr>
-            <w:tcW w:w="388" w:type="pct"/>
-          </w:tcPr>
-          <w:p>
-            <w:pPr>
-              <w:rPr>
-                <w:rFonts w:ascii="Segoe UI" w:hAnsi="Segoe UI" w:cs="Segoe UI"/>
-              </w:rPr>
-            </w:pPr>
+            <w:r>
+              <w:rPr>
+                <w:rFonts w:ascii="Segoe UI" w:hAnsi="Segoe UI" w:cs="Segoe UI"/>
+              </w:rPr>
+              <w:t>747</w:t>
+            </w:r>
+          </w:p>
+        </w:tc>
+        <w:tc>
+          <w:tcPr>
+            <w:tcW w:w="388" w:type="pct"/>
+          </w:tcPr>
+          <w:p>
+            <w:pPr>
+              <w:rPr>
+                <w:rFonts w:ascii="Segoe UI" w:hAnsi="Segoe UI" w:cs="Segoe UI"/>
+              </w:rPr>
+            </w:pPr>
+            <w:r>
+              <w:rPr>
+                <w:rFonts w:ascii="Segoe UI" w:hAnsi="Segoe UI" w:cs="Segoe UI"/>
+              </w:rPr>
+              <w:t>747</w:t>
+            </w:r>
           </w:p>
         </w:tc>
         <w:tc>
@@ -3866,6 +4125,12 @@
                 <w:rFonts w:ascii="Segoe UI" w:hAnsi="Segoe UI" w:cs="Segoe UI"/>
               </w:rPr>
             </w:pPr>
+            <w:r>
+              <w:rPr>
+                <w:rFonts w:ascii="Segoe UI" w:hAnsi="Segoe UI" w:cs="Segoe UI"/>
+              </w:rPr>
+              <w:t>747</w:t>
+            </w:r>
           </w:p>
         </w:tc>
       </w:tr>
@@ -3922,6 +4187,12 @@
                 <w:rFonts w:ascii="Segoe UI" w:hAnsi="Segoe UI" w:cs="Segoe UI"/>
               </w:rPr>
             </w:pPr>
+            <w:r>
+              <w:rPr>
+                <w:rFonts w:ascii="Segoe UI" w:hAnsi="Segoe UI" w:cs="Segoe UI"/>
+              </w:rPr>
+              <w:t>2030</w:t>
+            </w:r>
           </w:p>
         </w:tc>
         <w:tc>
@@ -3934,18 +4205,30 @@
                 <w:rFonts w:ascii="Segoe UI" w:hAnsi="Segoe UI" w:cs="Segoe UI"/>
               </w:rPr>
             </w:pPr>
-          </w:p>
-        </w:tc>
-        <w:tc>
-          <w:tcPr>
-            <w:tcW w:w="388" w:type="pct"/>
-          </w:tcPr>
-          <w:p>
-            <w:pPr>
-              <w:rPr>
-                <w:rFonts w:ascii="Segoe UI" w:hAnsi="Segoe UI" w:cs="Segoe UI"/>
-              </w:rPr>
-            </w:pPr>
+            <w:r>
+              <w:rPr>
+                <w:rFonts w:ascii="Segoe UI" w:hAnsi="Segoe UI" w:cs="Segoe UI"/>
+              </w:rPr>
+              <w:t>2022</w:t>
+            </w:r>
+          </w:p>
+        </w:tc>
+        <w:tc>
+          <w:tcPr>
+            <w:tcW w:w="388" w:type="pct"/>
+          </w:tcPr>
+          <w:p>
+            <w:pPr>
+              <w:rPr>
+                <w:rFonts w:ascii="Segoe UI" w:hAnsi="Segoe UI" w:cs="Segoe UI"/>
+              </w:rPr>
+            </w:pPr>
+            <w:r>
+              <w:rPr>
+                <w:rFonts w:ascii="Segoe UI" w:hAnsi="Segoe UI" w:cs="Segoe UI"/>
+              </w:rPr>
+              <w:t>2022</w:t>
+            </w:r>
           </w:p>
         </w:tc>
         <w:tc>
@@ -3958,30 +4241,48 @@
                 <w:rFonts w:ascii="Segoe UI" w:hAnsi="Segoe UI" w:cs="Segoe UI"/>
               </w:rPr>
             </w:pPr>
-          </w:p>
-        </w:tc>
-        <w:tc>
-          <w:tcPr>
-            <w:tcW w:w="388" w:type="pct"/>
-          </w:tcPr>
-          <w:p>
-            <w:pPr>
-              <w:rPr>
-                <w:rFonts w:ascii="Segoe UI" w:hAnsi="Segoe UI" w:cs="Segoe UI"/>
-              </w:rPr>
-            </w:pPr>
-          </w:p>
-        </w:tc>
-        <w:tc>
-          <w:tcPr>
-            <w:tcW w:w="388" w:type="pct"/>
-          </w:tcPr>
-          <w:p>
-            <w:pPr>
-              <w:rPr>
-                <w:rFonts w:ascii="Segoe UI" w:hAnsi="Segoe UI" w:cs="Segoe UI"/>
-              </w:rPr>
-            </w:pPr>
+            <w:r>
+              <w:rPr>
+                <w:rFonts w:ascii="Segoe UI" w:hAnsi="Segoe UI" w:cs="Segoe UI"/>
+              </w:rPr>
+              <w:t>2022</w:t>
+            </w:r>
+          </w:p>
+        </w:tc>
+        <w:tc>
+          <w:tcPr>
+            <w:tcW w:w="388" w:type="pct"/>
+          </w:tcPr>
+          <w:p>
+            <w:pPr>
+              <w:rPr>
+                <w:rFonts w:ascii="Segoe UI" w:hAnsi="Segoe UI" w:cs="Segoe UI"/>
+              </w:rPr>
+            </w:pPr>
+            <w:r>
+              <w:rPr>
+                <w:rFonts w:ascii="Segoe UI" w:hAnsi="Segoe UI" w:cs="Segoe UI"/>
+              </w:rPr>
+              <w:t>2022</w:t>
+            </w:r>
+          </w:p>
+        </w:tc>
+        <w:tc>
+          <w:tcPr>
+            <w:tcW w:w="388" w:type="pct"/>
+          </w:tcPr>
+          <w:p>
+            <w:pPr>
+              <w:rPr>
+                <w:rFonts w:ascii="Segoe UI" w:hAnsi="Segoe UI" w:cs="Segoe UI"/>
+              </w:rPr>
+            </w:pPr>
+            <w:r>
+              <w:rPr>
+                <w:rFonts w:ascii="Segoe UI" w:hAnsi="Segoe UI" w:cs="Segoe UI"/>
+              </w:rPr>
+              <w:t>2022</w:t>
+            </w:r>
           </w:p>
         </w:tc>
         <w:tc>
@@ -3994,18 +4295,30 @@
                 <w:rFonts w:ascii="Segoe UI" w:hAnsi="Segoe UI" w:cs="Segoe UI"/>
               </w:rPr>
             </w:pPr>
-          </w:p>
-        </w:tc>
-        <w:tc>
-          <w:tcPr>
-            <w:tcW w:w="388" w:type="pct"/>
-          </w:tcPr>
-          <w:p>
-            <w:pPr>
-              <w:rPr>
-                <w:rFonts w:ascii="Segoe UI" w:hAnsi="Segoe UI" w:cs="Segoe UI"/>
-              </w:rPr>
-            </w:pPr>
+            <w:r>
+              <w:rPr>
+                <w:rFonts w:ascii="Segoe UI" w:hAnsi="Segoe UI" w:cs="Segoe UI"/>
+              </w:rPr>
+              <w:t>2022</w:t>
+            </w:r>
+          </w:p>
+        </w:tc>
+        <w:tc>
+          <w:tcPr>
+            <w:tcW w:w="388" w:type="pct"/>
+          </w:tcPr>
+          <w:p>
+            <w:pPr>
+              <w:rPr>
+                <w:rFonts w:ascii="Segoe UI" w:hAnsi="Segoe UI" w:cs="Segoe UI"/>
+              </w:rPr>
+            </w:pPr>
+            <w:r>
+              <w:rPr>
+                <w:rFonts w:ascii="Segoe UI" w:hAnsi="Segoe UI" w:cs="Segoe UI"/>
+              </w:rPr>
+              <w:t>2022</w:t>
+            </w:r>
           </w:p>
         </w:tc>
         <w:tc>
@@ -4018,6 +4331,12 @@
                 <w:rFonts w:ascii="Segoe UI" w:hAnsi="Segoe UI" w:cs="Segoe UI"/>
               </w:rPr>
             </w:pPr>
+            <w:r>
+              <w:rPr>
+                <w:rFonts w:ascii="Segoe UI" w:hAnsi="Segoe UI" w:cs="Segoe UI"/>
+              </w:rPr>
+              <w:t>2022</w:t>
+            </w:r>
           </w:p>
         </w:tc>
       </w:tr>
@@ -4214,7 +4533,6 @@
             <w:r>
               <w:rPr>
                 <w:rFonts w:ascii="Segoe UI" w:hAnsi="Segoe UI" w:cs="Segoe UI"/>
-                <w:color w:val="FF0000"/>
               </w:rPr>
               <w:t>255 MB</w:t>
             </w:r>
@@ -5544,6 +5862,7 @@
     <w:lsdException w:name="HTML Sample" w:semiHidden="1" w:unhideWhenUsed="1"/>
     <w:lsdException w:name="HTML Typewriter" w:semiHidden="1" w:unhideWhenUsed="1"/>
     <w:lsdException w:name="HTML Variable" w:semiHidden="1" w:unhideWhenUsed="1"/>
+    <w:lsdException w:name="Normal Table" w:semiHidden="1" w:unhideWhenUsed="1"/>
     <w:lsdException w:name="annotation subject" w:semiHidden="1" w:unhideWhenUsed="1"/>
     <w:lsdException w:name="No List" w:semiHidden="1" w:unhideWhenUsed="1"/>
     <w:lsdException w:name="Outline List 1" w:semiHidden="1" w:unhideWhenUsed="1"/>
@@ -5586,8 +5905,11 @@
     <w:lsdException w:name="Table Contemporary" w:semiHidden="1" w:unhideWhenUsed="1"/>
     <w:lsdException w:name="Table Elegant" w:semiHidden="1" w:unhideWhenUsed="1"/>
     <w:lsdException w:name="Table Professional" w:semiHidden="1" w:unhideWhenUsed="1"/>
+    <w:lsdException w:name="Table Subtle 1" w:semiHidden="1" w:unhideWhenUsed="1"/>
     <w:lsdException w:name="Table Subtle 2" w:semiHidden="1" w:unhideWhenUsed="1"/>
     <w:lsdException w:name="Table Web 1" w:semiHidden="1" w:unhideWhenUsed="1"/>
+    <w:lsdException w:name="Table Web 2" w:semiHidden="1" w:unhideWhenUsed="1"/>
+    <w:lsdException w:name="Table Web 3" w:semiHidden="1" w:unhideWhenUsed="1"/>
     <w:lsdException w:name="Balloon Text" w:semiHidden="1" w:unhideWhenUsed="1"/>
     <w:lsdException w:name="Table Grid" w:uiPriority="39"/>
     <w:lsdException w:name="Table Theme" w:semiHidden="1" w:unhideWhenUsed="1"/>

</xml_diff>

<commit_message>
Added results for graph 13
</commit_message>
<xml_diff>
--- a/Tables.docx
+++ b/Tables.docx
@@ -1,10 +1,10 @@
 
 <file path=word/document.xml><?xml version="1.0" encoding="utf-8"?>
-<w:document xmlns:wpc="http://schemas.microsoft.com/office/word/2010/wordprocessingCanvas" xmlns:cx="http://schemas.microsoft.com/office/drawing/2014/chartex" xmlns:cx1="http://schemas.microsoft.com/office/drawing/2015/9/8/chartex" xmlns:cx2="http://schemas.microsoft.com/office/drawing/2015/10/21/chartex" xmlns:cx3="http://schemas.microsoft.com/office/drawing/2016/5/9/chartex" xmlns:cx4="http://schemas.microsoft.com/office/drawing/2016/5/10/chartex" xmlns:cx5="http://schemas.microsoft.com/office/drawing/2016/5/11/chartex" xmlns:cx6="http://schemas.microsoft.com/office/drawing/2016/5/12/chartex" xmlns:cx7="http://schemas.microsoft.com/office/drawing/2016/5/13/chartex" xmlns:cx8="http://schemas.microsoft.com/office/drawing/2016/5/14/chartex" xmlns:mc="http://schemas.openxmlformats.org/markup-compatibility/2006" xmlns:aink="http://schemas.microsoft.com/office/drawing/2016/ink" xmlns:am3d="http://schemas.microsoft.com/office/drawing/2017/model3d" xmlns:o="urn:schemas-microsoft-com:office:office" xmlns:r="http://schemas.openxmlformats.org/officeDocument/2006/relationships" xmlns:m="http://schemas.openxmlformats.org/officeDocument/2006/math" xmlns:v="urn:schemas-microsoft-com:vml" xmlns:wp14="http://schemas.microsoft.com/office/word/2010/wordprocessingDrawing" xmlns:wp="http://schemas.openxmlformats.org/drawingml/2006/wordprocessingDrawing" xmlns:w10="urn:schemas-microsoft-com:office:word" xmlns:w="http://schemas.openxmlformats.org/wordprocessingml/2006/main" xmlns:w14="http://schemas.microsoft.com/office/word/2010/wordml" xmlns:w15="http://schemas.microsoft.com/office/word/2012/wordml" xmlns:w16cex="http://schemas.microsoft.com/office/word/2018/wordml/cex" xmlns:w16cid="http://schemas.microsoft.com/office/word/2016/wordml/cid" xmlns:w16="http://schemas.microsoft.com/office/word/2018/wordml" xmlns:w16sdtdh="http://schemas.microsoft.com/office/word/2020/wordml/sdtdatahash" xmlns:w16se="http://schemas.microsoft.com/office/word/2015/wordml/symex" xmlns:wpg="http://schemas.microsoft.com/office/word/2010/wordprocessingGroup" xmlns:wpi="http://schemas.microsoft.com/office/word/2010/wordprocessingInk" xmlns:wne="http://schemas.microsoft.com/office/word/2006/wordml" xmlns:wps="http://schemas.microsoft.com/office/word/2010/wordprocessingShape" mc:Ignorable="w14 w15 w16se w16cid w16 w16cex w16sdtdh wp14">
+<w:document xmlns:wpc="http://schemas.microsoft.com/office/word/2010/wordprocessingCanvas" xmlns:mc="http://schemas.openxmlformats.org/markup-compatibility/2006" xmlns:o="urn:schemas-microsoft-com:office:office" xmlns:r="http://schemas.openxmlformats.org/officeDocument/2006/relationships" xmlns:m="http://schemas.openxmlformats.org/officeDocument/2006/math" xmlns:v="urn:schemas-microsoft-com:vml" xmlns:wp14="http://schemas.microsoft.com/office/word/2010/wordprocessingDrawing" xmlns:wp="http://schemas.openxmlformats.org/drawingml/2006/wordprocessingDrawing" xmlns:w10="urn:schemas-microsoft-com:office:word" xmlns:w="http://schemas.openxmlformats.org/wordprocessingml/2006/main" xmlns:w14="http://schemas.microsoft.com/office/word/2010/wordml" xmlns:w15="http://schemas.microsoft.com/office/word/2012/wordml" xmlns:wpg="http://schemas.microsoft.com/office/word/2010/wordprocessingGroup" xmlns:wpi="http://schemas.microsoft.com/office/word/2010/wordprocessingInk" xmlns:wne="http://schemas.microsoft.com/office/word/2006/wordml" xmlns:wps="http://schemas.microsoft.com/office/word/2010/wordprocessingShape" mc:Ignorable="w14 w15 wp14">
   <w:body>
     <w:tbl>
       <w:tblPr>
-        <w:tblStyle w:val="Grigliatabella"/>
+        <w:tblStyle w:val="TableGrid"/>
         <w:tblW w:w="5179" w:type="pct"/>
         <w:tblLayout w:type="fixed"/>
         <w:tblLook w:val="04A0" w:firstRow="1" w:lastRow="0" w:firstColumn="1" w:lastColumn="0" w:noHBand="0" w:noVBand="1"/>
@@ -130,8 +130,16 @@
               <w:rPr>
                 <w:rFonts w:ascii="Segoe UI" w:hAnsi="Segoe UI" w:cs="Segoe UI"/>
               </w:rPr>
-              <w:t>Jones-Plasmann</w:t>
-            </w:r>
+              <w:t>Jones-</w:t>
+            </w:r>
+            <w:proofErr w:type="spellStart"/>
+            <w:r>
+              <w:rPr>
+                <w:rFonts w:ascii="Segoe UI" w:hAnsi="Segoe UI" w:cs="Segoe UI"/>
+              </w:rPr>
+              <w:t>Plasmann</w:t>
+            </w:r>
+            <w:proofErr w:type="spellEnd"/>
           </w:p>
         </w:tc>
         <w:tc>
@@ -431,6 +439,7 @@
           </w:tcPr>
           <w:p>
             <w:pPr>
+              <w:jc w:val="right"/>
               <w:rPr>
                 <w:rFonts w:ascii="Segoe UI" w:hAnsi="Segoe UI" w:cs="Segoe UI"/>
               </w:rPr>
@@ -449,6 +458,7 @@
           </w:tcPr>
           <w:p>
             <w:pPr>
+              <w:jc w:val="right"/>
               <w:rPr>
                 <w:rFonts w:ascii="Segoe UI" w:hAnsi="Segoe UI" w:cs="Segoe UI"/>
               </w:rPr>
@@ -467,6 +477,7 @@
           </w:tcPr>
           <w:p>
             <w:pPr>
+              <w:jc w:val="right"/>
               <w:rPr>
                 <w:rFonts w:ascii="Segoe UI" w:hAnsi="Segoe UI" w:cs="Segoe UI"/>
               </w:rPr>
@@ -485,6 +496,7 @@
           </w:tcPr>
           <w:p>
             <w:pPr>
+              <w:jc w:val="right"/>
               <w:rPr>
                 <w:rFonts w:ascii="Segoe UI" w:hAnsi="Segoe UI" w:cs="Segoe UI"/>
               </w:rPr>
@@ -503,6 +515,7 @@
           </w:tcPr>
           <w:p>
             <w:pPr>
+              <w:jc w:val="right"/>
               <w:rPr>
                 <w:rFonts w:ascii="Segoe UI" w:hAnsi="Segoe UI" w:cs="Segoe UI"/>
               </w:rPr>
@@ -521,6 +534,7 @@
           </w:tcPr>
           <w:p>
             <w:pPr>
+              <w:jc w:val="right"/>
               <w:rPr>
                 <w:rFonts w:ascii="Segoe UI" w:hAnsi="Segoe UI" w:cs="Segoe UI"/>
               </w:rPr>
@@ -539,6 +553,7 @@
           </w:tcPr>
           <w:p>
             <w:pPr>
+              <w:jc w:val="right"/>
               <w:rPr>
                 <w:rFonts w:ascii="Segoe UI" w:hAnsi="Segoe UI" w:cs="Segoe UI"/>
               </w:rPr>
@@ -557,6 +572,7 @@
           </w:tcPr>
           <w:p>
             <w:pPr>
+              <w:jc w:val="right"/>
               <w:rPr>
                 <w:rFonts w:ascii="Segoe UI" w:hAnsi="Segoe UI" w:cs="Segoe UI"/>
               </w:rPr>
@@ -575,6 +591,7 @@
           </w:tcPr>
           <w:p>
             <w:pPr>
+              <w:jc w:val="right"/>
               <w:rPr>
                 <w:rFonts w:ascii="Segoe UI" w:hAnsi="Segoe UI" w:cs="Segoe UI"/>
               </w:rPr>
@@ -637,6 +654,7 @@
           </w:tcPr>
           <w:p>
             <w:pPr>
+              <w:jc w:val="right"/>
               <w:rPr>
                 <w:rFonts w:ascii="Segoe UI" w:hAnsi="Segoe UI" w:cs="Segoe UI"/>
               </w:rPr>
@@ -655,6 +673,7 @@
           </w:tcPr>
           <w:p>
             <w:pPr>
+              <w:jc w:val="right"/>
               <w:rPr>
                 <w:rFonts w:ascii="Segoe UI" w:hAnsi="Segoe UI" w:cs="Segoe UI"/>
               </w:rPr>
@@ -673,6 +692,7 @@
           </w:tcPr>
           <w:p>
             <w:pPr>
+              <w:jc w:val="right"/>
               <w:rPr>
                 <w:rFonts w:ascii="Segoe UI" w:hAnsi="Segoe UI" w:cs="Segoe UI"/>
               </w:rPr>
@@ -691,6 +711,7 @@
           </w:tcPr>
           <w:p>
             <w:pPr>
+              <w:jc w:val="right"/>
               <w:rPr>
                 <w:rFonts w:ascii="Segoe UI" w:hAnsi="Segoe UI" w:cs="Segoe UI"/>
               </w:rPr>
@@ -709,6 +730,7 @@
           </w:tcPr>
           <w:p>
             <w:pPr>
+              <w:jc w:val="right"/>
               <w:rPr>
                 <w:rFonts w:ascii="Segoe UI" w:hAnsi="Segoe UI" w:cs="Segoe UI"/>
               </w:rPr>
@@ -727,6 +749,7 @@
           </w:tcPr>
           <w:p>
             <w:pPr>
+              <w:jc w:val="right"/>
               <w:rPr>
                 <w:rFonts w:ascii="Segoe UI" w:hAnsi="Segoe UI" w:cs="Segoe UI"/>
               </w:rPr>
@@ -745,6 +768,7 @@
           </w:tcPr>
           <w:p>
             <w:pPr>
+              <w:jc w:val="right"/>
               <w:rPr>
                 <w:rFonts w:ascii="Segoe UI" w:hAnsi="Segoe UI" w:cs="Segoe UI"/>
               </w:rPr>
@@ -763,6 +787,7 @@
           </w:tcPr>
           <w:p>
             <w:pPr>
+              <w:jc w:val="right"/>
               <w:rPr>
                 <w:rFonts w:ascii="Segoe UI" w:hAnsi="Segoe UI" w:cs="Segoe UI"/>
               </w:rPr>
@@ -781,6 +806,7 @@
           </w:tcPr>
           <w:p>
             <w:pPr>
+              <w:jc w:val="right"/>
               <w:rPr>
                 <w:rFonts w:ascii="Segoe UI" w:hAnsi="Segoe UI" w:cs="Segoe UI"/>
               </w:rPr>
@@ -843,6 +869,7 @@
           </w:tcPr>
           <w:p>
             <w:pPr>
+              <w:jc w:val="right"/>
               <w:rPr>
                 <w:rFonts w:ascii="Segoe UI" w:hAnsi="Segoe UI" w:cs="Segoe UI"/>
               </w:rPr>
@@ -870,6 +897,7 @@
           </w:tcPr>
           <w:p>
             <w:pPr>
+              <w:jc w:val="right"/>
               <w:rPr>
                 <w:rFonts w:ascii="Segoe UI" w:hAnsi="Segoe UI" w:cs="Segoe UI"/>
               </w:rPr>
@@ -900,6 +928,7 @@
           </w:tcPr>
           <w:p>
             <w:pPr>
+              <w:jc w:val="right"/>
               <w:rPr>
                 <w:rFonts w:ascii="Segoe UI" w:hAnsi="Segoe UI" w:cs="Segoe UI"/>
               </w:rPr>
@@ -930,6 +959,7 @@
           </w:tcPr>
           <w:p>
             <w:pPr>
+              <w:jc w:val="right"/>
               <w:rPr>
                 <w:rFonts w:ascii="Segoe UI" w:hAnsi="Segoe UI" w:cs="Segoe UI"/>
               </w:rPr>
@@ -960,6 +990,7 @@
           </w:tcPr>
           <w:p>
             <w:pPr>
+              <w:jc w:val="right"/>
               <w:rPr>
                 <w:rFonts w:ascii="Segoe UI" w:hAnsi="Segoe UI" w:cs="Segoe UI"/>
               </w:rPr>
@@ -990,6 +1021,7 @@
           </w:tcPr>
           <w:p>
             <w:pPr>
+              <w:jc w:val="right"/>
               <w:rPr>
                 <w:rFonts w:ascii="Segoe UI" w:hAnsi="Segoe UI" w:cs="Segoe UI"/>
               </w:rPr>
@@ -1020,6 +1052,7 @@
           </w:tcPr>
           <w:p>
             <w:pPr>
+              <w:jc w:val="right"/>
               <w:rPr>
                 <w:rFonts w:ascii="Segoe UI" w:hAnsi="Segoe UI" w:cs="Segoe UI"/>
               </w:rPr>
@@ -1050,6 +1083,7 @@
           </w:tcPr>
           <w:p>
             <w:pPr>
+              <w:jc w:val="right"/>
               <w:rPr>
                 <w:rFonts w:ascii="Segoe UI" w:hAnsi="Segoe UI" w:cs="Segoe UI"/>
               </w:rPr>
@@ -1080,6 +1114,7 @@
           </w:tcPr>
           <w:p>
             <w:pPr>
+              <w:jc w:val="right"/>
               <w:rPr>
                 <w:rFonts w:ascii="Segoe UI" w:hAnsi="Segoe UI" w:cs="Segoe UI"/>
               </w:rPr>
@@ -1120,12 +1155,14 @@
                 <w:rFonts w:ascii="Segoe UI" w:hAnsi="Segoe UI" w:cs="Segoe UI"/>
               </w:rPr>
             </w:pPr>
+            <w:proofErr w:type="spellStart"/>
             <w:r>
               <w:rPr>
                 <w:rFonts w:ascii="Segoe UI" w:hAnsi="Segoe UI" w:cs="Segoe UI"/>
               </w:rPr>
               <w:t>agrocyc_dag_uniq.gra</w:t>
             </w:r>
+            <w:proofErr w:type="spellEnd"/>
           </w:p>
         </w:tc>
         <w:tc>
@@ -1155,6 +1192,7 @@
           </w:tcPr>
           <w:p>
             <w:pPr>
+              <w:jc w:val="right"/>
               <w:rPr>
                 <w:rFonts w:ascii="Segoe UI" w:hAnsi="Segoe UI" w:cs="Segoe UI"/>
               </w:rPr>
@@ -1173,6 +1211,7 @@
           </w:tcPr>
           <w:p>
             <w:pPr>
+              <w:jc w:val="right"/>
               <w:rPr>
                 <w:rFonts w:ascii="Segoe UI" w:hAnsi="Segoe UI" w:cs="Segoe UI"/>
               </w:rPr>
@@ -1191,6 +1230,7 @@
           </w:tcPr>
           <w:p>
             <w:pPr>
+              <w:jc w:val="right"/>
               <w:rPr>
                 <w:rFonts w:ascii="Segoe UI" w:hAnsi="Segoe UI" w:cs="Segoe UI"/>
               </w:rPr>
@@ -1203,6 +1243,7 @@
           </w:tcPr>
           <w:p>
             <w:pPr>
+              <w:jc w:val="right"/>
               <w:rPr>
                 <w:rFonts w:ascii="Segoe UI" w:hAnsi="Segoe UI" w:cs="Segoe UI"/>
               </w:rPr>
@@ -1221,6 +1262,7 @@
           </w:tcPr>
           <w:p>
             <w:pPr>
+              <w:jc w:val="right"/>
               <w:rPr>
                 <w:rFonts w:ascii="Segoe UI" w:hAnsi="Segoe UI" w:cs="Segoe UI"/>
               </w:rPr>
@@ -1239,6 +1281,7 @@
           </w:tcPr>
           <w:p>
             <w:pPr>
+              <w:jc w:val="right"/>
               <w:rPr>
                 <w:rFonts w:ascii="Segoe UI" w:hAnsi="Segoe UI" w:cs="Segoe UI"/>
               </w:rPr>
@@ -1257,6 +1300,7 @@
           </w:tcPr>
           <w:p>
             <w:pPr>
+              <w:jc w:val="right"/>
               <w:rPr>
                 <w:rFonts w:ascii="Segoe UI" w:hAnsi="Segoe UI" w:cs="Segoe UI"/>
               </w:rPr>
@@ -1275,6 +1319,7 @@
           </w:tcPr>
           <w:p>
             <w:pPr>
+              <w:jc w:val="right"/>
               <w:rPr>
                 <w:rFonts w:ascii="Segoe UI" w:hAnsi="Segoe UI" w:cs="Segoe UI"/>
               </w:rPr>
@@ -1293,6 +1338,7 @@
           </w:tcPr>
           <w:p>
             <w:pPr>
+              <w:jc w:val="right"/>
               <w:rPr>
                 <w:rFonts w:ascii="Segoe UI" w:hAnsi="Segoe UI" w:cs="Segoe UI"/>
               </w:rPr>
@@ -1349,6 +1395,7 @@
           </w:tcPr>
           <w:p>
             <w:pPr>
+              <w:jc w:val="right"/>
               <w:rPr>
                 <w:rFonts w:ascii="Segoe UI" w:hAnsi="Segoe UI" w:cs="Segoe UI"/>
               </w:rPr>
@@ -1379,6 +1426,7 @@
           </w:tcPr>
           <w:p>
             <w:pPr>
+              <w:jc w:val="right"/>
               <w:rPr>
                 <w:rFonts w:ascii="Segoe UI" w:hAnsi="Segoe UI" w:cs="Segoe UI"/>
               </w:rPr>
@@ -1409,6 +1457,7 @@
           </w:tcPr>
           <w:p>
             <w:pPr>
+              <w:jc w:val="right"/>
               <w:rPr>
                 <w:rFonts w:ascii="Segoe UI" w:hAnsi="Segoe UI" w:cs="Segoe UI"/>
               </w:rPr>
@@ -1439,6 +1488,7 @@
           </w:tcPr>
           <w:p>
             <w:pPr>
+              <w:jc w:val="right"/>
               <w:rPr>
                 <w:rFonts w:ascii="Segoe UI" w:hAnsi="Segoe UI" w:cs="Segoe UI"/>
               </w:rPr>
@@ -1469,6 +1519,7 @@
           </w:tcPr>
           <w:p>
             <w:pPr>
+              <w:jc w:val="right"/>
               <w:rPr>
                 <w:rFonts w:ascii="Segoe UI" w:hAnsi="Segoe UI" w:cs="Segoe UI"/>
               </w:rPr>
@@ -1499,6 +1550,7 @@
           </w:tcPr>
           <w:p>
             <w:pPr>
+              <w:jc w:val="right"/>
               <w:rPr>
                 <w:rFonts w:ascii="Segoe UI" w:hAnsi="Segoe UI" w:cs="Segoe UI"/>
               </w:rPr>
@@ -1529,6 +1581,7 @@
           </w:tcPr>
           <w:p>
             <w:pPr>
+              <w:jc w:val="right"/>
               <w:rPr>
                 <w:rFonts w:ascii="Segoe UI" w:hAnsi="Segoe UI" w:cs="Segoe UI"/>
               </w:rPr>
@@ -1559,6 +1612,7 @@
           </w:tcPr>
           <w:p>
             <w:pPr>
+              <w:jc w:val="right"/>
               <w:rPr>
                 <w:rFonts w:ascii="Segoe UI" w:hAnsi="Segoe UI" w:cs="Segoe UI"/>
               </w:rPr>
@@ -1589,6 +1643,7 @@
           </w:tcPr>
           <w:p>
             <w:pPr>
+              <w:jc w:val="right"/>
               <w:rPr>
                 <w:rFonts w:ascii="Segoe UI" w:hAnsi="Segoe UI" w:cs="Segoe UI"/>
               </w:rPr>
@@ -1629,12 +1684,14 @@
                 <w:rFonts w:ascii="Segoe UI" w:hAnsi="Segoe UI" w:cs="Segoe UI"/>
               </w:rPr>
             </w:pPr>
+            <w:proofErr w:type="spellStart"/>
             <w:r>
               <w:rPr>
                 <w:rFonts w:ascii="Segoe UI" w:hAnsi="Segoe UI" w:cs="Segoe UI"/>
               </w:rPr>
               <w:t>citeseer.scc.gra</w:t>
             </w:r>
+            <w:proofErr w:type="spellEnd"/>
           </w:p>
         </w:tc>
         <w:tc>
@@ -1663,6 +1720,7 @@
           </w:tcPr>
           <w:p>
             <w:pPr>
+              <w:jc w:val="right"/>
               <w:rPr>
                 <w:rFonts w:ascii="Segoe UI" w:hAnsi="Segoe UI" w:cs="Segoe UI"/>
               </w:rPr>
@@ -1693,6 +1751,7 @@
           </w:tcPr>
           <w:p>
             <w:pPr>
+              <w:jc w:val="right"/>
               <w:rPr>
                 <w:rFonts w:ascii="Segoe UI" w:hAnsi="Segoe UI" w:cs="Segoe UI"/>
               </w:rPr>
@@ -1723,6 +1782,7 @@
           </w:tcPr>
           <w:p>
             <w:pPr>
+              <w:jc w:val="right"/>
               <w:rPr>
                 <w:rFonts w:ascii="Segoe UI" w:hAnsi="Segoe UI" w:cs="Segoe UI"/>
               </w:rPr>
@@ -1753,6 +1813,7 @@
           </w:tcPr>
           <w:p>
             <w:pPr>
+              <w:jc w:val="right"/>
               <w:rPr>
                 <w:rFonts w:ascii="Segoe UI" w:hAnsi="Segoe UI" w:cs="Segoe UI"/>
               </w:rPr>
@@ -1783,6 +1844,7 @@
           </w:tcPr>
           <w:p>
             <w:pPr>
+              <w:jc w:val="right"/>
               <w:rPr>
                 <w:rFonts w:ascii="Segoe UI" w:hAnsi="Segoe UI" w:cs="Segoe UI"/>
               </w:rPr>
@@ -1813,6 +1875,7 @@
           </w:tcPr>
           <w:p>
             <w:pPr>
+              <w:jc w:val="right"/>
               <w:rPr>
                 <w:rFonts w:ascii="Segoe UI" w:hAnsi="Segoe UI" w:cs="Segoe UI"/>
               </w:rPr>
@@ -1843,6 +1906,7 @@
           </w:tcPr>
           <w:p>
             <w:pPr>
+              <w:jc w:val="right"/>
               <w:rPr>
                 <w:rFonts w:ascii="Segoe UI" w:hAnsi="Segoe UI" w:cs="Segoe UI"/>
               </w:rPr>
@@ -1873,6 +1937,7 @@
           </w:tcPr>
           <w:p>
             <w:pPr>
+              <w:jc w:val="right"/>
               <w:rPr>
                 <w:rFonts w:ascii="Segoe UI" w:hAnsi="Segoe UI" w:cs="Segoe UI"/>
               </w:rPr>
@@ -1903,6 +1968,7 @@
           </w:tcPr>
           <w:p>
             <w:pPr>
+              <w:jc w:val="right"/>
               <w:rPr>
                 <w:rFonts w:ascii="Segoe UI" w:hAnsi="Segoe UI" w:cs="Segoe UI"/>
               </w:rPr>
@@ -1977,6 +2043,7 @@
           </w:tcPr>
           <w:p>
             <w:pPr>
+              <w:jc w:val="right"/>
               <w:rPr>
                 <w:rFonts w:ascii="Segoe UI" w:hAnsi="Segoe UI" w:cs="Segoe UI"/>
                 <w:sz w:val="24"/>
@@ -2015,6 +2082,7 @@
           </w:tcPr>
           <w:p>
             <w:pPr>
+              <w:jc w:val="right"/>
               <w:rPr>
                 <w:rFonts w:ascii="Segoe UI" w:hAnsi="Segoe UI" w:cs="Segoe UI"/>
               </w:rPr>
@@ -2045,6 +2113,7 @@
           </w:tcPr>
           <w:p>
             <w:pPr>
+              <w:jc w:val="right"/>
               <w:rPr>
                 <w:rFonts w:ascii="Segoe UI" w:hAnsi="Segoe UI" w:cs="Segoe UI"/>
               </w:rPr>
@@ -2075,6 +2144,7 @@
           </w:tcPr>
           <w:p>
             <w:pPr>
+              <w:jc w:val="right"/>
               <w:rPr>
                 <w:rFonts w:ascii="Segoe UI" w:hAnsi="Segoe UI" w:cs="Segoe UI"/>
               </w:rPr>
@@ -2105,6 +2175,7 @@
           </w:tcPr>
           <w:p>
             <w:pPr>
+              <w:jc w:val="right"/>
               <w:rPr>
                 <w:rFonts w:ascii="Segoe UI" w:hAnsi="Segoe UI" w:cs="Segoe UI"/>
               </w:rPr>
@@ -2135,6 +2206,7 @@
           </w:tcPr>
           <w:p>
             <w:pPr>
+              <w:jc w:val="right"/>
               <w:rPr>
                 <w:rFonts w:ascii="Segoe UI" w:hAnsi="Segoe UI" w:cs="Segoe UI"/>
               </w:rPr>
@@ -2153,6 +2225,7 @@
           </w:tcPr>
           <w:p>
             <w:pPr>
+              <w:jc w:val="right"/>
               <w:rPr>
                 <w:rFonts w:ascii="Segoe UI" w:hAnsi="Segoe UI" w:cs="Segoe UI"/>
               </w:rPr>
@@ -2171,6 +2244,7 @@
           </w:tcPr>
           <w:p>
             <w:pPr>
+              <w:jc w:val="right"/>
               <w:rPr>
                 <w:rFonts w:ascii="Segoe UI" w:hAnsi="Segoe UI" w:cs="Segoe UI"/>
               </w:rPr>
@@ -2189,6 +2263,7 @@
           </w:tcPr>
           <w:p>
             <w:pPr>
+              <w:jc w:val="right"/>
               <w:rPr>
                 <w:rFonts w:ascii="Segoe UI" w:hAnsi="Segoe UI" w:cs="Segoe UI"/>
               </w:rPr>
@@ -2253,10 +2328,17 @@
           </w:tcPr>
           <w:p>
             <w:pPr>
-              <w:rPr>
-                <w:rFonts w:ascii="Segoe UI" w:hAnsi="Segoe UI" w:cs="Segoe UI"/>
-              </w:rPr>
-            </w:pPr>
+              <w:jc w:val="right"/>
+              <w:rPr>
+                <w:rFonts w:ascii="Segoe UI" w:hAnsi="Segoe UI" w:cs="Segoe UI"/>
+              </w:rPr>
+            </w:pPr>
+            <w:r>
+              <w:rPr>
+                <w:rFonts w:ascii="Segoe UI" w:hAnsi="Segoe UI" w:cs="Segoe UI"/>
+              </w:rPr>
+              <w:t>316.221</w:t>
+            </w:r>
           </w:p>
         </w:tc>
         <w:tc>
@@ -2265,22 +2347,36 @@
           </w:tcPr>
           <w:p>
             <w:pPr>
-              <w:rPr>
-                <w:rFonts w:ascii="Segoe UI" w:hAnsi="Segoe UI" w:cs="Segoe UI"/>
-              </w:rPr>
-            </w:pPr>
-          </w:p>
-        </w:tc>
-        <w:tc>
-          <w:tcPr>
-            <w:tcW w:w="388" w:type="pct"/>
-          </w:tcPr>
-          <w:p>
-            <w:pPr>
-              <w:rPr>
-                <w:rFonts w:ascii="Segoe UI" w:hAnsi="Segoe UI" w:cs="Segoe UI"/>
-              </w:rPr>
-            </w:pPr>
+              <w:jc w:val="right"/>
+              <w:rPr>
+                <w:rFonts w:ascii="Segoe UI" w:hAnsi="Segoe UI" w:cs="Segoe UI"/>
+              </w:rPr>
+            </w:pPr>
+            <w:r>
+              <w:rPr>
+                <w:rFonts w:ascii="Segoe UI" w:hAnsi="Segoe UI" w:cs="Segoe UI"/>
+              </w:rPr>
+              <w:t>616.162</w:t>
+            </w:r>
+          </w:p>
+        </w:tc>
+        <w:tc>
+          <w:tcPr>
+            <w:tcW w:w="388" w:type="pct"/>
+          </w:tcPr>
+          <w:p>
+            <w:pPr>
+              <w:jc w:val="right"/>
+              <w:rPr>
+                <w:rFonts w:ascii="Segoe UI" w:hAnsi="Segoe UI" w:cs="Segoe UI"/>
+              </w:rPr>
+            </w:pPr>
+            <w:r>
+              <w:rPr>
+                <w:rFonts w:ascii="Segoe UI" w:hAnsi="Segoe UI" w:cs="Segoe UI"/>
+              </w:rPr>
+              <w:t>538.255</w:t>
+            </w:r>
           </w:p>
         </w:tc>
         <w:tc>
@@ -2289,34 +2385,55 @@
           </w:tcPr>
           <w:p>
             <w:pPr>
-              <w:rPr>
-                <w:rFonts w:ascii="Segoe UI" w:hAnsi="Segoe UI" w:cs="Segoe UI"/>
-              </w:rPr>
-            </w:pPr>
-          </w:p>
-        </w:tc>
-        <w:tc>
-          <w:tcPr>
-            <w:tcW w:w="388" w:type="pct"/>
-          </w:tcPr>
-          <w:p>
-            <w:pPr>
-              <w:rPr>
-                <w:rFonts w:ascii="Segoe UI" w:hAnsi="Segoe UI" w:cs="Segoe UI"/>
-              </w:rPr>
-            </w:pPr>
-          </w:p>
-        </w:tc>
-        <w:tc>
-          <w:tcPr>
-            <w:tcW w:w="388" w:type="pct"/>
-          </w:tcPr>
-          <w:p>
-            <w:pPr>
-              <w:rPr>
-                <w:rFonts w:ascii="Segoe UI" w:hAnsi="Segoe UI" w:cs="Segoe UI"/>
-              </w:rPr>
-            </w:pPr>
+              <w:jc w:val="right"/>
+              <w:rPr>
+                <w:rFonts w:ascii="Segoe UI" w:hAnsi="Segoe UI" w:cs="Segoe UI"/>
+              </w:rPr>
+            </w:pPr>
+            <w:r>
+              <w:rPr>
+                <w:rFonts w:ascii="Segoe UI" w:hAnsi="Segoe UI" w:cs="Segoe UI"/>
+              </w:rPr>
+              <w:t>279.381</w:t>
+            </w:r>
+          </w:p>
+        </w:tc>
+        <w:tc>
+          <w:tcPr>
+            <w:tcW w:w="388" w:type="pct"/>
+          </w:tcPr>
+          <w:p>
+            <w:pPr>
+              <w:jc w:val="right"/>
+              <w:rPr>
+                <w:rFonts w:ascii="Segoe UI" w:hAnsi="Segoe UI" w:cs="Segoe UI"/>
+              </w:rPr>
+            </w:pPr>
+            <w:r>
+              <w:rPr>
+                <w:rFonts w:ascii="Segoe UI" w:hAnsi="Segoe UI" w:cs="Segoe UI"/>
+              </w:rPr>
+              <w:t>275.632</w:t>
+            </w:r>
+          </w:p>
+        </w:tc>
+        <w:tc>
+          <w:tcPr>
+            <w:tcW w:w="388" w:type="pct"/>
+          </w:tcPr>
+          <w:p>
+            <w:pPr>
+              <w:jc w:val="right"/>
+              <w:rPr>
+                <w:rFonts w:ascii="Segoe UI" w:hAnsi="Segoe UI" w:cs="Segoe UI"/>
+              </w:rPr>
+            </w:pPr>
+            <w:r>
+              <w:rPr>
+                <w:rFonts w:ascii="Segoe UI" w:hAnsi="Segoe UI" w:cs="Segoe UI"/>
+              </w:rPr>
+              <w:t>216.034</w:t>
+            </w:r>
           </w:p>
         </w:tc>
         <w:tc>
@@ -2325,22 +2442,36 @@
           </w:tcPr>
           <w:p>
             <w:pPr>
-              <w:rPr>
-                <w:rFonts w:ascii="Segoe UI" w:hAnsi="Segoe UI" w:cs="Segoe UI"/>
-              </w:rPr>
-            </w:pPr>
-          </w:p>
-        </w:tc>
-        <w:tc>
-          <w:tcPr>
-            <w:tcW w:w="388" w:type="pct"/>
-          </w:tcPr>
-          <w:p>
-            <w:pPr>
-              <w:rPr>
-                <w:rFonts w:ascii="Segoe UI" w:hAnsi="Segoe UI" w:cs="Segoe UI"/>
-              </w:rPr>
-            </w:pPr>
+              <w:jc w:val="right"/>
+              <w:rPr>
+                <w:rFonts w:ascii="Segoe UI" w:hAnsi="Segoe UI" w:cs="Segoe UI"/>
+              </w:rPr>
+            </w:pPr>
+            <w:r>
+              <w:rPr>
+                <w:rFonts w:ascii="Segoe UI" w:hAnsi="Segoe UI" w:cs="Segoe UI"/>
+              </w:rPr>
+              <w:t>221.170</w:t>
+            </w:r>
+          </w:p>
+        </w:tc>
+        <w:tc>
+          <w:tcPr>
+            <w:tcW w:w="388" w:type="pct"/>
+          </w:tcPr>
+          <w:p>
+            <w:pPr>
+              <w:jc w:val="right"/>
+              <w:rPr>
+                <w:rFonts w:ascii="Segoe UI" w:hAnsi="Segoe UI" w:cs="Segoe UI"/>
+              </w:rPr>
+            </w:pPr>
+            <w:r>
+              <w:rPr>
+                <w:rFonts w:ascii="Segoe UI" w:hAnsi="Segoe UI" w:cs="Segoe UI"/>
+              </w:rPr>
+              <w:t>222.155</w:t>
+            </w:r>
           </w:p>
         </w:tc>
         <w:tc>
@@ -2349,10 +2480,17 @@
           </w:tcPr>
           <w:p>
             <w:pPr>
-              <w:rPr>
-                <w:rFonts w:ascii="Segoe UI" w:hAnsi="Segoe UI" w:cs="Segoe UI"/>
-              </w:rPr>
-            </w:pPr>
+              <w:jc w:val="right"/>
+              <w:rPr>
+                <w:rFonts w:ascii="Segoe UI" w:hAnsi="Segoe UI" w:cs="Segoe UI"/>
+              </w:rPr>
+            </w:pPr>
+            <w:r>
+              <w:rPr>
+                <w:rFonts w:ascii="Segoe UI" w:hAnsi="Segoe UI" w:cs="Segoe UI"/>
+              </w:rPr>
+              <w:t>227.275</w:t>
+            </w:r>
           </w:p>
         </w:tc>
       </w:tr>
@@ -2371,12 +2509,14 @@
                 <w:rFonts w:ascii="Segoe UI" w:hAnsi="Segoe UI" w:cs="Segoe UI"/>
               </w:rPr>
             </w:pPr>
+            <w:proofErr w:type="spellStart"/>
             <w:r>
               <w:rPr>
                 <w:rFonts w:ascii="Segoe UI" w:hAnsi="Segoe UI" w:cs="Segoe UI"/>
               </w:rPr>
               <w:t>go_uniprot.gra</w:t>
             </w:r>
+            <w:proofErr w:type="spellEnd"/>
           </w:p>
         </w:tc>
         <w:tc>
@@ -2406,6 +2546,7 @@
           </w:tcPr>
           <w:p>
             <w:pPr>
+              <w:jc w:val="right"/>
               <w:rPr>
                 <w:rFonts w:ascii="Segoe UI" w:hAnsi="Segoe UI" w:cs="Segoe UI"/>
               </w:rPr>
@@ -2418,18 +2559,20 @@
           </w:tcPr>
           <w:p>
             <w:pPr>
-              <w:rPr>
-                <w:rFonts w:ascii="Segoe UI" w:hAnsi="Segoe UI" w:cs="Segoe UI"/>
-              </w:rPr>
-            </w:pPr>
-          </w:p>
-        </w:tc>
-        <w:tc>
-          <w:tcPr>
-            <w:tcW w:w="388" w:type="pct"/>
-          </w:tcPr>
-          <w:p>
-            <w:pPr>
+              <w:jc w:val="right"/>
+              <w:rPr>
+                <w:rFonts w:ascii="Segoe UI" w:hAnsi="Segoe UI" w:cs="Segoe UI"/>
+              </w:rPr>
+            </w:pPr>
+          </w:p>
+        </w:tc>
+        <w:tc>
+          <w:tcPr>
+            <w:tcW w:w="388" w:type="pct"/>
+          </w:tcPr>
+          <w:p>
+            <w:pPr>
+              <w:jc w:val="right"/>
               <w:rPr>
                 <w:rFonts w:ascii="Segoe UI" w:hAnsi="Segoe UI" w:cs="Segoe UI"/>
               </w:rPr>
@@ -2442,30 +2585,33 @@
           </w:tcPr>
           <w:p>
             <w:pPr>
-              <w:rPr>
-                <w:rFonts w:ascii="Segoe UI" w:hAnsi="Segoe UI" w:cs="Segoe UI"/>
-              </w:rPr>
-            </w:pPr>
-          </w:p>
-        </w:tc>
-        <w:tc>
-          <w:tcPr>
-            <w:tcW w:w="388" w:type="pct"/>
-          </w:tcPr>
-          <w:p>
-            <w:pPr>
-              <w:rPr>
-                <w:rFonts w:ascii="Segoe UI" w:hAnsi="Segoe UI" w:cs="Segoe UI"/>
-              </w:rPr>
-            </w:pPr>
-          </w:p>
-        </w:tc>
-        <w:tc>
-          <w:tcPr>
-            <w:tcW w:w="388" w:type="pct"/>
-          </w:tcPr>
-          <w:p>
-            <w:pPr>
+              <w:jc w:val="right"/>
+              <w:rPr>
+                <w:rFonts w:ascii="Segoe UI" w:hAnsi="Segoe UI" w:cs="Segoe UI"/>
+              </w:rPr>
+            </w:pPr>
+          </w:p>
+        </w:tc>
+        <w:tc>
+          <w:tcPr>
+            <w:tcW w:w="388" w:type="pct"/>
+          </w:tcPr>
+          <w:p>
+            <w:pPr>
+              <w:jc w:val="right"/>
+              <w:rPr>
+                <w:rFonts w:ascii="Segoe UI" w:hAnsi="Segoe UI" w:cs="Segoe UI"/>
+              </w:rPr>
+            </w:pPr>
+          </w:p>
+        </w:tc>
+        <w:tc>
+          <w:tcPr>
+            <w:tcW w:w="388" w:type="pct"/>
+          </w:tcPr>
+          <w:p>
+            <w:pPr>
+              <w:jc w:val="right"/>
               <w:rPr>
                 <w:rFonts w:ascii="Segoe UI" w:hAnsi="Segoe UI" w:cs="Segoe UI"/>
               </w:rPr>
@@ -2478,18 +2624,20 @@
           </w:tcPr>
           <w:p>
             <w:pPr>
-              <w:rPr>
-                <w:rFonts w:ascii="Segoe UI" w:hAnsi="Segoe UI" w:cs="Segoe UI"/>
-              </w:rPr>
-            </w:pPr>
-          </w:p>
-        </w:tc>
-        <w:tc>
-          <w:tcPr>
-            <w:tcW w:w="388" w:type="pct"/>
-          </w:tcPr>
-          <w:p>
-            <w:pPr>
+              <w:jc w:val="right"/>
+              <w:rPr>
+                <w:rFonts w:ascii="Segoe UI" w:hAnsi="Segoe UI" w:cs="Segoe UI"/>
+              </w:rPr>
+            </w:pPr>
+          </w:p>
+        </w:tc>
+        <w:tc>
+          <w:tcPr>
+            <w:tcW w:w="388" w:type="pct"/>
+          </w:tcPr>
+          <w:p>
+            <w:pPr>
+              <w:jc w:val="right"/>
               <w:rPr>
                 <w:rFonts w:ascii="Segoe UI" w:hAnsi="Segoe UI" w:cs="Segoe UI"/>
               </w:rPr>
@@ -2502,6 +2650,7 @@
           </w:tcPr>
           <w:p>
             <w:pPr>
+              <w:jc w:val="right"/>
               <w:rPr>
                 <w:rFonts w:ascii="Segoe UI" w:hAnsi="Segoe UI" w:cs="Segoe UI"/>
               </w:rPr>
@@ -2519,7 +2668,7 @@
     </w:p>
     <w:tbl>
       <w:tblPr>
-        <w:tblStyle w:val="Grigliatabella"/>
+        <w:tblStyle w:val="TableGrid"/>
         <w:tblW w:w="5179" w:type="pct"/>
         <w:tblLayout w:type="fixed"/>
         <w:tblLook w:val="04A0" w:firstRow="1" w:lastRow="0" w:firstColumn="1" w:lastColumn="0" w:noHBand="0" w:noVBand="1"/>
@@ -2657,8 +2806,16 @@
               <w:rPr>
                 <w:rFonts w:ascii="Segoe UI" w:hAnsi="Segoe UI" w:cs="Segoe UI"/>
               </w:rPr>
-              <w:t>Jones-Plasmann</w:t>
-            </w:r>
+              <w:t>Jones-</w:t>
+            </w:r>
+            <w:proofErr w:type="spellStart"/>
+            <w:r>
+              <w:rPr>
+                <w:rFonts w:ascii="Segoe UI" w:hAnsi="Segoe UI" w:cs="Segoe UI"/>
+              </w:rPr>
+              <w:t>Plasmann</w:t>
+            </w:r>
+            <w:proofErr w:type="spellEnd"/>
           </w:p>
         </w:tc>
         <w:tc>
@@ -2958,6 +3115,7 @@
           </w:tcPr>
           <w:p>
             <w:pPr>
+              <w:jc w:val="right"/>
               <w:rPr>
                 <w:rFonts w:ascii="Segoe UI" w:hAnsi="Segoe UI" w:cs="Segoe UI"/>
               </w:rPr>
@@ -2976,6 +3134,7 @@
           </w:tcPr>
           <w:p>
             <w:pPr>
+              <w:jc w:val="right"/>
               <w:rPr>
                 <w:rFonts w:ascii="Segoe UI" w:hAnsi="Segoe UI" w:cs="Segoe UI"/>
               </w:rPr>
@@ -2994,6 +3153,7 @@
           </w:tcPr>
           <w:p>
             <w:pPr>
+              <w:jc w:val="right"/>
               <w:rPr>
                 <w:rFonts w:ascii="Segoe UI" w:hAnsi="Segoe UI" w:cs="Segoe UI"/>
               </w:rPr>
@@ -3012,6 +3172,7 @@
           </w:tcPr>
           <w:p>
             <w:pPr>
+              <w:jc w:val="right"/>
               <w:rPr>
                 <w:rFonts w:ascii="Segoe UI" w:hAnsi="Segoe UI" w:cs="Segoe UI"/>
               </w:rPr>
@@ -3030,6 +3191,7 @@
           </w:tcPr>
           <w:p>
             <w:pPr>
+              <w:jc w:val="right"/>
               <w:rPr>
                 <w:rFonts w:ascii="Segoe UI" w:hAnsi="Segoe UI" w:cs="Segoe UI"/>
               </w:rPr>
@@ -3048,6 +3210,7 @@
           </w:tcPr>
           <w:p>
             <w:pPr>
+              <w:jc w:val="right"/>
               <w:rPr>
                 <w:rFonts w:ascii="Segoe UI" w:hAnsi="Segoe UI" w:cs="Segoe UI"/>
               </w:rPr>
@@ -3066,6 +3229,7 @@
           </w:tcPr>
           <w:p>
             <w:pPr>
+              <w:jc w:val="right"/>
               <w:rPr>
                 <w:rFonts w:ascii="Segoe UI" w:hAnsi="Segoe UI" w:cs="Segoe UI"/>
               </w:rPr>
@@ -3084,6 +3248,7 @@
           </w:tcPr>
           <w:p>
             <w:pPr>
+              <w:jc w:val="right"/>
               <w:rPr>
                 <w:rFonts w:ascii="Segoe UI" w:hAnsi="Segoe UI" w:cs="Segoe UI"/>
               </w:rPr>
@@ -3102,6 +3267,7 @@
           </w:tcPr>
           <w:p>
             <w:pPr>
+              <w:jc w:val="right"/>
               <w:rPr>
                 <w:rFonts w:ascii="Segoe UI" w:hAnsi="Segoe UI" w:cs="Segoe UI"/>
               </w:rPr>
@@ -3164,6 +3330,7 @@
           </w:tcPr>
           <w:p>
             <w:pPr>
+              <w:jc w:val="right"/>
               <w:rPr>
                 <w:rFonts w:ascii="Segoe UI" w:hAnsi="Segoe UI" w:cs="Segoe UI"/>
               </w:rPr>
@@ -3182,6 +3349,7 @@
           </w:tcPr>
           <w:p>
             <w:pPr>
+              <w:jc w:val="right"/>
               <w:rPr>
                 <w:rFonts w:ascii="Segoe UI" w:hAnsi="Segoe UI" w:cs="Segoe UI"/>
               </w:rPr>
@@ -3200,6 +3368,7 @@
           </w:tcPr>
           <w:p>
             <w:pPr>
+              <w:jc w:val="right"/>
               <w:rPr>
                 <w:rFonts w:ascii="Segoe UI" w:hAnsi="Segoe UI" w:cs="Segoe UI"/>
               </w:rPr>
@@ -3218,6 +3387,7 @@
           </w:tcPr>
           <w:p>
             <w:pPr>
+              <w:jc w:val="right"/>
               <w:rPr>
                 <w:rFonts w:ascii="Segoe UI" w:hAnsi="Segoe UI" w:cs="Segoe UI"/>
               </w:rPr>
@@ -3236,6 +3406,7 @@
           </w:tcPr>
           <w:p>
             <w:pPr>
+              <w:jc w:val="right"/>
               <w:rPr>
                 <w:rFonts w:ascii="Segoe UI" w:hAnsi="Segoe UI" w:cs="Segoe UI"/>
               </w:rPr>
@@ -3254,6 +3425,7 @@
           </w:tcPr>
           <w:p>
             <w:pPr>
+              <w:jc w:val="right"/>
               <w:rPr>
                 <w:rFonts w:ascii="Segoe UI" w:hAnsi="Segoe UI" w:cs="Segoe UI"/>
               </w:rPr>
@@ -3272,6 +3444,7 @@
           </w:tcPr>
           <w:p>
             <w:pPr>
+              <w:jc w:val="right"/>
               <w:rPr>
                 <w:rFonts w:ascii="Segoe UI" w:hAnsi="Segoe UI" w:cs="Segoe UI"/>
               </w:rPr>
@@ -3290,6 +3463,7 @@
           </w:tcPr>
           <w:p>
             <w:pPr>
+              <w:jc w:val="right"/>
               <w:rPr>
                 <w:rFonts w:ascii="Segoe UI" w:hAnsi="Segoe UI" w:cs="Segoe UI"/>
               </w:rPr>
@@ -3308,6 +3482,7 @@
           </w:tcPr>
           <w:p>
             <w:pPr>
+              <w:jc w:val="right"/>
               <w:rPr>
                 <w:rFonts w:ascii="Segoe UI" w:hAnsi="Segoe UI" w:cs="Segoe UI"/>
               </w:rPr>
@@ -3370,6 +3545,7 @@
           </w:tcPr>
           <w:p>
             <w:pPr>
+              <w:jc w:val="right"/>
               <w:rPr>
                 <w:rFonts w:ascii="Segoe UI" w:hAnsi="Segoe UI" w:cs="Segoe UI"/>
               </w:rPr>
@@ -3388,6 +3564,7 @@
           </w:tcPr>
           <w:p>
             <w:pPr>
+              <w:jc w:val="right"/>
               <w:rPr>
                 <w:rFonts w:ascii="Segoe UI" w:hAnsi="Segoe UI" w:cs="Segoe UI"/>
               </w:rPr>
@@ -3406,6 +3583,7 @@
           </w:tcPr>
           <w:p>
             <w:pPr>
+              <w:jc w:val="right"/>
               <w:rPr>
                 <w:rFonts w:ascii="Segoe UI" w:hAnsi="Segoe UI" w:cs="Segoe UI"/>
               </w:rPr>
@@ -3424,6 +3602,7 @@
           </w:tcPr>
           <w:p>
             <w:pPr>
+              <w:jc w:val="right"/>
               <w:rPr>
                 <w:rFonts w:ascii="Segoe UI" w:hAnsi="Segoe UI" w:cs="Segoe UI"/>
               </w:rPr>
@@ -3442,6 +3621,7 @@
           </w:tcPr>
           <w:p>
             <w:pPr>
+              <w:jc w:val="right"/>
               <w:rPr>
                 <w:rFonts w:ascii="Segoe UI" w:hAnsi="Segoe UI" w:cs="Segoe UI"/>
               </w:rPr>
@@ -3460,6 +3640,7 @@
           </w:tcPr>
           <w:p>
             <w:pPr>
+              <w:jc w:val="right"/>
               <w:rPr>
                 <w:rFonts w:ascii="Segoe UI" w:hAnsi="Segoe UI" w:cs="Segoe UI"/>
               </w:rPr>
@@ -3478,6 +3659,7 @@
           </w:tcPr>
           <w:p>
             <w:pPr>
+              <w:jc w:val="right"/>
               <w:rPr>
                 <w:rFonts w:ascii="Segoe UI" w:hAnsi="Segoe UI" w:cs="Segoe UI"/>
               </w:rPr>
@@ -3496,6 +3678,7 @@
           </w:tcPr>
           <w:p>
             <w:pPr>
+              <w:jc w:val="right"/>
               <w:rPr>
                 <w:rFonts w:ascii="Segoe UI" w:hAnsi="Segoe UI" w:cs="Segoe UI"/>
               </w:rPr>
@@ -3514,6 +3697,7 @@
           </w:tcPr>
           <w:p>
             <w:pPr>
+              <w:jc w:val="right"/>
               <w:rPr>
                 <w:rFonts w:ascii="Segoe UI" w:hAnsi="Segoe UI" w:cs="Segoe UI"/>
               </w:rPr>
@@ -3542,12 +3726,14 @@
                 <w:rFonts w:ascii="Segoe UI" w:hAnsi="Segoe UI" w:cs="Segoe UI"/>
               </w:rPr>
             </w:pPr>
+            <w:proofErr w:type="spellStart"/>
             <w:r>
               <w:rPr>
                 <w:rFonts w:ascii="Segoe UI" w:hAnsi="Segoe UI" w:cs="Segoe UI"/>
               </w:rPr>
               <w:t>agrocyc_dag_uniq.gra</w:t>
             </w:r>
+            <w:proofErr w:type="spellEnd"/>
           </w:p>
         </w:tc>
         <w:tc>
@@ -3577,6 +3763,7 @@
           </w:tcPr>
           <w:p>
             <w:pPr>
+              <w:jc w:val="right"/>
               <w:rPr>
                 <w:rFonts w:ascii="Segoe UI" w:hAnsi="Segoe UI" w:cs="Segoe UI"/>
               </w:rPr>
@@ -3595,6 +3782,7 @@
           </w:tcPr>
           <w:p>
             <w:pPr>
+              <w:jc w:val="right"/>
               <w:rPr>
                 <w:rFonts w:ascii="Segoe UI" w:hAnsi="Segoe UI" w:cs="Segoe UI"/>
               </w:rPr>
@@ -3613,6 +3801,7 @@
           </w:tcPr>
           <w:p>
             <w:pPr>
+              <w:jc w:val="right"/>
               <w:rPr>
                 <w:rFonts w:ascii="Segoe UI" w:hAnsi="Segoe UI" w:cs="Segoe UI"/>
               </w:rPr>
@@ -3625,6 +3814,7 @@
           </w:tcPr>
           <w:p>
             <w:pPr>
+              <w:jc w:val="right"/>
               <w:rPr>
                 <w:rFonts w:ascii="Segoe UI" w:hAnsi="Segoe UI" w:cs="Segoe UI"/>
               </w:rPr>
@@ -3643,6 +3833,7 @@
           </w:tcPr>
           <w:p>
             <w:pPr>
+              <w:jc w:val="right"/>
               <w:rPr>
                 <w:rFonts w:ascii="Segoe UI" w:hAnsi="Segoe UI" w:cs="Segoe UI"/>
               </w:rPr>
@@ -3661,6 +3852,7 @@
           </w:tcPr>
           <w:p>
             <w:pPr>
+              <w:jc w:val="right"/>
               <w:rPr>
                 <w:rFonts w:ascii="Segoe UI" w:hAnsi="Segoe UI" w:cs="Segoe UI"/>
               </w:rPr>
@@ -3679,6 +3871,7 @@
           </w:tcPr>
           <w:p>
             <w:pPr>
+              <w:jc w:val="right"/>
               <w:rPr>
                 <w:rFonts w:ascii="Segoe UI" w:hAnsi="Segoe UI" w:cs="Segoe UI"/>
               </w:rPr>
@@ -3697,6 +3890,7 @@
           </w:tcPr>
           <w:p>
             <w:pPr>
+              <w:jc w:val="right"/>
               <w:rPr>
                 <w:rFonts w:ascii="Segoe UI" w:hAnsi="Segoe UI" w:cs="Segoe UI"/>
               </w:rPr>
@@ -3715,6 +3909,7 @@
           </w:tcPr>
           <w:p>
             <w:pPr>
+              <w:jc w:val="right"/>
               <w:rPr>
                 <w:rFonts w:ascii="Segoe UI" w:hAnsi="Segoe UI" w:cs="Segoe UI"/>
               </w:rPr>
@@ -3771,6 +3966,7 @@
           </w:tcPr>
           <w:p>
             <w:pPr>
+              <w:jc w:val="right"/>
               <w:rPr>
                 <w:rFonts w:ascii="Segoe UI" w:hAnsi="Segoe UI" w:cs="Segoe UI"/>
               </w:rPr>
@@ -3789,6 +3985,7 @@
           </w:tcPr>
           <w:p>
             <w:pPr>
+              <w:jc w:val="right"/>
               <w:rPr>
                 <w:rFonts w:ascii="Segoe UI" w:hAnsi="Segoe UI" w:cs="Segoe UI"/>
               </w:rPr>
@@ -3807,6 +4004,7 @@
           </w:tcPr>
           <w:p>
             <w:pPr>
+              <w:jc w:val="right"/>
               <w:rPr>
                 <w:rFonts w:ascii="Segoe UI" w:hAnsi="Segoe UI" w:cs="Segoe UI"/>
               </w:rPr>
@@ -3825,6 +4023,7 @@
           </w:tcPr>
           <w:p>
             <w:pPr>
+              <w:jc w:val="right"/>
               <w:rPr>
                 <w:rFonts w:ascii="Segoe UI" w:hAnsi="Segoe UI" w:cs="Segoe UI"/>
               </w:rPr>
@@ -3843,6 +4042,7 @@
           </w:tcPr>
           <w:p>
             <w:pPr>
+              <w:jc w:val="right"/>
               <w:rPr>
                 <w:rFonts w:ascii="Segoe UI" w:hAnsi="Segoe UI" w:cs="Segoe UI"/>
               </w:rPr>
@@ -3861,6 +4061,7 @@
           </w:tcPr>
           <w:p>
             <w:pPr>
+              <w:jc w:val="right"/>
               <w:rPr>
                 <w:rFonts w:ascii="Segoe UI" w:hAnsi="Segoe UI" w:cs="Segoe UI"/>
               </w:rPr>
@@ -3879,6 +4080,7 @@
           </w:tcPr>
           <w:p>
             <w:pPr>
+              <w:jc w:val="right"/>
               <w:rPr>
                 <w:rFonts w:ascii="Segoe UI" w:hAnsi="Segoe UI" w:cs="Segoe UI"/>
               </w:rPr>
@@ -3897,6 +4099,7 @@
           </w:tcPr>
           <w:p>
             <w:pPr>
+              <w:jc w:val="right"/>
               <w:rPr>
                 <w:rFonts w:ascii="Segoe UI" w:hAnsi="Segoe UI" w:cs="Segoe UI"/>
               </w:rPr>
@@ -3915,6 +4118,7 @@
           </w:tcPr>
           <w:p>
             <w:pPr>
+              <w:jc w:val="right"/>
               <w:rPr>
                 <w:rFonts w:ascii="Segoe UI" w:hAnsi="Segoe UI" w:cs="Segoe UI"/>
               </w:rPr>
@@ -3943,12 +4147,14 @@
                 <w:rFonts w:ascii="Segoe UI" w:hAnsi="Segoe UI" w:cs="Segoe UI"/>
               </w:rPr>
             </w:pPr>
+            <w:proofErr w:type="spellStart"/>
             <w:r>
               <w:rPr>
                 <w:rFonts w:ascii="Segoe UI" w:hAnsi="Segoe UI" w:cs="Segoe UI"/>
               </w:rPr>
               <w:t>citeseer.scc.gra</w:t>
             </w:r>
+            <w:proofErr w:type="spellEnd"/>
           </w:p>
         </w:tc>
         <w:tc>
@@ -3977,6 +4183,7 @@
           </w:tcPr>
           <w:p>
             <w:pPr>
+              <w:jc w:val="right"/>
               <w:rPr>
                 <w:rFonts w:ascii="Segoe UI" w:hAnsi="Segoe UI" w:cs="Segoe UI"/>
               </w:rPr>
@@ -3995,6 +4202,7 @@
           </w:tcPr>
           <w:p>
             <w:pPr>
+              <w:jc w:val="right"/>
               <w:rPr>
                 <w:rFonts w:ascii="Segoe UI" w:hAnsi="Segoe UI" w:cs="Segoe UI"/>
               </w:rPr>
@@ -4013,6 +4221,7 @@
           </w:tcPr>
           <w:p>
             <w:pPr>
+              <w:jc w:val="right"/>
               <w:rPr>
                 <w:rFonts w:ascii="Segoe UI" w:hAnsi="Segoe UI" w:cs="Segoe UI"/>
               </w:rPr>
@@ -4031,6 +4240,7 @@
           </w:tcPr>
           <w:p>
             <w:pPr>
+              <w:jc w:val="right"/>
               <w:rPr>
                 <w:rFonts w:ascii="Segoe UI" w:hAnsi="Segoe UI" w:cs="Segoe UI"/>
               </w:rPr>
@@ -4049,6 +4259,7 @@
           </w:tcPr>
           <w:p>
             <w:pPr>
+              <w:jc w:val="right"/>
               <w:rPr>
                 <w:rFonts w:ascii="Segoe UI" w:hAnsi="Segoe UI" w:cs="Segoe UI"/>
               </w:rPr>
@@ -4067,6 +4278,7 @@
           </w:tcPr>
           <w:p>
             <w:pPr>
+              <w:jc w:val="right"/>
               <w:rPr>
                 <w:rFonts w:ascii="Segoe UI" w:hAnsi="Segoe UI" w:cs="Segoe UI"/>
               </w:rPr>
@@ -4085,6 +4297,7 @@
           </w:tcPr>
           <w:p>
             <w:pPr>
+              <w:jc w:val="right"/>
               <w:rPr>
                 <w:rFonts w:ascii="Segoe UI" w:hAnsi="Segoe UI" w:cs="Segoe UI"/>
               </w:rPr>
@@ -4103,6 +4316,7 @@
           </w:tcPr>
           <w:p>
             <w:pPr>
+              <w:jc w:val="right"/>
               <w:rPr>
                 <w:rFonts w:ascii="Segoe UI" w:hAnsi="Segoe UI" w:cs="Segoe UI"/>
               </w:rPr>
@@ -4121,6 +4335,7 @@
           </w:tcPr>
           <w:p>
             <w:pPr>
+              <w:jc w:val="right"/>
               <w:rPr>
                 <w:rFonts w:ascii="Segoe UI" w:hAnsi="Segoe UI" w:cs="Segoe UI"/>
               </w:rPr>
@@ -4183,13 +4398,16 @@
           </w:tcPr>
           <w:p>
             <w:pPr>
-              <w:rPr>
-                <w:rFonts w:ascii="Segoe UI" w:hAnsi="Segoe UI" w:cs="Segoe UI"/>
-              </w:rPr>
-            </w:pPr>
-            <w:r>
-              <w:rPr>
-                <w:rFonts w:ascii="Segoe UI" w:hAnsi="Segoe UI" w:cs="Segoe UI"/>
+              <w:jc w:val="right"/>
+              <w:rPr>
+                <w:rFonts w:ascii="Segoe UI" w:hAnsi="Segoe UI" w:cs="Segoe UI"/>
+                <w:color w:val="FF0000"/>
+              </w:rPr>
+            </w:pPr>
+            <w:r>
+              <w:rPr>
+                <w:rFonts w:ascii="Segoe UI" w:hAnsi="Segoe UI" w:cs="Segoe UI"/>
+                <w:color w:val="FF0000"/>
               </w:rPr>
               <w:t>2030</w:t>
             </w:r>
@@ -4201,13 +4419,16 @@
           </w:tcPr>
           <w:p>
             <w:pPr>
-              <w:rPr>
-                <w:rFonts w:ascii="Segoe UI" w:hAnsi="Segoe UI" w:cs="Segoe UI"/>
-              </w:rPr>
-            </w:pPr>
-            <w:r>
-              <w:rPr>
-                <w:rFonts w:ascii="Segoe UI" w:hAnsi="Segoe UI" w:cs="Segoe UI"/>
+              <w:jc w:val="right"/>
+              <w:rPr>
+                <w:rFonts w:ascii="Segoe UI" w:hAnsi="Segoe UI" w:cs="Segoe UI"/>
+                <w:color w:val="FF0000"/>
+              </w:rPr>
+            </w:pPr>
+            <w:r>
+              <w:rPr>
+                <w:rFonts w:ascii="Segoe UI" w:hAnsi="Segoe UI" w:cs="Segoe UI"/>
+                <w:color w:val="FF0000"/>
               </w:rPr>
               <w:t>2022</w:t>
             </w:r>
@@ -4219,13 +4440,16 @@
           </w:tcPr>
           <w:p>
             <w:pPr>
-              <w:rPr>
-                <w:rFonts w:ascii="Segoe UI" w:hAnsi="Segoe UI" w:cs="Segoe UI"/>
-              </w:rPr>
-            </w:pPr>
-            <w:r>
-              <w:rPr>
-                <w:rFonts w:ascii="Segoe UI" w:hAnsi="Segoe UI" w:cs="Segoe UI"/>
+              <w:jc w:val="right"/>
+              <w:rPr>
+                <w:rFonts w:ascii="Segoe UI" w:hAnsi="Segoe UI" w:cs="Segoe UI"/>
+                <w:color w:val="FF0000"/>
+              </w:rPr>
+            </w:pPr>
+            <w:r>
+              <w:rPr>
+                <w:rFonts w:ascii="Segoe UI" w:hAnsi="Segoe UI" w:cs="Segoe UI"/>
+                <w:color w:val="FF0000"/>
               </w:rPr>
               <w:t>2022</w:t>
             </w:r>
@@ -4237,13 +4461,16 @@
           </w:tcPr>
           <w:p>
             <w:pPr>
-              <w:rPr>
-                <w:rFonts w:ascii="Segoe UI" w:hAnsi="Segoe UI" w:cs="Segoe UI"/>
-              </w:rPr>
-            </w:pPr>
-            <w:r>
-              <w:rPr>
-                <w:rFonts w:ascii="Segoe UI" w:hAnsi="Segoe UI" w:cs="Segoe UI"/>
+              <w:jc w:val="right"/>
+              <w:rPr>
+                <w:rFonts w:ascii="Segoe UI" w:hAnsi="Segoe UI" w:cs="Segoe UI"/>
+                <w:color w:val="FF0000"/>
+              </w:rPr>
+            </w:pPr>
+            <w:r>
+              <w:rPr>
+                <w:rFonts w:ascii="Segoe UI" w:hAnsi="Segoe UI" w:cs="Segoe UI"/>
+                <w:color w:val="FF0000"/>
               </w:rPr>
               <w:t>2022</w:t>
             </w:r>
@@ -4255,13 +4482,16 @@
           </w:tcPr>
           <w:p>
             <w:pPr>
-              <w:rPr>
-                <w:rFonts w:ascii="Segoe UI" w:hAnsi="Segoe UI" w:cs="Segoe UI"/>
-              </w:rPr>
-            </w:pPr>
-            <w:r>
-              <w:rPr>
-                <w:rFonts w:ascii="Segoe UI" w:hAnsi="Segoe UI" w:cs="Segoe UI"/>
+              <w:jc w:val="right"/>
+              <w:rPr>
+                <w:rFonts w:ascii="Segoe UI" w:hAnsi="Segoe UI" w:cs="Segoe UI"/>
+                <w:color w:val="FF0000"/>
+              </w:rPr>
+            </w:pPr>
+            <w:r>
+              <w:rPr>
+                <w:rFonts w:ascii="Segoe UI" w:hAnsi="Segoe UI" w:cs="Segoe UI"/>
+                <w:color w:val="FF0000"/>
               </w:rPr>
               <w:t>2022</w:t>
             </w:r>
@@ -4273,13 +4503,16 @@
           </w:tcPr>
           <w:p>
             <w:pPr>
-              <w:rPr>
-                <w:rFonts w:ascii="Segoe UI" w:hAnsi="Segoe UI" w:cs="Segoe UI"/>
-              </w:rPr>
-            </w:pPr>
-            <w:r>
-              <w:rPr>
-                <w:rFonts w:ascii="Segoe UI" w:hAnsi="Segoe UI" w:cs="Segoe UI"/>
+              <w:jc w:val="right"/>
+              <w:rPr>
+                <w:rFonts w:ascii="Segoe UI" w:hAnsi="Segoe UI" w:cs="Segoe UI"/>
+                <w:color w:val="FF0000"/>
+              </w:rPr>
+            </w:pPr>
+            <w:r>
+              <w:rPr>
+                <w:rFonts w:ascii="Segoe UI" w:hAnsi="Segoe UI" w:cs="Segoe UI"/>
+                <w:color w:val="FF0000"/>
               </w:rPr>
               <w:t>2022</w:t>
             </w:r>
@@ -4291,13 +4524,16 @@
           </w:tcPr>
           <w:p>
             <w:pPr>
-              <w:rPr>
-                <w:rFonts w:ascii="Segoe UI" w:hAnsi="Segoe UI" w:cs="Segoe UI"/>
-              </w:rPr>
-            </w:pPr>
-            <w:r>
-              <w:rPr>
-                <w:rFonts w:ascii="Segoe UI" w:hAnsi="Segoe UI" w:cs="Segoe UI"/>
+              <w:jc w:val="right"/>
+              <w:rPr>
+                <w:rFonts w:ascii="Segoe UI" w:hAnsi="Segoe UI" w:cs="Segoe UI"/>
+                <w:color w:val="FF0000"/>
+              </w:rPr>
+            </w:pPr>
+            <w:r>
+              <w:rPr>
+                <w:rFonts w:ascii="Segoe UI" w:hAnsi="Segoe UI" w:cs="Segoe UI"/>
+                <w:color w:val="FF0000"/>
               </w:rPr>
               <w:t>2022</w:t>
             </w:r>
@@ -4309,13 +4545,16 @@
           </w:tcPr>
           <w:p>
             <w:pPr>
-              <w:rPr>
-                <w:rFonts w:ascii="Segoe UI" w:hAnsi="Segoe UI" w:cs="Segoe UI"/>
-              </w:rPr>
-            </w:pPr>
-            <w:r>
-              <w:rPr>
-                <w:rFonts w:ascii="Segoe UI" w:hAnsi="Segoe UI" w:cs="Segoe UI"/>
+              <w:jc w:val="right"/>
+              <w:rPr>
+                <w:rFonts w:ascii="Segoe UI" w:hAnsi="Segoe UI" w:cs="Segoe UI"/>
+                <w:color w:val="FF0000"/>
+              </w:rPr>
+            </w:pPr>
+            <w:r>
+              <w:rPr>
+                <w:rFonts w:ascii="Segoe UI" w:hAnsi="Segoe UI" w:cs="Segoe UI"/>
+                <w:color w:val="FF0000"/>
               </w:rPr>
               <w:t>2022</w:t>
             </w:r>
@@ -4327,13 +4566,16 @@
           </w:tcPr>
           <w:p>
             <w:pPr>
-              <w:rPr>
-                <w:rFonts w:ascii="Segoe UI" w:hAnsi="Segoe UI" w:cs="Segoe UI"/>
-              </w:rPr>
-            </w:pPr>
-            <w:r>
-              <w:rPr>
-                <w:rFonts w:ascii="Segoe UI" w:hAnsi="Segoe UI" w:cs="Segoe UI"/>
+              <w:jc w:val="right"/>
+              <w:rPr>
+                <w:rFonts w:ascii="Segoe UI" w:hAnsi="Segoe UI" w:cs="Segoe UI"/>
+                <w:color w:val="FF0000"/>
+              </w:rPr>
+            </w:pPr>
+            <w:r>
+              <w:rPr>
+                <w:rFonts w:ascii="Segoe UI" w:hAnsi="Segoe UI" w:cs="Segoe UI"/>
+                <w:color w:val="FF0000"/>
               </w:rPr>
               <w:t>2022</w:t>
             </w:r>
@@ -4391,10 +4633,17 @@
           </w:tcPr>
           <w:p>
             <w:pPr>
-              <w:rPr>
-                <w:rFonts w:ascii="Segoe UI" w:hAnsi="Segoe UI" w:cs="Segoe UI"/>
-              </w:rPr>
-            </w:pPr>
+              <w:jc w:val="right"/>
+              <w:rPr>
+                <w:rFonts w:ascii="Segoe UI" w:hAnsi="Segoe UI" w:cs="Segoe UI"/>
+              </w:rPr>
+            </w:pPr>
+            <w:r>
+              <w:rPr>
+                <w:rFonts w:ascii="Segoe UI" w:hAnsi="Segoe UI" w:cs="Segoe UI"/>
+              </w:rPr>
+              <w:t>12614</w:t>
+            </w:r>
           </w:p>
         </w:tc>
         <w:tc>
@@ -4403,22 +4652,36 @@
           </w:tcPr>
           <w:p>
             <w:pPr>
-              <w:rPr>
-                <w:rFonts w:ascii="Segoe UI" w:hAnsi="Segoe UI" w:cs="Segoe UI"/>
-              </w:rPr>
-            </w:pPr>
-          </w:p>
-        </w:tc>
-        <w:tc>
-          <w:tcPr>
-            <w:tcW w:w="388" w:type="pct"/>
-          </w:tcPr>
-          <w:p>
-            <w:pPr>
-              <w:rPr>
-                <w:rFonts w:ascii="Segoe UI" w:hAnsi="Segoe UI" w:cs="Segoe UI"/>
-              </w:rPr>
-            </w:pPr>
+              <w:jc w:val="right"/>
+              <w:rPr>
+                <w:rFonts w:ascii="Segoe UI" w:hAnsi="Segoe UI" w:cs="Segoe UI"/>
+              </w:rPr>
+            </w:pPr>
+            <w:r>
+              <w:rPr>
+                <w:rFonts w:ascii="Segoe UI" w:hAnsi="Segoe UI" w:cs="Segoe UI"/>
+              </w:rPr>
+              <w:t>12400</w:t>
+            </w:r>
+          </w:p>
+        </w:tc>
+        <w:tc>
+          <w:tcPr>
+            <w:tcW w:w="388" w:type="pct"/>
+          </w:tcPr>
+          <w:p>
+            <w:pPr>
+              <w:jc w:val="right"/>
+              <w:rPr>
+                <w:rFonts w:ascii="Segoe UI" w:hAnsi="Segoe UI" w:cs="Segoe UI"/>
+              </w:rPr>
+            </w:pPr>
+            <w:r>
+              <w:rPr>
+                <w:rFonts w:ascii="Segoe UI" w:hAnsi="Segoe UI" w:cs="Segoe UI"/>
+              </w:rPr>
+              <w:t>12400</w:t>
+            </w:r>
           </w:p>
         </w:tc>
         <w:tc>
@@ -4427,34 +4690,55 @@
           </w:tcPr>
           <w:p>
             <w:pPr>
-              <w:rPr>
-                <w:rFonts w:ascii="Segoe UI" w:hAnsi="Segoe UI" w:cs="Segoe UI"/>
-              </w:rPr>
-            </w:pPr>
-          </w:p>
-        </w:tc>
-        <w:tc>
-          <w:tcPr>
-            <w:tcW w:w="388" w:type="pct"/>
-          </w:tcPr>
-          <w:p>
-            <w:pPr>
-              <w:rPr>
-                <w:rFonts w:ascii="Segoe UI" w:hAnsi="Segoe UI" w:cs="Segoe UI"/>
-              </w:rPr>
-            </w:pPr>
-          </w:p>
-        </w:tc>
-        <w:tc>
-          <w:tcPr>
-            <w:tcW w:w="388" w:type="pct"/>
-          </w:tcPr>
-          <w:p>
-            <w:pPr>
-              <w:rPr>
-                <w:rFonts w:ascii="Segoe UI" w:hAnsi="Segoe UI" w:cs="Segoe UI"/>
-              </w:rPr>
-            </w:pPr>
+              <w:jc w:val="right"/>
+              <w:rPr>
+                <w:rFonts w:ascii="Segoe UI" w:hAnsi="Segoe UI" w:cs="Segoe UI"/>
+              </w:rPr>
+            </w:pPr>
+            <w:r>
+              <w:rPr>
+                <w:rFonts w:ascii="Segoe UI" w:hAnsi="Segoe UI" w:cs="Segoe UI"/>
+              </w:rPr>
+              <w:t>12400</w:t>
+            </w:r>
+          </w:p>
+        </w:tc>
+        <w:tc>
+          <w:tcPr>
+            <w:tcW w:w="388" w:type="pct"/>
+          </w:tcPr>
+          <w:p>
+            <w:pPr>
+              <w:jc w:val="right"/>
+              <w:rPr>
+                <w:rFonts w:ascii="Segoe UI" w:hAnsi="Segoe UI" w:cs="Segoe UI"/>
+              </w:rPr>
+            </w:pPr>
+            <w:r>
+              <w:rPr>
+                <w:rFonts w:ascii="Segoe UI" w:hAnsi="Segoe UI" w:cs="Segoe UI"/>
+              </w:rPr>
+              <w:t>12400</w:t>
+            </w:r>
+          </w:p>
+        </w:tc>
+        <w:tc>
+          <w:tcPr>
+            <w:tcW w:w="388" w:type="pct"/>
+          </w:tcPr>
+          <w:p>
+            <w:pPr>
+              <w:jc w:val="right"/>
+              <w:rPr>
+                <w:rFonts w:ascii="Segoe UI" w:hAnsi="Segoe UI" w:cs="Segoe UI"/>
+              </w:rPr>
+            </w:pPr>
+            <w:r>
+              <w:rPr>
+                <w:rFonts w:ascii="Segoe UI" w:hAnsi="Segoe UI" w:cs="Segoe UI"/>
+              </w:rPr>
+              <w:t>12882</w:t>
+            </w:r>
           </w:p>
         </w:tc>
         <w:tc>
@@ -4463,22 +4747,36 @@
           </w:tcPr>
           <w:p>
             <w:pPr>
-              <w:rPr>
-                <w:rFonts w:ascii="Segoe UI" w:hAnsi="Segoe UI" w:cs="Segoe UI"/>
-              </w:rPr>
-            </w:pPr>
-          </w:p>
-        </w:tc>
-        <w:tc>
-          <w:tcPr>
-            <w:tcW w:w="388" w:type="pct"/>
-          </w:tcPr>
-          <w:p>
-            <w:pPr>
-              <w:rPr>
-                <w:rFonts w:ascii="Segoe UI" w:hAnsi="Segoe UI" w:cs="Segoe UI"/>
-              </w:rPr>
-            </w:pPr>
+              <w:jc w:val="right"/>
+              <w:rPr>
+                <w:rFonts w:ascii="Segoe UI" w:hAnsi="Segoe UI" w:cs="Segoe UI"/>
+              </w:rPr>
+            </w:pPr>
+            <w:r>
+              <w:rPr>
+                <w:rFonts w:ascii="Segoe UI" w:hAnsi="Segoe UI" w:cs="Segoe UI"/>
+              </w:rPr>
+              <w:t>12882</w:t>
+            </w:r>
+          </w:p>
+        </w:tc>
+        <w:tc>
+          <w:tcPr>
+            <w:tcW w:w="388" w:type="pct"/>
+          </w:tcPr>
+          <w:p>
+            <w:pPr>
+              <w:jc w:val="right"/>
+              <w:rPr>
+                <w:rFonts w:ascii="Segoe UI" w:hAnsi="Segoe UI" w:cs="Segoe UI"/>
+              </w:rPr>
+            </w:pPr>
+            <w:r>
+              <w:rPr>
+                <w:rFonts w:ascii="Segoe UI" w:hAnsi="Segoe UI" w:cs="Segoe UI"/>
+              </w:rPr>
+              <w:t>12882</w:t>
+            </w:r>
           </w:p>
         </w:tc>
         <w:tc>
@@ -4487,10 +4785,17 @@
           </w:tcPr>
           <w:p>
             <w:pPr>
-              <w:rPr>
-                <w:rFonts w:ascii="Segoe UI" w:hAnsi="Segoe UI" w:cs="Segoe UI"/>
-              </w:rPr>
-            </w:pPr>
+              <w:jc w:val="right"/>
+              <w:rPr>
+                <w:rFonts w:ascii="Segoe UI" w:hAnsi="Segoe UI" w:cs="Segoe UI"/>
+              </w:rPr>
+            </w:pPr>
+            <w:r>
+              <w:rPr>
+                <w:rFonts w:ascii="Segoe UI" w:hAnsi="Segoe UI" w:cs="Segoe UI"/>
+              </w:rPr>
+              <w:t>12882</w:t>
+            </w:r>
           </w:p>
         </w:tc>
       </w:tr>
@@ -4509,12 +4814,14 @@
                 <w:rFonts w:ascii="Segoe UI" w:hAnsi="Segoe UI" w:cs="Segoe UI"/>
               </w:rPr>
             </w:pPr>
+            <w:proofErr w:type="spellStart"/>
             <w:r>
               <w:rPr>
                 <w:rFonts w:ascii="Segoe UI" w:hAnsi="Segoe UI" w:cs="Segoe UI"/>
               </w:rPr>
               <w:t>go_uniprot.gra</w:t>
             </w:r>
+            <w:proofErr w:type="spellEnd"/>
           </w:p>
         </w:tc>
         <w:tc>
@@ -4544,6 +4851,7 @@
           </w:tcPr>
           <w:p>
             <w:pPr>
+              <w:jc w:val="right"/>
               <w:rPr>
                 <w:rFonts w:ascii="Segoe UI" w:hAnsi="Segoe UI" w:cs="Segoe UI"/>
               </w:rPr>
@@ -4556,18 +4864,20 @@
           </w:tcPr>
           <w:p>
             <w:pPr>
-              <w:rPr>
-                <w:rFonts w:ascii="Segoe UI" w:hAnsi="Segoe UI" w:cs="Segoe UI"/>
-              </w:rPr>
-            </w:pPr>
-          </w:p>
-        </w:tc>
-        <w:tc>
-          <w:tcPr>
-            <w:tcW w:w="388" w:type="pct"/>
-          </w:tcPr>
-          <w:p>
-            <w:pPr>
+              <w:jc w:val="right"/>
+              <w:rPr>
+                <w:rFonts w:ascii="Segoe UI" w:hAnsi="Segoe UI" w:cs="Segoe UI"/>
+              </w:rPr>
+            </w:pPr>
+          </w:p>
+        </w:tc>
+        <w:tc>
+          <w:tcPr>
+            <w:tcW w:w="388" w:type="pct"/>
+          </w:tcPr>
+          <w:p>
+            <w:pPr>
+              <w:jc w:val="right"/>
               <w:rPr>
                 <w:rFonts w:ascii="Segoe UI" w:hAnsi="Segoe UI" w:cs="Segoe UI"/>
               </w:rPr>
@@ -4580,30 +4890,33 @@
           </w:tcPr>
           <w:p>
             <w:pPr>
-              <w:rPr>
-                <w:rFonts w:ascii="Segoe UI" w:hAnsi="Segoe UI" w:cs="Segoe UI"/>
-              </w:rPr>
-            </w:pPr>
-          </w:p>
-        </w:tc>
-        <w:tc>
-          <w:tcPr>
-            <w:tcW w:w="388" w:type="pct"/>
-          </w:tcPr>
-          <w:p>
-            <w:pPr>
-              <w:rPr>
-                <w:rFonts w:ascii="Segoe UI" w:hAnsi="Segoe UI" w:cs="Segoe UI"/>
-              </w:rPr>
-            </w:pPr>
-          </w:p>
-        </w:tc>
-        <w:tc>
-          <w:tcPr>
-            <w:tcW w:w="388" w:type="pct"/>
-          </w:tcPr>
-          <w:p>
-            <w:pPr>
+              <w:jc w:val="right"/>
+              <w:rPr>
+                <w:rFonts w:ascii="Segoe UI" w:hAnsi="Segoe UI" w:cs="Segoe UI"/>
+              </w:rPr>
+            </w:pPr>
+          </w:p>
+        </w:tc>
+        <w:tc>
+          <w:tcPr>
+            <w:tcW w:w="388" w:type="pct"/>
+          </w:tcPr>
+          <w:p>
+            <w:pPr>
+              <w:jc w:val="right"/>
+              <w:rPr>
+                <w:rFonts w:ascii="Segoe UI" w:hAnsi="Segoe UI" w:cs="Segoe UI"/>
+              </w:rPr>
+            </w:pPr>
+          </w:p>
+        </w:tc>
+        <w:tc>
+          <w:tcPr>
+            <w:tcW w:w="388" w:type="pct"/>
+          </w:tcPr>
+          <w:p>
+            <w:pPr>
+              <w:jc w:val="right"/>
               <w:rPr>
                 <w:rFonts w:ascii="Segoe UI" w:hAnsi="Segoe UI" w:cs="Segoe UI"/>
               </w:rPr>
@@ -4616,18 +4929,20 @@
           </w:tcPr>
           <w:p>
             <w:pPr>
-              <w:rPr>
-                <w:rFonts w:ascii="Segoe UI" w:hAnsi="Segoe UI" w:cs="Segoe UI"/>
-              </w:rPr>
-            </w:pPr>
-          </w:p>
-        </w:tc>
-        <w:tc>
-          <w:tcPr>
-            <w:tcW w:w="388" w:type="pct"/>
-          </w:tcPr>
-          <w:p>
-            <w:pPr>
+              <w:jc w:val="right"/>
+              <w:rPr>
+                <w:rFonts w:ascii="Segoe UI" w:hAnsi="Segoe UI" w:cs="Segoe UI"/>
+              </w:rPr>
+            </w:pPr>
+          </w:p>
+        </w:tc>
+        <w:tc>
+          <w:tcPr>
+            <w:tcW w:w="388" w:type="pct"/>
+          </w:tcPr>
+          <w:p>
+            <w:pPr>
+              <w:jc w:val="right"/>
               <w:rPr>
                 <w:rFonts w:ascii="Segoe UI" w:hAnsi="Segoe UI" w:cs="Segoe UI"/>
               </w:rPr>
@@ -4640,6 +4955,7 @@
           </w:tcPr>
           <w:p>
             <w:pPr>
+              <w:jc w:val="center"/>
               <w:rPr>
                 <w:rFonts w:ascii="Segoe UI" w:hAnsi="Segoe UI" w:cs="Segoe UI"/>
               </w:rPr>
@@ -4664,7 +4980,7 @@
     </w:p>
     <w:tbl>
       <w:tblPr>
-        <w:tblStyle w:val="Grigliatabella"/>
+        <w:tblStyle w:val="TableGrid"/>
         <w:tblW w:w="4705" w:type="pct"/>
         <w:tblLayout w:type="fixed"/>
         <w:tblLook w:val="04A0" w:firstRow="1" w:lastRow="0" w:firstColumn="1" w:lastColumn="0" w:noHBand="0" w:noVBand="1"/>
@@ -4717,13 +5033,27 @@
               <w:rPr>
                 <w:rFonts w:ascii="Segoe UI" w:hAnsi="Segoe UI" w:cs="Segoe UI"/>
               </w:rPr>
-              <w:t>Number of Colo</w:t>
-            </w:r>
-            <w:r>
-              <w:rPr>
-                <w:rFonts w:ascii="Segoe UI" w:hAnsi="Segoe UI" w:cs="Segoe UI"/>
-              </w:rPr>
-              <w:t>rs Used</w:t>
+              <w:t xml:space="preserve">Number of </w:t>
+            </w:r>
+            <w:proofErr w:type="spellStart"/>
+            <w:r>
+              <w:rPr>
+                <w:rFonts w:ascii="Segoe UI" w:hAnsi="Segoe UI" w:cs="Segoe UI"/>
+              </w:rPr>
+              <w:t>Colo</w:t>
+            </w:r>
+            <w:r>
+              <w:rPr>
+                <w:rFonts w:ascii="Segoe UI" w:hAnsi="Segoe UI" w:cs="Segoe UI"/>
+              </w:rPr>
+              <w:t>rs</w:t>
+            </w:r>
+            <w:proofErr w:type="spellEnd"/>
+            <w:r>
+              <w:rPr>
+                <w:rFonts w:ascii="Segoe UI" w:hAnsi="Segoe UI" w:cs="Segoe UI"/>
+              </w:rPr>
+              <w:t xml:space="preserve"> Used</w:t>
             </w:r>
           </w:p>
         </w:tc>
@@ -4814,8 +5144,16 @@
               <w:rPr>
                 <w:rFonts w:ascii="Segoe UI" w:hAnsi="Segoe UI" w:cs="Segoe UI"/>
               </w:rPr>
-              <w:t>Jones-Plasmann</w:t>
-            </w:r>
+              <w:t>Jones-</w:t>
+            </w:r>
+            <w:proofErr w:type="spellStart"/>
+            <w:r>
+              <w:rPr>
+                <w:rFonts w:ascii="Segoe UI" w:hAnsi="Segoe UI" w:cs="Segoe UI"/>
+              </w:rPr>
+              <w:t>Plasmann</w:t>
+            </w:r>
+            <w:proofErr w:type="spellEnd"/>
           </w:p>
         </w:tc>
         <w:tc>
@@ -5157,12 +5495,14 @@
                 <w:rFonts w:ascii="Segoe UI" w:hAnsi="Segoe UI" w:cs="Segoe UI"/>
               </w:rPr>
             </w:pPr>
+            <w:proofErr w:type="spellStart"/>
             <w:r>
               <w:rPr>
                 <w:rFonts w:ascii="Segoe UI" w:hAnsi="Segoe UI" w:cs="Segoe UI"/>
               </w:rPr>
               <w:t>agrocyc_dag_uniq.gra</w:t>
             </w:r>
+            <w:proofErr w:type="spellEnd"/>
           </w:p>
         </w:tc>
         <w:tc>
@@ -5374,12 +5714,14 @@
                 <w:rFonts w:ascii="Segoe UI" w:hAnsi="Segoe UI" w:cs="Segoe UI"/>
               </w:rPr>
             </w:pPr>
+            <w:proofErr w:type="spellStart"/>
             <w:r>
               <w:rPr>
                 <w:rFonts w:ascii="Segoe UI" w:hAnsi="Segoe UI" w:cs="Segoe UI"/>
               </w:rPr>
               <w:t>citeseer.scc.gra</w:t>
             </w:r>
+            <w:proofErr w:type="spellEnd"/>
           </w:p>
         </w:tc>
         <w:tc>
@@ -5609,6 +5951,12 @@
                 <w:rFonts w:ascii="Segoe UI" w:hAnsi="Segoe UI" w:cs="Segoe UI"/>
               </w:rPr>
             </w:pPr>
+            <w:r>
+              <w:rPr>
+                <w:rFonts w:ascii="Segoe UI" w:hAnsi="Segoe UI" w:cs="Segoe UI"/>
+              </w:rPr>
+              <w:t>2</w:t>
+            </w:r>
           </w:p>
         </w:tc>
         <w:tc>
@@ -5622,6 +5970,12 @@
                 <w:rFonts w:ascii="Segoe UI" w:hAnsi="Segoe UI" w:cs="Segoe UI"/>
               </w:rPr>
             </w:pPr>
+            <w:r>
+              <w:rPr>
+                <w:rFonts w:ascii="Segoe UI" w:hAnsi="Segoe UI" w:cs="Segoe UI"/>
+              </w:rPr>
+              <w:t>5</w:t>
+            </w:r>
           </w:p>
         </w:tc>
         <w:tc>
@@ -5635,6 +5989,12 @@
                 <w:rFonts w:ascii="Segoe UI" w:hAnsi="Segoe UI" w:cs="Segoe UI"/>
               </w:rPr>
             </w:pPr>
+            <w:r>
+              <w:rPr>
+                <w:rFonts w:ascii="Segoe UI" w:hAnsi="Segoe UI" w:cs="Segoe UI"/>
+              </w:rPr>
+              <w:t>3</w:t>
+            </w:r>
           </w:p>
         </w:tc>
       </w:tr>
@@ -5653,12 +6013,14 @@
                 <w:rFonts w:ascii="Segoe UI" w:hAnsi="Segoe UI" w:cs="Segoe UI"/>
               </w:rPr>
             </w:pPr>
+            <w:proofErr w:type="spellStart"/>
             <w:r>
               <w:rPr>
                 <w:rFonts w:ascii="Segoe UI" w:hAnsi="Segoe UI" w:cs="Segoe UI"/>
               </w:rPr>
               <w:t>go_uniprot.gra</w:t>
             </w:r>
+            <w:proofErr w:type="spellEnd"/>
           </w:p>
         </w:tc>
         <w:tc>
@@ -5728,6 +6090,8 @@
           <w:rFonts w:ascii="Segoe UI" w:hAnsi="Segoe UI" w:cs="Segoe UI"/>
         </w:rPr>
       </w:pPr>
+      <w:bookmarkStart w:id="0" w:name="_GoBack"/>
+      <w:bookmarkEnd w:id="0"/>
     </w:p>
     <w:sectPr>
       <w:pgSz w:w="15840" w:h="12240" w:orient="landscape"/>
@@ -5740,7 +6104,7 @@
 </file>
 
 <file path=word/styles.xml><?xml version="1.0" encoding="utf-8"?>
-<w:styles xmlns:mc="http://schemas.openxmlformats.org/markup-compatibility/2006" xmlns:r="http://schemas.openxmlformats.org/officeDocument/2006/relationships" xmlns:w="http://schemas.openxmlformats.org/wordprocessingml/2006/main" xmlns:w14="http://schemas.microsoft.com/office/word/2010/wordml" xmlns:w15="http://schemas.microsoft.com/office/word/2012/wordml" xmlns:w16cex="http://schemas.microsoft.com/office/word/2018/wordml/cex" xmlns:w16cid="http://schemas.microsoft.com/office/word/2016/wordml/cid" xmlns:w16="http://schemas.microsoft.com/office/word/2018/wordml" xmlns:w16sdtdh="http://schemas.microsoft.com/office/word/2020/wordml/sdtdatahash" xmlns:w16se="http://schemas.microsoft.com/office/word/2015/wordml/symex" mc:Ignorable="w14 w15 w16se w16cid w16 w16cex w16sdtdh">
+<w:styles xmlns:mc="http://schemas.openxmlformats.org/markup-compatibility/2006" xmlns:r="http://schemas.openxmlformats.org/officeDocument/2006/relationships" xmlns:w="http://schemas.openxmlformats.org/wordprocessingml/2006/main" xmlns:w14="http://schemas.microsoft.com/office/word/2010/wordml" xmlns:w15="http://schemas.microsoft.com/office/word/2012/wordml" mc:Ignorable="w14 w15">
   <w:docDefaults>
     <w:rPrDefault>
       <w:rPr>
@@ -5756,7 +6120,7 @@
       </w:pPr>
     </w:pPrDefault>
   </w:docDefaults>
-  <w:latentStyles w:defLockedState="0" w:defUIPriority="99" w:defSemiHidden="0" w:defUnhideWhenUsed="0" w:defQFormat="0" w:count="376">
+  <w:latentStyles w:defLockedState="0" w:defUIPriority="99" w:defSemiHidden="0" w:defUnhideWhenUsed="0" w:defQFormat="0" w:count="371">
     <w:lsdException w:name="Normal" w:uiPriority="0" w:qFormat="1"/>
     <w:lsdException w:name="heading 1" w:uiPriority="9" w:qFormat="1"/>
     <w:lsdException w:name="heading 2" w:semiHidden="1" w:uiPriority="9" w:unhideWhenUsed="1" w:qFormat="1"/>
@@ -6128,26 +6492,21 @@
     <w:lsdException w:name="List Table 5 Dark Accent 6" w:uiPriority="50"/>
     <w:lsdException w:name="List Table 6 Colorful Accent 6" w:uiPriority="51"/>
     <w:lsdException w:name="List Table 7 Colorful Accent 6" w:uiPriority="52"/>
-    <w:lsdException w:name="Mention" w:semiHidden="1" w:unhideWhenUsed="1"/>
-    <w:lsdException w:name="Smart Hyperlink" w:semiHidden="1" w:unhideWhenUsed="1"/>
-    <w:lsdException w:name="Hashtag" w:semiHidden="1" w:unhideWhenUsed="1"/>
-    <w:lsdException w:name="Unresolved Mention" w:semiHidden="1" w:unhideWhenUsed="1"/>
-    <w:lsdException w:name="Smart Link" w:semiHidden="1" w:unhideWhenUsed="1"/>
   </w:latentStyles>
-  <w:style w:type="paragraph" w:default="1" w:styleId="Normale">
+  <w:style w:type="paragraph" w:default="1" w:styleId="Normal">
     <w:name w:val="Normal"/>
     <w:qFormat/>
     <w:rPr>
       <w:lang w:val="en-AU"/>
     </w:rPr>
   </w:style>
-  <w:style w:type="character" w:default="1" w:styleId="Carpredefinitoparagrafo">
+  <w:style w:type="character" w:default="1" w:styleId="DefaultParagraphFont">
     <w:name w:val="Default Paragraph Font"/>
     <w:uiPriority w:val="1"/>
     <w:semiHidden/>
     <w:unhideWhenUsed/>
   </w:style>
-  <w:style w:type="table" w:default="1" w:styleId="Tabellanormale">
+  <w:style w:type="table" w:default="1" w:styleId="TableNormal">
     <w:name w:val="Normal Table"/>
     <w:uiPriority w:val="99"/>
     <w:semiHidden/>
@@ -6162,15 +6521,15 @@
       </w:tblCellMar>
     </w:tblPr>
   </w:style>
-  <w:style w:type="numbering" w:default="1" w:styleId="Nessunelenco">
+  <w:style w:type="numbering" w:default="1" w:styleId="NoList">
     <w:name w:val="No List"/>
     <w:uiPriority w:val="99"/>
     <w:semiHidden/>
     <w:unhideWhenUsed/>
   </w:style>
-  <w:style w:type="table" w:styleId="Grigliatabella">
+  <w:style w:type="table" w:styleId="TableGrid">
     <w:name w:val="Table Grid"/>
-    <w:basedOn w:val="Tabellanormale"/>
+    <w:basedOn w:val="TableNormal"/>
     <w:uiPriority w:val="39"/>
     <w:rsid w:val="00016C51"/>
     <w:pPr>

</xml_diff>